<commit_message>
editado Solicitud de Cambio
</commit_message>
<xml_diff>
--- a/DOCUMENTOS/GRUPOVMRAM-PGC.docx
+++ b/DOCUMENTOS/GRUPOVMRAM-PGC.docx
@@ -1,6 +1,6 @@
 
 <file path=word/document.xml><?xml version="1.0" encoding="utf-8"?>
-<w:document xmlns:wpc="http://schemas.microsoft.com/office/word/2010/wordprocessingCanvas" xmlns:mc="http://schemas.openxmlformats.org/markup-compatibility/2006" xmlns:o="urn:schemas-microsoft-com:office:office" xmlns:r="http://schemas.openxmlformats.org/officeDocument/2006/relationships" xmlns:m="http://schemas.openxmlformats.org/officeDocument/2006/math" xmlns:v="urn:schemas-microsoft-com:vml" xmlns:wp14="http://schemas.microsoft.com/office/word/2010/wordprocessingDrawing" xmlns:wp="http://schemas.openxmlformats.org/drawingml/2006/wordprocessingDrawing" xmlns:w10="urn:schemas-microsoft-com:office:word" xmlns:w="http://schemas.openxmlformats.org/wordprocessingml/2006/main" xmlns:w14="http://schemas.microsoft.com/office/word/2010/wordml" xmlns:wpg="http://schemas.microsoft.com/office/word/2010/wordprocessingGroup" xmlns:wpi="http://schemas.microsoft.com/office/word/2010/wordprocessingInk" xmlns:wne="http://schemas.microsoft.com/office/word/2006/wordml" xmlns:wps="http://schemas.microsoft.com/office/word/2010/wordprocessingShape" mc:Ignorable="w14 wp14">
+<w:document xmlns:wpc="http://schemas.microsoft.com/office/word/2010/wordprocessingCanvas" xmlns:cx="http://schemas.microsoft.com/office/drawing/2014/chartex" xmlns:cx1="http://schemas.microsoft.com/office/drawing/2015/9/8/chartex" xmlns:cx2="http://schemas.microsoft.com/office/drawing/2015/10/21/chartex" xmlns:cx3="http://schemas.microsoft.com/office/drawing/2016/5/9/chartex" xmlns:cx4="http://schemas.microsoft.com/office/drawing/2016/5/10/chartex" xmlns:cx5="http://schemas.microsoft.com/office/drawing/2016/5/11/chartex" xmlns:cx6="http://schemas.microsoft.com/office/drawing/2016/5/12/chartex" xmlns:cx7="http://schemas.microsoft.com/office/drawing/2016/5/13/chartex" xmlns:cx8="http://schemas.microsoft.com/office/drawing/2016/5/14/chartex" xmlns:mc="http://schemas.openxmlformats.org/markup-compatibility/2006" xmlns:aink="http://schemas.microsoft.com/office/drawing/2016/ink" xmlns:am3d="http://schemas.microsoft.com/office/drawing/2017/model3d" xmlns:o="urn:schemas-microsoft-com:office:office" xmlns:r="http://schemas.openxmlformats.org/officeDocument/2006/relationships" xmlns:m="http://schemas.openxmlformats.org/officeDocument/2006/math" xmlns:v="urn:schemas-microsoft-com:vml" xmlns:wp14="http://schemas.microsoft.com/office/word/2010/wordprocessingDrawing" xmlns:wp="http://schemas.openxmlformats.org/drawingml/2006/wordprocessingDrawing" xmlns:w10="urn:schemas-microsoft-com:office:word" xmlns:w="http://schemas.openxmlformats.org/wordprocessingml/2006/main" xmlns:w14="http://schemas.microsoft.com/office/word/2010/wordml" xmlns:w15="http://schemas.microsoft.com/office/word/2012/wordml" xmlns:w16se="http://schemas.microsoft.com/office/word/2015/wordml/symex" xmlns:wpg="http://schemas.microsoft.com/office/word/2010/wordprocessingGroup" xmlns:wpi="http://schemas.microsoft.com/office/word/2010/wordprocessingInk" xmlns:wne="http://schemas.microsoft.com/office/word/2006/wordml" xmlns:wps="http://schemas.microsoft.com/office/word/2010/wordprocessingShape" mc:Ignorable="w14 w15 w16se wp14">
   <w:background w:color="FFFFFF"/>
   <w:body>
     <w:p>
@@ -2827,23 +2827,7 @@
                 <w:sz w:val="24"/>
                 <w:szCs w:val="24"/>
               </w:rPr>
-              <w:t xml:space="preserve">(Software </w:t>
-            </w:r>
-            <w:proofErr w:type="spellStart"/>
-            <w:r>
-              <w:rPr>
-                <w:sz w:val="24"/>
-                <w:szCs w:val="24"/>
-              </w:rPr>
-              <w:t>Configuration</w:t>
-            </w:r>
-            <w:proofErr w:type="spellEnd"/>
-            <w:r>
-              <w:rPr>
-                <w:sz w:val="24"/>
-                <w:szCs w:val="24"/>
-              </w:rPr>
-              <w:t xml:space="preserve"> Management)</w:t>
+              <w:t>(Software Configuration Management)</w:t>
             </w:r>
           </w:p>
         </w:tc>
@@ -2896,53 +2880,12 @@
                 <w:szCs w:val="24"/>
               </w:rPr>
             </w:pPr>
-            <w:proofErr w:type="spellStart"/>
             <w:r>
               <w:rPr>
                 <w:sz w:val="24"/>
                 <w:szCs w:val="24"/>
               </w:rPr>
-              <w:t>Request</w:t>
-            </w:r>
-            <w:proofErr w:type="spellEnd"/>
-            <w:r>
-              <w:rPr>
-                <w:sz w:val="24"/>
-                <w:szCs w:val="24"/>
-              </w:rPr>
-              <w:t xml:space="preserve"> </w:t>
-            </w:r>
-            <w:proofErr w:type="spellStart"/>
-            <w:r>
-              <w:rPr>
-                <w:sz w:val="24"/>
-                <w:szCs w:val="24"/>
-              </w:rPr>
-              <w:t>for</w:t>
-            </w:r>
-            <w:proofErr w:type="spellEnd"/>
-            <w:r>
-              <w:rPr>
-                <w:sz w:val="24"/>
-                <w:szCs w:val="24"/>
-              </w:rPr>
-              <w:t xml:space="preserve"> </w:t>
-            </w:r>
-            <w:proofErr w:type="spellStart"/>
-            <w:r>
-              <w:rPr>
-                <w:sz w:val="24"/>
-                <w:szCs w:val="24"/>
-              </w:rPr>
-              <w:t>Change</w:t>
-            </w:r>
-            <w:proofErr w:type="spellEnd"/>
-            <w:r>
-              <w:rPr>
-                <w:sz w:val="24"/>
-                <w:szCs w:val="24"/>
-              </w:rPr>
-              <w:t xml:space="preserve"> / Solicitud de cambio</w:t>
+              <w:t>Request for Change / Solicitud de cambio</w:t>
             </w:r>
           </w:p>
         </w:tc>
@@ -3111,7 +3054,7 @@
                     </pic:cNvPicPr>
                   </pic:nvPicPr>
                   <pic:blipFill rotWithShape="1">
-                    <a:blip r:embed="rId9" cstate="print">
+                    <a:blip r:embed="rId8" cstate="print">
                       <a:extLst>
                         <a:ext uri="{28A0092B-C50C-407E-A947-70E740481C1C}">
                           <a14:useLocalDpi xmlns:a14="http://schemas.microsoft.com/office/drawing/2010/main" val="0"/>
@@ -4277,41 +4220,18 @@
           <w:rFonts w:ascii="Calibri" w:eastAsia="Calibri" w:hAnsi="Calibri" w:cs="Calibri"/>
         </w:rPr>
       </w:pPr>
-      <w:proofErr w:type="spellStart"/>
       <w:r>
         <w:rPr>
           <w:rFonts w:ascii="Calibri" w:eastAsia="Calibri" w:hAnsi="Calibri" w:cs="Calibri"/>
           <w:b/>
         </w:rPr>
-        <w:t>Github</w:t>
-      </w:r>
-      <w:proofErr w:type="spellEnd"/>
+        <w:t xml:space="preserve">Github: </w:t>
+      </w:r>
       <w:r>
         <w:rPr>
           <w:rFonts w:ascii="Calibri" w:eastAsia="Calibri" w:hAnsi="Calibri" w:cs="Calibri"/>
-          <w:b/>
-        </w:rPr>
-        <w:t xml:space="preserve">: </w:t>
-      </w:r>
-      <w:r>
-        <w:rPr>
-          <w:rFonts w:ascii="Calibri" w:eastAsia="Calibri" w:hAnsi="Calibri" w:cs="Calibri"/>
-        </w:rPr>
-        <w:t xml:space="preserve">Es una plataforma de desarrollo colaborativo para alojar proyectos utilizando el sistema de control de versiones </w:t>
-      </w:r>
-      <w:proofErr w:type="spellStart"/>
-      <w:r>
-        <w:rPr>
-          <w:rFonts w:ascii="Calibri" w:eastAsia="Calibri" w:hAnsi="Calibri" w:cs="Calibri"/>
-        </w:rPr>
-        <w:t>Git</w:t>
-      </w:r>
-      <w:proofErr w:type="spellEnd"/>
-      <w:r>
-        <w:rPr>
-          <w:rFonts w:ascii="Calibri" w:eastAsia="Calibri" w:hAnsi="Calibri" w:cs="Calibri"/>
-        </w:rPr>
-        <w:t>.</w:t>
+        </w:rPr>
+        <w:t>Es una plataforma de desarrollo colaborativo para alojar proyectos utilizando el sistema de control de versiones Git.</w:t>
       </w:r>
     </w:p>
     <w:p>
@@ -4326,21 +4246,12 @@
           <w:rFonts w:ascii="Calibri" w:eastAsia="Calibri" w:hAnsi="Calibri" w:cs="Calibri"/>
         </w:rPr>
       </w:pPr>
-      <w:proofErr w:type="spellStart"/>
       <w:r>
         <w:rPr>
           <w:rFonts w:ascii="Calibri" w:eastAsia="Calibri" w:hAnsi="Calibri" w:cs="Calibri"/>
           <w:b/>
         </w:rPr>
-        <w:t>Git</w:t>
-      </w:r>
-      <w:proofErr w:type="spellEnd"/>
-      <w:r>
-        <w:rPr>
-          <w:rFonts w:ascii="Calibri" w:eastAsia="Calibri" w:hAnsi="Calibri" w:cs="Calibri"/>
-          <w:b/>
-        </w:rPr>
-        <w:t>:</w:t>
+        <w:t>Git:</w:t>
       </w:r>
       <w:r>
         <w:rPr>
@@ -4476,21 +4387,7 @@
         <w:rPr>
           <w:rFonts w:ascii="Calibri" w:eastAsia="Calibri" w:hAnsi="Calibri" w:cs="Calibri"/>
         </w:rPr>
-        <w:t xml:space="preserve">Se encarga de verificar los cambios de los documentos, y   revisar que se trabaja en el </w:t>
-      </w:r>
-      <w:proofErr w:type="spellStart"/>
-      <w:r>
-        <w:rPr>
-          <w:rFonts w:ascii="Calibri" w:eastAsia="Calibri" w:hAnsi="Calibri" w:cs="Calibri"/>
-        </w:rPr>
-        <w:t>branch</w:t>
-      </w:r>
-      <w:proofErr w:type="spellEnd"/>
-      <w:r>
-        <w:rPr>
-          <w:rFonts w:ascii="Calibri" w:eastAsia="Calibri" w:hAnsi="Calibri" w:cs="Calibri"/>
-        </w:rPr>
-        <w:t xml:space="preserve"> establecido.</w:t>
+        <w:t>Se encarga de verificar los cambios de los documentos, y   revisar que se trabaja en el branch establecido.</w:t>
       </w:r>
     </w:p>
     <w:p>
@@ -4531,21 +4428,7 @@
         <w:rPr>
           <w:rFonts w:ascii="Calibri" w:eastAsia="Calibri" w:hAnsi="Calibri" w:cs="Calibri"/>
         </w:rPr>
-        <w:t xml:space="preserve"> </w:t>
-      </w:r>
-      <w:proofErr w:type="spellStart"/>
-      <w:r>
-        <w:rPr>
-          <w:rFonts w:ascii="Calibri" w:eastAsia="Calibri" w:hAnsi="Calibri" w:cs="Calibri"/>
-        </w:rPr>
-        <w:t>GitHub</w:t>
-      </w:r>
-      <w:proofErr w:type="spellEnd"/>
-      <w:r>
-        <w:rPr>
-          <w:rFonts w:ascii="Calibri" w:eastAsia="Calibri" w:hAnsi="Calibri" w:cs="Calibri"/>
-        </w:rPr>
-        <w:t>.</w:t>
+        <w:t xml:space="preserve"> GitHub.</w:t>
       </w:r>
     </w:p>
     <w:p>
@@ -4602,105 +4485,7 @@
         <w:rPr>
           <w:rFonts w:ascii="Calibri" w:eastAsia="Calibri" w:hAnsi="Calibri" w:cs="Calibri"/>
         </w:rPr>
-        <w:t xml:space="preserve">Se manejará 2 tipos de ramas o </w:t>
-      </w:r>
-      <w:proofErr w:type="spellStart"/>
-      <w:r>
-        <w:rPr>
-          <w:rFonts w:ascii="Calibri" w:eastAsia="Calibri" w:hAnsi="Calibri" w:cs="Calibri"/>
-        </w:rPr>
-        <w:t>branch</w:t>
-      </w:r>
-      <w:proofErr w:type="spellEnd"/>
-      <w:r>
-        <w:rPr>
-          <w:rFonts w:ascii="Calibri" w:eastAsia="Calibri" w:hAnsi="Calibri" w:cs="Calibri"/>
-        </w:rPr>
-        <w:t xml:space="preserve">, que nos va servir para controlar mejor los </w:t>
-      </w:r>
-      <w:proofErr w:type="spellStart"/>
-      <w:r>
-        <w:rPr>
-          <w:rFonts w:ascii="Calibri" w:eastAsia="Calibri" w:hAnsi="Calibri" w:cs="Calibri"/>
-        </w:rPr>
-        <w:t>commit</w:t>
-      </w:r>
-      <w:proofErr w:type="spellEnd"/>
-      <w:r>
-        <w:rPr>
-          <w:rFonts w:ascii="Calibri" w:eastAsia="Calibri" w:hAnsi="Calibri" w:cs="Calibri"/>
-        </w:rPr>
-        <w:t>, se va desarrollar en la rama de desarrollo (</w:t>
-      </w:r>
-      <w:proofErr w:type="spellStart"/>
-      <w:r>
-        <w:rPr>
-          <w:rFonts w:ascii="Calibri" w:eastAsia="Calibri" w:hAnsi="Calibri" w:cs="Calibri"/>
-        </w:rPr>
-        <w:t>branch</w:t>
-      </w:r>
-      <w:proofErr w:type="spellEnd"/>
-      <w:r>
-        <w:rPr>
-          <w:rFonts w:ascii="Calibri" w:eastAsia="Calibri" w:hAnsi="Calibri" w:cs="Calibri"/>
-        </w:rPr>
-        <w:t xml:space="preserve"> </w:t>
-      </w:r>
-      <w:proofErr w:type="spellStart"/>
-      <w:r>
-        <w:rPr>
-          <w:rFonts w:ascii="Calibri" w:eastAsia="Calibri" w:hAnsi="Calibri" w:cs="Calibri"/>
-        </w:rPr>
-        <w:t>development</w:t>
-      </w:r>
-      <w:proofErr w:type="spellEnd"/>
-      <w:r>
-        <w:rPr>
-          <w:rFonts w:ascii="Calibri" w:eastAsia="Calibri" w:hAnsi="Calibri" w:cs="Calibri"/>
-        </w:rPr>
-        <w:t xml:space="preserve">) que corresponderá 1 </w:t>
-      </w:r>
-      <w:proofErr w:type="spellStart"/>
-      <w:r>
-        <w:rPr>
-          <w:rFonts w:ascii="Calibri" w:eastAsia="Calibri" w:hAnsi="Calibri" w:cs="Calibri"/>
-        </w:rPr>
-        <w:t>branch</w:t>
-      </w:r>
-      <w:proofErr w:type="spellEnd"/>
-      <w:r>
-        <w:rPr>
-          <w:rFonts w:ascii="Calibri" w:eastAsia="Calibri" w:hAnsi="Calibri" w:cs="Calibri"/>
-        </w:rPr>
-        <w:t xml:space="preserve"> para cada miembro del equipo y la rama maestra (</w:t>
-      </w:r>
-      <w:proofErr w:type="spellStart"/>
-      <w:r>
-        <w:rPr>
-          <w:rFonts w:ascii="Calibri" w:eastAsia="Calibri" w:hAnsi="Calibri" w:cs="Calibri"/>
-        </w:rPr>
-        <w:t>branch</w:t>
-      </w:r>
-      <w:proofErr w:type="spellEnd"/>
-      <w:r>
-        <w:rPr>
-          <w:rFonts w:ascii="Calibri" w:eastAsia="Calibri" w:hAnsi="Calibri" w:cs="Calibri"/>
-        </w:rPr>
-        <w:t xml:space="preserve"> master) la cual alojará las versiones cuyos cambios hayan sido aprobados y estén listos para su respectivo </w:t>
-      </w:r>
-      <w:proofErr w:type="spellStart"/>
-      <w:r>
-        <w:rPr>
-          <w:rFonts w:ascii="Calibri" w:eastAsia="Calibri" w:hAnsi="Calibri" w:cs="Calibri"/>
-        </w:rPr>
-        <w:t>release</w:t>
-      </w:r>
-      <w:proofErr w:type="spellEnd"/>
-      <w:r>
-        <w:rPr>
-          <w:rFonts w:ascii="Calibri" w:eastAsia="Calibri" w:hAnsi="Calibri" w:cs="Calibri"/>
-        </w:rPr>
-        <w:t>.</w:t>
+        <w:t>Se manejará 2 tipos de ramas o branch, que nos va servir para controlar mejor los commit, se va desarrollar en la rama de desarrollo (branch development) que corresponderá 1 branch para cada miembro del equipo y la rama maestra (branch master) la cual alojará las versiones cuyos cambios hayan sido aprobados y estén listos para su respectivo release.</w:t>
       </w:r>
     </w:p>
     <w:p>
@@ -4715,21 +4500,12 @@
           <w:rFonts w:ascii="Calibri" w:eastAsia="Calibri" w:hAnsi="Calibri" w:cs="Calibri"/>
         </w:rPr>
       </w:pPr>
-      <w:proofErr w:type="spellStart"/>
       <w:r>
         <w:rPr>
           <w:rFonts w:ascii="Calibri" w:eastAsia="Calibri" w:hAnsi="Calibri" w:cs="Calibri"/>
           <w:b/>
         </w:rPr>
-        <w:t>Branch</w:t>
-      </w:r>
-      <w:proofErr w:type="spellEnd"/>
-      <w:r>
-        <w:rPr>
-          <w:rFonts w:ascii="Calibri" w:eastAsia="Calibri" w:hAnsi="Calibri" w:cs="Calibri"/>
-          <w:b/>
-        </w:rPr>
-        <w:t xml:space="preserve"> master:</w:t>
+        <w:t>Branch master:</w:t>
       </w:r>
       <w:r>
         <w:rPr>
@@ -4750,37 +4526,12 @@
           <w:rFonts w:ascii="Calibri" w:eastAsia="Calibri" w:hAnsi="Calibri" w:cs="Calibri"/>
         </w:rPr>
       </w:pPr>
-      <w:proofErr w:type="spellStart"/>
       <w:r>
         <w:rPr>
           <w:rFonts w:ascii="Calibri" w:eastAsia="Calibri" w:hAnsi="Calibri" w:cs="Calibri"/>
           <w:b/>
         </w:rPr>
-        <w:t>Branch</w:t>
-      </w:r>
-      <w:proofErr w:type="spellEnd"/>
-      <w:r>
-        <w:rPr>
-          <w:rFonts w:ascii="Calibri" w:eastAsia="Calibri" w:hAnsi="Calibri" w:cs="Calibri"/>
-          <w:b/>
-        </w:rPr>
-        <w:t xml:space="preserve"> </w:t>
-      </w:r>
-      <w:proofErr w:type="spellStart"/>
-      <w:r>
-        <w:rPr>
-          <w:rFonts w:ascii="Calibri" w:eastAsia="Calibri" w:hAnsi="Calibri" w:cs="Calibri"/>
-          <w:b/>
-        </w:rPr>
-        <w:t>Development</w:t>
-      </w:r>
-      <w:proofErr w:type="spellEnd"/>
-      <w:r>
-        <w:rPr>
-          <w:rFonts w:ascii="Calibri" w:eastAsia="Calibri" w:hAnsi="Calibri" w:cs="Calibri"/>
-          <w:b/>
-        </w:rPr>
-        <w:t>:</w:t>
+        <w:t>Branch Development:</w:t>
       </w:r>
       <w:r>
         <w:rPr>
@@ -4868,7 +4619,7 @@
                     <pic:cNvPicPr preferRelativeResize="0"/>
                   </pic:nvPicPr>
                   <pic:blipFill>
-                    <a:blip r:embed="rId10"/>
+                    <a:blip r:embed="rId9"/>
                     <a:srcRect/>
                     <a:stretch>
                       <a:fillRect/>
@@ -4918,21 +4669,7 @@
         <w:rPr>
           <w:rFonts w:ascii="Calibri" w:eastAsia="Calibri" w:hAnsi="Calibri" w:cs="Calibri"/>
         </w:rPr>
-        <w:t xml:space="preserve">Arquitectura de para el </w:t>
-      </w:r>
-      <w:proofErr w:type="spellStart"/>
-      <w:r>
-        <w:rPr>
-          <w:rFonts w:ascii="Calibri" w:eastAsia="Calibri" w:hAnsi="Calibri" w:cs="Calibri"/>
-        </w:rPr>
-        <w:t>versionamiento</w:t>
-      </w:r>
-      <w:proofErr w:type="spellEnd"/>
-      <w:r>
-        <w:rPr>
-          <w:rFonts w:ascii="Calibri" w:eastAsia="Calibri" w:hAnsi="Calibri" w:cs="Calibri"/>
-        </w:rPr>
-        <w:t xml:space="preserve"> mediante GIT</w:t>
+        <w:t>Arquitectura de para el versionamiento mediante GIT</w:t>
       </w:r>
       <w:r>
         <w:rPr>
@@ -8714,18 +8451,8 @@
                 <w:sz w:val="20"/>
                 <w:szCs w:val="20"/>
               </w:rPr>
-              <w:t>.</w:t>
-            </w:r>
-            <w:proofErr w:type="spellStart"/>
-            <w:r>
-              <w:rPr>
-                <w:rFonts w:cs="Times New Roman"/>
-                <w:sz w:val="20"/>
-                <w:szCs w:val="20"/>
-              </w:rPr>
-              <w:t>docx</w:t>
-            </w:r>
-            <w:proofErr w:type="spellEnd"/>
+              <w:t>.docx</w:t>
+            </w:r>
           </w:p>
         </w:tc>
         <w:tc>
@@ -8856,18 +8583,8 @@
                 <w:sz w:val="20"/>
                 <w:szCs w:val="20"/>
               </w:rPr>
-              <w:t>.</w:t>
-            </w:r>
-            <w:proofErr w:type="spellStart"/>
-            <w:r>
-              <w:rPr>
-                <w:rFonts w:cs="Times New Roman"/>
-                <w:sz w:val="20"/>
-                <w:szCs w:val="20"/>
-              </w:rPr>
-              <w:t>docx</w:t>
-            </w:r>
-            <w:proofErr w:type="spellEnd"/>
+              <w:t>.docx</w:t>
+            </w:r>
           </w:p>
         </w:tc>
         <w:tc>
@@ -9015,18 +8732,8 @@
                 <w:sz w:val="20"/>
                 <w:szCs w:val="20"/>
               </w:rPr>
-              <w:t>.</w:t>
-            </w:r>
-            <w:proofErr w:type="spellStart"/>
-            <w:r>
-              <w:rPr>
-                <w:rFonts w:cs="Times New Roman"/>
-                <w:sz w:val="20"/>
-                <w:szCs w:val="20"/>
-              </w:rPr>
-              <w:t>xlsx</w:t>
-            </w:r>
-            <w:proofErr w:type="spellEnd"/>
+              <w:t>.xlsx</w:t>
+            </w:r>
           </w:p>
         </w:tc>
         <w:tc>
@@ -9177,18 +8884,8 @@
                 <w:sz w:val="20"/>
                 <w:szCs w:val="20"/>
               </w:rPr>
-              <w:t>.</w:t>
-            </w:r>
-            <w:proofErr w:type="spellStart"/>
-            <w:r>
-              <w:rPr>
-                <w:rFonts w:cs="Times New Roman"/>
-                <w:sz w:val="20"/>
-                <w:szCs w:val="20"/>
-              </w:rPr>
-              <w:t>docx</w:t>
-            </w:r>
-            <w:proofErr w:type="spellEnd"/>
+              <w:t>.docx</w:t>
+            </w:r>
           </w:p>
         </w:tc>
         <w:tc>
@@ -9336,18 +9033,8 @@
                 <w:sz w:val="20"/>
                 <w:szCs w:val="20"/>
               </w:rPr>
-              <w:t>.</w:t>
-            </w:r>
-            <w:proofErr w:type="spellStart"/>
-            <w:r>
-              <w:rPr>
-                <w:rFonts w:cs="Times New Roman"/>
-                <w:sz w:val="20"/>
-                <w:szCs w:val="20"/>
-              </w:rPr>
-              <w:t>docx</w:t>
-            </w:r>
-            <w:proofErr w:type="spellEnd"/>
+              <w:t>.docx</w:t>
+            </w:r>
           </w:p>
         </w:tc>
         <w:tc>
@@ -9502,18 +9189,8 @@
                 <w:sz w:val="20"/>
                 <w:szCs w:val="20"/>
               </w:rPr>
-              <w:t>.</w:t>
-            </w:r>
-            <w:proofErr w:type="spellStart"/>
-            <w:r>
-              <w:rPr>
-                <w:rFonts w:cs="Times New Roman"/>
-                <w:sz w:val="20"/>
-                <w:szCs w:val="20"/>
-              </w:rPr>
-              <w:t>docx</w:t>
-            </w:r>
-            <w:proofErr w:type="spellEnd"/>
+              <w:t>.docx</w:t>
+            </w:r>
           </w:p>
         </w:tc>
         <w:tc>
@@ -9673,18 +9350,8 @@
                 <w:sz w:val="20"/>
                 <w:szCs w:val="20"/>
               </w:rPr>
-              <w:t>.</w:t>
-            </w:r>
-            <w:proofErr w:type="spellStart"/>
-            <w:r>
-              <w:rPr>
-                <w:rFonts w:cs="Times New Roman"/>
-                <w:sz w:val="20"/>
-                <w:szCs w:val="20"/>
-              </w:rPr>
-              <w:t>docx</w:t>
-            </w:r>
-            <w:proofErr w:type="spellEnd"/>
+              <w:t>.docx</w:t>
+            </w:r>
           </w:p>
         </w:tc>
         <w:tc>
@@ -9839,18 +9506,8 @@
                 <w:sz w:val="20"/>
                 <w:szCs w:val="20"/>
               </w:rPr>
-              <w:t>.</w:t>
-            </w:r>
-            <w:proofErr w:type="spellStart"/>
-            <w:r>
-              <w:rPr>
-                <w:rFonts w:cs="Times New Roman"/>
-                <w:sz w:val="20"/>
-                <w:szCs w:val="20"/>
-              </w:rPr>
-              <w:t>docx</w:t>
-            </w:r>
-            <w:proofErr w:type="spellEnd"/>
+              <w:t>.docx</w:t>
+            </w:r>
           </w:p>
         </w:tc>
         <w:tc>
@@ -9998,18 +9655,8 @@
                 <w:sz w:val="20"/>
                 <w:szCs w:val="20"/>
               </w:rPr>
-              <w:t>.</w:t>
-            </w:r>
-            <w:proofErr w:type="spellStart"/>
-            <w:r>
-              <w:rPr>
-                <w:rFonts w:cs="Times New Roman"/>
-                <w:sz w:val="20"/>
-                <w:szCs w:val="20"/>
-              </w:rPr>
-              <w:t>docx</w:t>
-            </w:r>
-            <w:proofErr w:type="spellEnd"/>
+              <w:t>.docx</w:t>
+            </w:r>
           </w:p>
         </w:tc>
         <w:tc>
@@ -10165,18 +9812,8 @@
                 <w:sz w:val="20"/>
                 <w:szCs w:val="20"/>
               </w:rPr>
-              <w:t>.</w:t>
-            </w:r>
-            <w:proofErr w:type="spellStart"/>
-            <w:r>
-              <w:rPr>
-                <w:rFonts w:cs="Times New Roman"/>
-                <w:sz w:val="20"/>
-                <w:szCs w:val="20"/>
-              </w:rPr>
-              <w:t>docx</w:t>
-            </w:r>
-            <w:proofErr w:type="spellEnd"/>
+              <w:t>.docx</w:t>
+            </w:r>
           </w:p>
         </w:tc>
         <w:tc>
@@ -10322,7 +9959,6 @@
                 <w:szCs w:val="20"/>
               </w:rPr>
             </w:pPr>
-            <w:proofErr w:type="spellStart"/>
             <w:r>
               <w:rPr>
                 <w:rFonts w:cs="Times New Roman"/>
@@ -10331,7 +9967,6 @@
               </w:rPr>
               <w:t>class</w:t>
             </w:r>
-            <w:proofErr w:type="spellEnd"/>
           </w:p>
         </w:tc>
         <w:tc>
@@ -10486,16 +10121,7 @@
                 <w:sz w:val="20"/>
                 <w:szCs w:val="20"/>
               </w:rPr>
-              <w:t>.</w:t>
-            </w:r>
-            <w:proofErr w:type="spellStart"/>
-            <w:r>
-              <w:rPr>
-                <w:rFonts w:cs="Times New Roman"/>
-                <w:sz w:val="20"/>
-                <w:szCs w:val="20"/>
-              </w:rPr>
-              <w:t>j</w:t>
+              <w:t>.j</w:t>
             </w:r>
             <w:r>
               <w:rPr>
@@ -10505,7 +10131,6 @@
               </w:rPr>
               <w:t>ar</w:t>
             </w:r>
-            <w:proofErr w:type="spellEnd"/>
           </w:p>
         </w:tc>
         <w:tc>
@@ -10653,18 +10278,8 @@
                 <w:sz w:val="20"/>
                 <w:szCs w:val="20"/>
               </w:rPr>
-              <w:t>.</w:t>
-            </w:r>
-            <w:proofErr w:type="spellStart"/>
-            <w:r>
-              <w:rPr>
-                <w:rFonts w:cs="Times New Roman"/>
-                <w:sz w:val="20"/>
-                <w:szCs w:val="20"/>
-              </w:rPr>
-              <w:t>docx</w:t>
-            </w:r>
-            <w:proofErr w:type="spellEnd"/>
+              <w:t>.docx</w:t>
+            </w:r>
           </w:p>
         </w:tc>
         <w:tc>
@@ -10795,18 +10410,8 @@
                 <w:sz w:val="20"/>
                 <w:szCs w:val="20"/>
               </w:rPr>
-              <w:t>.</w:t>
-            </w:r>
-            <w:proofErr w:type="spellStart"/>
-            <w:r>
-              <w:rPr>
-                <w:rFonts w:cs="Times New Roman"/>
-                <w:sz w:val="20"/>
-                <w:szCs w:val="20"/>
-              </w:rPr>
-              <w:t>docx</w:t>
-            </w:r>
-            <w:proofErr w:type="spellEnd"/>
+              <w:t>.docx</w:t>
+            </w:r>
           </w:p>
         </w:tc>
         <w:tc>
@@ -10946,18 +10551,8 @@
                 <w:sz w:val="20"/>
                 <w:szCs w:val="20"/>
               </w:rPr>
-              <w:t>.</w:t>
-            </w:r>
-            <w:proofErr w:type="spellStart"/>
-            <w:r>
-              <w:rPr>
-                <w:rFonts w:cs="Times New Roman"/>
-                <w:sz w:val="20"/>
-                <w:szCs w:val="20"/>
-              </w:rPr>
-              <w:t>xlsx</w:t>
-            </w:r>
-            <w:proofErr w:type="spellEnd"/>
+              <w:t>.xlsx</w:t>
+            </w:r>
           </w:p>
         </w:tc>
         <w:tc>
@@ -11096,18 +10691,8 @@
                 <w:sz w:val="20"/>
                 <w:szCs w:val="20"/>
               </w:rPr>
-              <w:t>.</w:t>
-            </w:r>
-            <w:proofErr w:type="spellStart"/>
-            <w:r>
-              <w:rPr>
-                <w:rFonts w:cs="Times New Roman"/>
-                <w:sz w:val="20"/>
-                <w:szCs w:val="20"/>
-              </w:rPr>
-              <w:t>docx</w:t>
-            </w:r>
-            <w:proofErr w:type="spellEnd"/>
+              <w:t>.docx</w:t>
+            </w:r>
           </w:p>
         </w:tc>
         <w:tc>
@@ -11247,18 +10832,8 @@
                 <w:sz w:val="20"/>
                 <w:szCs w:val="20"/>
               </w:rPr>
-              <w:t>.</w:t>
-            </w:r>
-            <w:proofErr w:type="spellStart"/>
-            <w:r>
-              <w:rPr>
-                <w:rFonts w:cs="Times New Roman"/>
-                <w:sz w:val="20"/>
-                <w:szCs w:val="20"/>
-              </w:rPr>
-              <w:t>docx</w:t>
-            </w:r>
-            <w:proofErr w:type="spellEnd"/>
+              <w:t>.docx</w:t>
+            </w:r>
           </w:p>
         </w:tc>
         <w:tc>
@@ -11405,18 +10980,8 @@
                 <w:sz w:val="20"/>
                 <w:szCs w:val="20"/>
               </w:rPr>
-              <w:t>.</w:t>
-            </w:r>
-            <w:proofErr w:type="spellStart"/>
-            <w:r>
-              <w:rPr>
-                <w:rFonts w:cs="Times New Roman"/>
-                <w:sz w:val="20"/>
-                <w:szCs w:val="20"/>
-              </w:rPr>
-              <w:t>docx</w:t>
-            </w:r>
-            <w:proofErr w:type="spellEnd"/>
+              <w:t>.docx</w:t>
+            </w:r>
           </w:p>
         </w:tc>
         <w:tc>
@@ -11564,18 +11129,8 @@
                 <w:sz w:val="20"/>
                 <w:szCs w:val="20"/>
               </w:rPr>
-              <w:t>.</w:t>
-            </w:r>
-            <w:proofErr w:type="spellStart"/>
-            <w:r>
-              <w:rPr>
-                <w:rFonts w:cs="Times New Roman"/>
-                <w:sz w:val="20"/>
-                <w:szCs w:val="20"/>
-              </w:rPr>
-              <w:t>docx</w:t>
-            </w:r>
-            <w:proofErr w:type="spellEnd"/>
+              <w:t>.docx</w:t>
+            </w:r>
           </w:p>
         </w:tc>
         <w:tc>
@@ -11722,18 +11277,8 @@
                 <w:sz w:val="20"/>
                 <w:szCs w:val="20"/>
               </w:rPr>
-              <w:t>.</w:t>
-            </w:r>
-            <w:proofErr w:type="spellStart"/>
-            <w:r>
-              <w:rPr>
-                <w:rFonts w:cs="Times New Roman"/>
-                <w:sz w:val="20"/>
-                <w:szCs w:val="20"/>
-              </w:rPr>
-              <w:t>docx</w:t>
-            </w:r>
-            <w:proofErr w:type="spellEnd"/>
+              <w:t>.docx</w:t>
+            </w:r>
           </w:p>
         </w:tc>
         <w:tc>
@@ -11873,18 +11418,8 @@
                 <w:sz w:val="20"/>
                 <w:szCs w:val="20"/>
               </w:rPr>
-              <w:t>.</w:t>
-            </w:r>
-            <w:proofErr w:type="spellStart"/>
-            <w:r>
-              <w:rPr>
-                <w:rFonts w:cs="Times New Roman"/>
-                <w:sz w:val="20"/>
-                <w:szCs w:val="20"/>
-              </w:rPr>
-              <w:t>docx</w:t>
-            </w:r>
-            <w:proofErr w:type="spellEnd"/>
+              <w:t>.docx</w:t>
+            </w:r>
           </w:p>
         </w:tc>
         <w:tc>
@@ -12023,16 +11558,7 @@
                 <w:sz w:val="20"/>
                 <w:szCs w:val="20"/>
               </w:rPr>
-              <w:t>.</w:t>
-            </w:r>
-            <w:proofErr w:type="spellStart"/>
-            <w:r>
-              <w:rPr>
-                <w:rFonts w:cs="Times New Roman"/>
-                <w:sz w:val="20"/>
-                <w:szCs w:val="20"/>
-              </w:rPr>
-              <w:t>j</w:t>
+              <w:t>.j</w:t>
             </w:r>
             <w:r>
               <w:rPr>
@@ -12042,7 +11568,6 @@
               </w:rPr>
               <w:t>ar</w:t>
             </w:r>
-            <w:proofErr w:type="spellEnd"/>
           </w:p>
         </w:tc>
         <w:tc>
@@ -12155,21 +11680,7 @@
         <w:rPr>
           <w:rFonts w:asciiTheme="minorHAnsi" w:hAnsiTheme="minorHAnsi" w:cstheme="minorHAnsi"/>
         </w:rPr>
-        <w:t xml:space="preserve">Su nombre permite identificar a que proyecto y componente </w:t>
-      </w:r>
-      <w:proofErr w:type="gramStart"/>
-      <w:r>
-        <w:rPr>
-          <w:rFonts w:asciiTheme="minorHAnsi" w:hAnsiTheme="minorHAnsi" w:cstheme="minorHAnsi"/>
-        </w:rPr>
-        <w:t>( si</w:t>
-      </w:r>
-      <w:proofErr w:type="gramEnd"/>
-      <w:r>
-        <w:rPr>
-          <w:rFonts w:asciiTheme="minorHAnsi" w:hAnsiTheme="minorHAnsi" w:cstheme="minorHAnsi"/>
-        </w:rPr>
-        <w:t xml:space="preserve"> es aplicable) está asociado, junto con el nivel de revisión actual.</w:t>
+        <w:t>Su nombre permite identificar a que proyecto y componente ( si es aplicable) está asociado, junto con el nivel de revisión actual.</w:t>
       </w:r>
     </w:p>
     <w:p>
@@ -12309,23 +11820,7 @@
           <w:rFonts w:asciiTheme="minorHAnsi" w:hAnsiTheme="minorHAnsi" w:cs="Arial"/>
           <w:lang w:val="es-ES"/>
         </w:rPr>
-        <w:t>[</w:t>
-      </w:r>
-      <w:proofErr w:type="spellStart"/>
-      <w:r>
-        <w:rPr>
-          <w:rFonts w:asciiTheme="minorHAnsi" w:hAnsiTheme="minorHAnsi" w:cs="Arial"/>
-          <w:lang w:val="es-ES"/>
-        </w:rPr>
-        <w:t>Acronimo</w:t>
-      </w:r>
-      <w:proofErr w:type="spellEnd"/>
-      <w:r>
-        <w:rPr>
-          <w:rFonts w:asciiTheme="minorHAnsi" w:hAnsiTheme="minorHAnsi" w:cs="Arial"/>
-          <w:lang w:val="es-ES"/>
-        </w:rPr>
-        <w:t xml:space="preserve"> de la empresa]-[acrónimo del documento]</w:t>
+        <w:t>[Acronimo de la empresa]-[acrónimo del documento]</w:t>
       </w:r>
     </w:p>
     <w:p>
@@ -13200,23 +12695,7 @@
           <w:rFonts w:asciiTheme="minorHAnsi" w:hAnsiTheme="minorHAnsi" w:cstheme="minorHAnsi"/>
           <w:lang w:val="es-ES"/>
         </w:rPr>
-        <w:t>e versión, tales como “</w:t>
-      </w:r>
-      <w:proofErr w:type="spellStart"/>
-      <w:r>
-        <w:rPr>
-          <w:rFonts w:asciiTheme="minorHAnsi" w:hAnsiTheme="minorHAnsi" w:cstheme="minorHAnsi"/>
-          <w:lang w:val="es-ES"/>
-        </w:rPr>
-        <w:t>Main</w:t>
-      </w:r>
-      <w:proofErr w:type="spellEnd"/>
-      <w:r>
-        <w:rPr>
-          <w:rFonts w:asciiTheme="minorHAnsi" w:hAnsiTheme="minorHAnsi" w:cstheme="minorHAnsi"/>
-          <w:lang w:val="es-ES"/>
-        </w:rPr>
-        <w:t xml:space="preserve"> DB </w:t>
+        <w:t xml:space="preserve">e versión, tales como “Main DB </w:t>
       </w:r>
       <w:r>
         <w:rPr>
@@ -13266,17 +12745,8 @@
           <w:rFonts w:asciiTheme="minorHAnsi" w:hAnsiTheme="minorHAnsi" w:cstheme="minorHAnsi"/>
           <w:lang w:val="es-ES"/>
         </w:rPr>
-        <w:t>]</w:t>
-      </w:r>
-      <w:proofErr w:type="gramStart"/>
-      <w:r>
-        <w:rPr>
-          <w:rFonts w:asciiTheme="minorHAnsi" w:hAnsiTheme="minorHAnsi" w:cstheme="minorHAnsi"/>
-          <w:lang w:val="es-ES"/>
-        </w:rPr>
-        <w:t>.[</w:t>
-      </w:r>
-      <w:proofErr w:type="gramEnd"/>
+        <w:t>].[</w:t>
+      </w:r>
       <w:r>
         <w:rPr>
           <w:rFonts w:asciiTheme="minorHAnsi" w:hAnsiTheme="minorHAnsi" w:cstheme="minorHAnsi"/>
@@ -15342,22 +14812,14 @@
         <w:rPr>
           <w:rFonts w:ascii="Calibri" w:eastAsia="Calibri" w:hAnsi="Calibri" w:cs="Calibri"/>
         </w:rPr>
-        <w:t xml:space="preserve">Tabla 5. En esta tabla indica la lista de nomenclatura de los ítems para los dos proyectos </w:t>
-      </w:r>
-      <w:proofErr w:type="gramStart"/>
+        <w:t>Tabla 5. En esta tabla indica la lista de nomenclatura de los ítems para los dos proyectos ( VMR</w:t>
+      </w:r>
       <w:r>
         <w:rPr>
           <w:rFonts w:ascii="Calibri" w:eastAsia="Calibri" w:hAnsi="Calibri" w:cs="Calibri"/>
         </w:rPr>
-        <w:t>( VMR</w:t>
-      </w:r>
-      <w:r>
-        <w:rPr>
-          <w:rFonts w:ascii="Calibri" w:eastAsia="Calibri" w:hAnsi="Calibri" w:cs="Calibri"/>
-        </w:rPr>
         <w:t>AM</w:t>
       </w:r>
-      <w:proofErr w:type="gramEnd"/>
       <w:r>
         <w:rPr>
           <w:rFonts w:ascii="Calibri" w:eastAsia="Calibri" w:hAnsi="Calibri" w:cs="Calibri"/>
@@ -15485,25 +14947,7 @@
           <w:sz w:val="22"/>
           <w:szCs w:val="22"/>
         </w:rPr>
-        <w:t xml:space="preserve">Cabe resaltar que nuestra consultora sigue el marco de desarrollo RUP, enfatizando generalmente en </w:t>
-      </w:r>
-      <w:proofErr w:type="gramStart"/>
-      <w:r>
-        <w:rPr>
-          <w:rFonts w:asciiTheme="minorHAnsi" w:hAnsiTheme="minorHAnsi" w:cstheme="minorHAnsi"/>
-          <w:sz w:val="22"/>
-          <w:szCs w:val="22"/>
-        </w:rPr>
-        <w:t>la mejores prácticas</w:t>
-      </w:r>
-      <w:proofErr w:type="gramEnd"/>
-      <w:r>
-        <w:rPr>
-          <w:rFonts w:asciiTheme="minorHAnsi" w:hAnsiTheme="minorHAnsi" w:cstheme="minorHAnsi"/>
-          <w:sz w:val="22"/>
-          <w:szCs w:val="22"/>
-        </w:rPr>
-        <w:t xml:space="preserve"> y productos de trabajo de RUP.</w:t>
+        <w:t>Cabe resaltar que nuestra consultora sigue el marco de desarrollo RUP, enfatizando generalmente en la mejores prácticas y productos de trabajo de RUP.</w:t>
       </w:r>
     </w:p>
     <w:p>
@@ -16891,7 +16335,6 @@
         </w:rPr>
         <w:t xml:space="preserve">La consultora tiene un repositorio en la nube, usando la plataforma </w:t>
       </w:r>
-      <w:proofErr w:type="spellStart"/>
       <w:r>
         <w:rPr>
           <w:rFonts w:asciiTheme="minorHAnsi" w:hAnsiTheme="minorHAnsi" w:cstheme="minorHAnsi"/>
@@ -16901,7 +16344,6 @@
         </w:rPr>
         <w:t>Github</w:t>
       </w:r>
-      <w:proofErr w:type="spellEnd"/>
       <w:r>
         <w:rPr>
           <w:rFonts w:asciiTheme="minorHAnsi" w:hAnsiTheme="minorHAnsi" w:cstheme="minorHAnsi"/>
@@ -17018,18 +16460,8 @@
           <w:sz w:val="22"/>
           <w:szCs w:val="22"/>
         </w:rPr>
-        <w:t xml:space="preserve">Librería de </w:t>
-      </w:r>
-      <w:proofErr w:type="spellStart"/>
-      <w:r>
-        <w:rPr>
-          <w:rFonts w:asciiTheme="minorHAnsi" w:hAnsiTheme="minorHAnsi" w:cstheme="minorHAnsi"/>
-          <w:sz w:val="22"/>
-          <w:szCs w:val="22"/>
-        </w:rPr>
-        <w:t>Release</w:t>
-      </w:r>
-      <w:proofErr w:type="spellEnd"/>
+        <w:t>Librería de Release</w:t>
+      </w:r>
     </w:p>
     <w:p>
       <w:pPr>
@@ -17115,7 +16547,7 @@
                     </pic:cNvPicPr>
                   </pic:nvPicPr>
                   <pic:blipFill>
-                    <a:blip r:embed="rId11">
+                    <a:blip r:embed="rId10">
                       <a:extLst>
                         <a:ext uri="{28A0092B-C50C-407E-A947-70E740481C1C}">
                           <a14:useLocalDpi xmlns:a14="http://schemas.microsoft.com/office/drawing/2010/main" val="0"/>
@@ -17208,8 +16640,6 @@
         </w:rPr>
         <w:t>.</w:t>
       </w:r>
-      <w:bookmarkStart w:id="33" w:name="_GoBack"/>
-      <w:bookmarkEnd w:id="33"/>
     </w:p>
     <w:p>
       <w:pPr>
@@ -18164,34 +17594,15 @@
           <w:sz w:val="22"/>
           <w:szCs w:val="22"/>
         </w:rPr>
-        <w:t xml:space="preserve">Tabla Nº </w:t>
-      </w:r>
-      <w:proofErr w:type="gramStart"/>
-      <w:r>
-        <w:rPr>
-          <w:rFonts w:asciiTheme="minorHAnsi" w:hAnsiTheme="minorHAnsi" w:cstheme="minorHAnsi"/>
-          <w:b/>
+        <w:t>Tabla Nº 7</w:t>
+      </w:r>
+      <w:r>
+        <w:rPr>
+          <w:rFonts w:asciiTheme="minorHAnsi" w:hAnsiTheme="minorHAnsi" w:cstheme="minorHAnsi"/>
           <w:sz w:val="22"/>
           <w:szCs w:val="22"/>
         </w:rPr>
-        <w:t>7</w:t>
-      </w:r>
-      <w:r>
-        <w:rPr>
-          <w:rFonts w:asciiTheme="minorHAnsi" w:hAnsiTheme="minorHAnsi" w:cstheme="minorHAnsi"/>
-          <w:sz w:val="22"/>
-          <w:szCs w:val="22"/>
-        </w:rPr>
-        <w:t xml:space="preserve"> :</w:t>
-      </w:r>
-      <w:proofErr w:type="gramEnd"/>
-      <w:r>
-        <w:rPr>
-          <w:rFonts w:asciiTheme="minorHAnsi" w:hAnsiTheme="minorHAnsi" w:cstheme="minorHAnsi"/>
-          <w:sz w:val="22"/>
-          <w:szCs w:val="22"/>
-        </w:rPr>
-        <w:t xml:space="preserve"> Cuadro de accesos de librería de líneas base</w:t>
+        <w:t xml:space="preserve"> : Cuadro de accesos de librería de líneas base</w:t>
       </w:r>
     </w:p>
     <w:p>
@@ -19046,34 +18457,15 @@
           <w:sz w:val="22"/>
           <w:szCs w:val="22"/>
         </w:rPr>
-        <w:t xml:space="preserve">Tabla Nº </w:t>
-      </w:r>
-      <w:proofErr w:type="gramStart"/>
-      <w:r>
-        <w:rPr>
-          <w:rFonts w:asciiTheme="minorHAnsi" w:hAnsiTheme="minorHAnsi" w:cstheme="minorHAnsi"/>
-          <w:b/>
+        <w:t>Tabla Nº 8</w:t>
+      </w:r>
+      <w:r>
+        <w:rPr>
+          <w:rFonts w:asciiTheme="minorHAnsi" w:hAnsiTheme="minorHAnsi" w:cstheme="minorHAnsi"/>
           <w:sz w:val="22"/>
           <w:szCs w:val="22"/>
         </w:rPr>
-        <w:t>8</w:t>
-      </w:r>
-      <w:r>
-        <w:rPr>
-          <w:rFonts w:asciiTheme="minorHAnsi" w:hAnsiTheme="minorHAnsi" w:cstheme="minorHAnsi"/>
-          <w:sz w:val="22"/>
-          <w:szCs w:val="22"/>
-        </w:rPr>
-        <w:t xml:space="preserve"> :</w:t>
-      </w:r>
-      <w:proofErr w:type="gramEnd"/>
-      <w:r>
-        <w:rPr>
-          <w:rFonts w:asciiTheme="minorHAnsi" w:hAnsiTheme="minorHAnsi" w:cstheme="minorHAnsi"/>
-          <w:sz w:val="22"/>
-          <w:szCs w:val="22"/>
-        </w:rPr>
-        <w:t xml:space="preserve"> Cuadro de accesos de librería de desarrollo</w:t>
+        <w:t xml:space="preserve"> : Cuadro de accesos de librería de desarrollo</w:t>
       </w:r>
     </w:p>
     <w:p>
@@ -19104,19 +18496,8 @@
           <w:lang w:val="es-ES"/>
         </w:rPr>
         <w:tab/>
-        <w:t xml:space="preserve">Librería de Gestión de la </w:t>
-      </w:r>
-      <w:proofErr w:type="gramStart"/>
-      <w:r>
-        <w:rPr>
-          <w:rFonts w:asciiTheme="minorHAnsi" w:hAnsiTheme="minorHAnsi" w:cstheme="minorHAnsi"/>
-          <w:sz w:val="22"/>
-          <w:szCs w:val="22"/>
-          <w:lang w:val="es-ES"/>
-        </w:rPr>
-        <w:t>configuración</w:t>
-      </w:r>
-      <w:proofErr w:type="gramEnd"/>
+        <w:t>Librería de Gestión de la configuración</w:t>
+      </w:r>
     </w:p>
     <w:p>
       <w:pPr>
@@ -19775,19 +19156,8 @@
           <w:lang w:val="es-ES"/>
         </w:rPr>
         <w:tab/>
-        <w:t xml:space="preserve">Librería de </w:t>
-      </w:r>
-      <w:proofErr w:type="spellStart"/>
-      <w:r>
-        <w:rPr>
-          <w:rFonts w:asciiTheme="minorHAnsi" w:hAnsiTheme="minorHAnsi" w:cstheme="minorHAnsi"/>
-          <w:sz w:val="22"/>
-          <w:szCs w:val="22"/>
-          <w:lang w:val="es-ES"/>
-        </w:rPr>
-        <w:t>Release</w:t>
-      </w:r>
-      <w:proofErr w:type="spellEnd"/>
+        <w:t>Librería de Release</w:t>
+      </w:r>
     </w:p>
     <w:p>
       <w:pPr>
@@ -19880,67 +19250,7 @@
           <w:szCs w:val="22"/>
           <w:lang w:val="en-US"/>
         </w:rPr>
-        <w:t xml:space="preserve">Check in y Check out de </w:t>
-      </w:r>
-      <w:proofErr w:type="spellStart"/>
-      <w:r>
-        <w:rPr>
-          <w:rFonts w:asciiTheme="minorHAnsi" w:hAnsiTheme="minorHAnsi" w:cstheme="minorHAnsi"/>
-          <w:sz w:val="22"/>
-          <w:szCs w:val="22"/>
-          <w:lang w:val="en-US"/>
-        </w:rPr>
-        <w:t>ítems</w:t>
-      </w:r>
-      <w:proofErr w:type="spellEnd"/>
-      <w:r>
-        <w:rPr>
-          <w:rFonts w:asciiTheme="minorHAnsi" w:hAnsiTheme="minorHAnsi" w:cstheme="minorHAnsi"/>
-          <w:sz w:val="22"/>
-          <w:szCs w:val="22"/>
-          <w:lang w:val="en-US"/>
-        </w:rPr>
-        <w:t xml:space="preserve"> </w:t>
-      </w:r>
-      <w:proofErr w:type="spellStart"/>
-      <w:r>
-        <w:rPr>
-          <w:rFonts w:asciiTheme="minorHAnsi" w:hAnsiTheme="minorHAnsi" w:cstheme="minorHAnsi"/>
-          <w:sz w:val="22"/>
-          <w:szCs w:val="22"/>
-          <w:lang w:val="en-US"/>
-        </w:rPr>
-        <w:t>pertenecientes</w:t>
-      </w:r>
-      <w:proofErr w:type="spellEnd"/>
-      <w:r>
-        <w:rPr>
-          <w:rFonts w:asciiTheme="minorHAnsi" w:hAnsiTheme="minorHAnsi" w:cstheme="minorHAnsi"/>
-          <w:sz w:val="22"/>
-          <w:szCs w:val="22"/>
-          <w:lang w:val="en-US"/>
-        </w:rPr>
-        <w:t xml:space="preserve"> a la </w:t>
-      </w:r>
-      <w:proofErr w:type="spellStart"/>
-      <w:r>
-        <w:rPr>
-          <w:rFonts w:asciiTheme="minorHAnsi" w:hAnsiTheme="minorHAnsi" w:cstheme="minorHAnsi"/>
-          <w:sz w:val="22"/>
-          <w:szCs w:val="22"/>
-          <w:lang w:val="en-US"/>
-        </w:rPr>
-        <w:t>biblioteca</w:t>
-      </w:r>
-      <w:proofErr w:type="spellEnd"/>
-      <w:r>
-        <w:rPr>
-          <w:rFonts w:asciiTheme="minorHAnsi" w:hAnsiTheme="minorHAnsi" w:cstheme="minorHAnsi"/>
-          <w:sz w:val="22"/>
-          <w:szCs w:val="22"/>
-          <w:lang w:val="en-US"/>
-        </w:rPr>
-        <w:t>;</w:t>
+        <w:t>Check in y Check out de ítems pertenecientes a la biblioteca;</w:t>
       </w:r>
     </w:p>
     <w:p>
@@ -20460,7 +19770,7 @@
           <w:color w:val="auto"/>
           <w:sz w:val="22"/>
           <w:szCs w:val="22"/>
-          <w:lang w:val="es-ES_tradnl" w:eastAsia="es-ES"/>
+          <w:lang w:eastAsia="es-ES"/>
         </w:rPr>
       </w:pPr>
       <w:r>
@@ -20514,30 +19824,10 @@
           <w:sz w:val="22"/>
           <w:szCs w:val="22"/>
         </w:rPr>
-        <w:t xml:space="preserve">: Cuadro de accesos de librería </w:t>
-      </w:r>
-      <w:proofErr w:type="spellStart"/>
-      <w:r>
-        <w:rPr>
-          <w:rFonts w:asciiTheme="minorHAnsi" w:hAnsiTheme="minorHAnsi" w:cstheme="minorHAnsi"/>
-          <w:sz w:val="22"/>
-          <w:szCs w:val="22"/>
-        </w:rPr>
-        <w:t>release</w:t>
-      </w:r>
-      <w:proofErr w:type="spellEnd"/>
-    </w:p>
-    <w:p>
-      <w:pPr>
-        <w:tabs>
-          <w:tab w:val="left" w:pos="720"/>
-        </w:tabs>
-        <w:spacing w:before="120" w:after="120"/>
-        <w:jc w:val="both"/>
-        <w:rPr>
-          <w:rFonts w:ascii="Calibri" w:eastAsia="Calibri" w:hAnsi="Calibri" w:cs="Calibri"/>
-        </w:rPr>
-      </w:pPr>
+        <w:t>: Cuadro de accesos de librería release</w:t>
+      </w:r>
+      <w:bookmarkStart w:id="33" w:name="_GoBack"/>
+      <w:bookmarkEnd w:id="33"/>
     </w:p>
     <w:p>
       <w:pPr>
@@ -21232,34 +20522,15 @@
           <w:sz w:val="22"/>
           <w:szCs w:val="22"/>
         </w:rPr>
-        <w:t xml:space="preserve">Tabla Nº </w:t>
-      </w:r>
-      <w:proofErr w:type="gramStart"/>
-      <w:r>
-        <w:rPr>
-          <w:rFonts w:asciiTheme="minorHAnsi" w:hAnsiTheme="minorHAnsi" w:cstheme="minorHAnsi"/>
-          <w:b/>
+        <w:t>Tabla Nº 11</w:t>
+      </w:r>
+      <w:r>
+        <w:rPr>
+          <w:rFonts w:asciiTheme="minorHAnsi" w:hAnsiTheme="minorHAnsi" w:cstheme="minorHAnsi"/>
           <w:sz w:val="22"/>
           <w:szCs w:val="22"/>
         </w:rPr>
-        <w:t>11</w:t>
-      </w:r>
-      <w:r>
-        <w:rPr>
-          <w:rFonts w:asciiTheme="minorHAnsi" w:hAnsiTheme="minorHAnsi" w:cstheme="minorHAnsi"/>
-          <w:sz w:val="22"/>
-          <w:szCs w:val="22"/>
-        </w:rPr>
-        <w:t xml:space="preserve"> :</w:t>
-      </w:r>
-      <w:proofErr w:type="gramEnd"/>
-      <w:r>
-        <w:rPr>
-          <w:rFonts w:asciiTheme="minorHAnsi" w:hAnsiTheme="minorHAnsi" w:cstheme="minorHAnsi"/>
-          <w:sz w:val="22"/>
-          <w:szCs w:val="22"/>
-        </w:rPr>
-        <w:t xml:space="preserve"> Formato de solicitud de cambio (RFC)</w:t>
+        <w:t xml:space="preserve"> : Formato de solicitud de cambio (RFC)</w:t>
       </w:r>
     </w:p>
     <w:p>
@@ -21287,8 +20558,8 @@
       </w:pPr>
     </w:p>
     <w:sectPr>
-      <w:headerReference w:type="default" r:id="rId12"/>
-      <w:footerReference w:type="default" r:id="rId13"/>
+      <w:headerReference w:type="default" r:id="rId11"/>
+      <w:footerReference w:type="default" r:id="rId12"/>
       <w:pgSz w:w="11906" w:h="16838"/>
       <w:pgMar w:top="1417" w:right="1701" w:bottom="1417" w:left="1701" w:header="0" w:footer="720" w:gutter="0"/>
       <w:pgNumType w:start="1"/>
@@ -21299,7 +20570,7 @@
 </file>
 
 <file path=word/endnotes.xml><?xml version="1.0" encoding="utf-8"?>
-<w:endnotes xmlns:wpc="http://schemas.microsoft.com/office/word/2010/wordprocessingCanvas" xmlns:mc="http://schemas.openxmlformats.org/markup-compatibility/2006" xmlns:o="urn:schemas-microsoft-com:office:office" xmlns:r="http://schemas.openxmlformats.org/officeDocument/2006/relationships" xmlns:m="http://schemas.openxmlformats.org/officeDocument/2006/math" xmlns:v="urn:schemas-microsoft-com:vml" xmlns:wp14="http://schemas.microsoft.com/office/word/2010/wordprocessingDrawing" xmlns:wp="http://schemas.openxmlformats.org/drawingml/2006/wordprocessingDrawing" xmlns:w10="urn:schemas-microsoft-com:office:word" xmlns:w="http://schemas.openxmlformats.org/wordprocessingml/2006/main" xmlns:w14="http://schemas.microsoft.com/office/word/2010/wordml" xmlns:wpg="http://schemas.microsoft.com/office/word/2010/wordprocessingGroup" xmlns:wpi="http://schemas.microsoft.com/office/word/2010/wordprocessingInk" xmlns:wne="http://schemas.microsoft.com/office/word/2006/wordml" xmlns:wps="http://schemas.microsoft.com/office/word/2010/wordprocessingShape" mc:Ignorable="w14 wp14">
+<w:endnotes xmlns:wpc="http://schemas.microsoft.com/office/word/2010/wordprocessingCanvas" xmlns:cx="http://schemas.microsoft.com/office/drawing/2014/chartex" xmlns:cx1="http://schemas.microsoft.com/office/drawing/2015/9/8/chartex" xmlns:cx2="http://schemas.microsoft.com/office/drawing/2015/10/21/chartex" xmlns:cx3="http://schemas.microsoft.com/office/drawing/2016/5/9/chartex" xmlns:cx4="http://schemas.microsoft.com/office/drawing/2016/5/10/chartex" xmlns:cx5="http://schemas.microsoft.com/office/drawing/2016/5/11/chartex" xmlns:cx6="http://schemas.microsoft.com/office/drawing/2016/5/12/chartex" xmlns:cx7="http://schemas.microsoft.com/office/drawing/2016/5/13/chartex" xmlns:cx8="http://schemas.microsoft.com/office/drawing/2016/5/14/chartex" xmlns:mc="http://schemas.openxmlformats.org/markup-compatibility/2006" xmlns:aink="http://schemas.microsoft.com/office/drawing/2016/ink" xmlns:am3d="http://schemas.microsoft.com/office/drawing/2017/model3d" xmlns:o="urn:schemas-microsoft-com:office:office" xmlns:r="http://schemas.openxmlformats.org/officeDocument/2006/relationships" xmlns:m="http://schemas.openxmlformats.org/officeDocument/2006/math" xmlns:v="urn:schemas-microsoft-com:vml" xmlns:wp14="http://schemas.microsoft.com/office/word/2010/wordprocessingDrawing" xmlns:wp="http://schemas.openxmlformats.org/drawingml/2006/wordprocessingDrawing" xmlns:w10="urn:schemas-microsoft-com:office:word" xmlns:w="http://schemas.openxmlformats.org/wordprocessingml/2006/main" xmlns:w14="http://schemas.microsoft.com/office/word/2010/wordml" xmlns:w15="http://schemas.microsoft.com/office/word/2012/wordml" xmlns:w16se="http://schemas.microsoft.com/office/word/2015/wordml/symex" xmlns:wpg="http://schemas.microsoft.com/office/word/2010/wordprocessingGroup" xmlns:wpi="http://schemas.microsoft.com/office/word/2010/wordprocessingInk" xmlns:wne="http://schemas.microsoft.com/office/word/2006/wordml" xmlns:wps="http://schemas.microsoft.com/office/word/2010/wordprocessingShape" mc:Ignorable="w14 w15 w16se wp14">
   <w:endnote w:type="separator" w:id="-1">
     <w:p>
       <w:r>
@@ -21318,7 +20589,7 @@
 </file>
 
 <file path=word/footer1.xml><?xml version="1.0" encoding="utf-8"?>
-<w:ftr xmlns:wpc="http://schemas.microsoft.com/office/word/2010/wordprocessingCanvas" xmlns:mc="http://schemas.openxmlformats.org/markup-compatibility/2006" xmlns:o="urn:schemas-microsoft-com:office:office" xmlns:r="http://schemas.openxmlformats.org/officeDocument/2006/relationships" xmlns:m="http://schemas.openxmlformats.org/officeDocument/2006/math" xmlns:v="urn:schemas-microsoft-com:vml" xmlns:wp14="http://schemas.microsoft.com/office/word/2010/wordprocessingDrawing" xmlns:wp="http://schemas.openxmlformats.org/drawingml/2006/wordprocessingDrawing" xmlns:w10="urn:schemas-microsoft-com:office:word" xmlns:w="http://schemas.openxmlformats.org/wordprocessingml/2006/main" xmlns:w14="http://schemas.microsoft.com/office/word/2010/wordml" xmlns:wpg="http://schemas.microsoft.com/office/word/2010/wordprocessingGroup" xmlns:wpi="http://schemas.microsoft.com/office/word/2010/wordprocessingInk" xmlns:wne="http://schemas.microsoft.com/office/word/2006/wordml" xmlns:wps="http://schemas.microsoft.com/office/word/2010/wordprocessingShape" mc:Ignorable="w14 wp14">
+<w:ftr xmlns:wpc="http://schemas.microsoft.com/office/word/2010/wordprocessingCanvas" xmlns:cx="http://schemas.microsoft.com/office/drawing/2014/chartex" xmlns:cx1="http://schemas.microsoft.com/office/drawing/2015/9/8/chartex" xmlns:cx2="http://schemas.microsoft.com/office/drawing/2015/10/21/chartex" xmlns:cx3="http://schemas.microsoft.com/office/drawing/2016/5/9/chartex" xmlns:cx4="http://schemas.microsoft.com/office/drawing/2016/5/10/chartex" xmlns:cx5="http://schemas.microsoft.com/office/drawing/2016/5/11/chartex" xmlns:cx6="http://schemas.microsoft.com/office/drawing/2016/5/12/chartex" xmlns:cx7="http://schemas.microsoft.com/office/drawing/2016/5/13/chartex" xmlns:cx8="http://schemas.microsoft.com/office/drawing/2016/5/14/chartex" xmlns:mc="http://schemas.openxmlformats.org/markup-compatibility/2006" xmlns:aink="http://schemas.microsoft.com/office/drawing/2016/ink" xmlns:am3d="http://schemas.microsoft.com/office/drawing/2017/model3d" xmlns:o="urn:schemas-microsoft-com:office:office" xmlns:r="http://schemas.openxmlformats.org/officeDocument/2006/relationships" xmlns:m="http://schemas.openxmlformats.org/officeDocument/2006/math" xmlns:v="urn:schemas-microsoft-com:vml" xmlns:wp14="http://schemas.microsoft.com/office/word/2010/wordprocessingDrawing" xmlns:wp="http://schemas.openxmlformats.org/drawingml/2006/wordprocessingDrawing" xmlns:w10="urn:schemas-microsoft-com:office:word" xmlns:w="http://schemas.openxmlformats.org/wordprocessingml/2006/main" xmlns:w14="http://schemas.microsoft.com/office/word/2010/wordml" xmlns:w15="http://schemas.microsoft.com/office/word/2012/wordml" xmlns:w16se="http://schemas.microsoft.com/office/word/2015/wordml/symex" xmlns:wpg="http://schemas.microsoft.com/office/word/2010/wordprocessingGroup" xmlns:wpi="http://schemas.microsoft.com/office/word/2010/wordprocessingInk" xmlns:wne="http://schemas.microsoft.com/office/word/2006/wordml" xmlns:wps="http://schemas.microsoft.com/office/word/2010/wordprocessingShape" mc:Ignorable="w14 w15 w16se wp14">
   <w:p>
     <w:pPr>
       <w:tabs>
@@ -21365,7 +20636,7 @@
       <w:rPr>
         <w:noProof/>
       </w:rPr>
-      <w:t>18</w:t>
+      <w:t>21</w:t>
     </w:r>
     <w:r>
       <w:fldChar w:fldCharType="end"/>
@@ -21401,7 +20672,7 @@
 </file>
 
 <file path=word/footnotes.xml><?xml version="1.0" encoding="utf-8"?>
-<w:footnotes xmlns:wpc="http://schemas.microsoft.com/office/word/2010/wordprocessingCanvas" xmlns:mc="http://schemas.openxmlformats.org/markup-compatibility/2006" xmlns:o="urn:schemas-microsoft-com:office:office" xmlns:r="http://schemas.openxmlformats.org/officeDocument/2006/relationships" xmlns:m="http://schemas.openxmlformats.org/officeDocument/2006/math" xmlns:v="urn:schemas-microsoft-com:vml" xmlns:wp14="http://schemas.microsoft.com/office/word/2010/wordprocessingDrawing" xmlns:wp="http://schemas.openxmlformats.org/drawingml/2006/wordprocessingDrawing" xmlns:w10="urn:schemas-microsoft-com:office:word" xmlns:w="http://schemas.openxmlformats.org/wordprocessingml/2006/main" xmlns:w14="http://schemas.microsoft.com/office/word/2010/wordml" xmlns:wpg="http://schemas.microsoft.com/office/word/2010/wordprocessingGroup" xmlns:wpi="http://schemas.microsoft.com/office/word/2010/wordprocessingInk" xmlns:wne="http://schemas.microsoft.com/office/word/2006/wordml" xmlns:wps="http://schemas.microsoft.com/office/word/2010/wordprocessingShape" mc:Ignorable="w14 wp14">
+<w:footnotes xmlns:wpc="http://schemas.microsoft.com/office/word/2010/wordprocessingCanvas" xmlns:cx="http://schemas.microsoft.com/office/drawing/2014/chartex" xmlns:cx1="http://schemas.microsoft.com/office/drawing/2015/9/8/chartex" xmlns:cx2="http://schemas.microsoft.com/office/drawing/2015/10/21/chartex" xmlns:cx3="http://schemas.microsoft.com/office/drawing/2016/5/9/chartex" xmlns:cx4="http://schemas.microsoft.com/office/drawing/2016/5/10/chartex" xmlns:cx5="http://schemas.microsoft.com/office/drawing/2016/5/11/chartex" xmlns:cx6="http://schemas.microsoft.com/office/drawing/2016/5/12/chartex" xmlns:cx7="http://schemas.microsoft.com/office/drawing/2016/5/13/chartex" xmlns:cx8="http://schemas.microsoft.com/office/drawing/2016/5/14/chartex" xmlns:mc="http://schemas.openxmlformats.org/markup-compatibility/2006" xmlns:aink="http://schemas.microsoft.com/office/drawing/2016/ink" xmlns:am3d="http://schemas.microsoft.com/office/drawing/2017/model3d" xmlns:o="urn:schemas-microsoft-com:office:office" xmlns:r="http://schemas.openxmlformats.org/officeDocument/2006/relationships" xmlns:m="http://schemas.openxmlformats.org/officeDocument/2006/math" xmlns:v="urn:schemas-microsoft-com:vml" xmlns:wp14="http://schemas.microsoft.com/office/word/2010/wordprocessingDrawing" xmlns:wp="http://schemas.openxmlformats.org/drawingml/2006/wordprocessingDrawing" xmlns:w10="urn:schemas-microsoft-com:office:word" xmlns:w="http://schemas.openxmlformats.org/wordprocessingml/2006/main" xmlns:w14="http://schemas.microsoft.com/office/word/2010/wordml" xmlns:w15="http://schemas.microsoft.com/office/word/2012/wordml" xmlns:w16se="http://schemas.microsoft.com/office/word/2015/wordml/symex" xmlns:wpg="http://schemas.microsoft.com/office/word/2010/wordprocessingGroup" xmlns:wpi="http://schemas.microsoft.com/office/word/2010/wordprocessingInk" xmlns:wne="http://schemas.microsoft.com/office/word/2006/wordml" xmlns:wps="http://schemas.microsoft.com/office/word/2010/wordprocessingShape" mc:Ignorable="w14 w15 w16se wp14">
   <w:footnote w:type="separator" w:id="-1">
     <w:p>
       <w:r>
@@ -21420,7 +20691,7 @@
 </file>
 
 <file path=word/header1.xml><?xml version="1.0" encoding="utf-8"?>
-<w:hdr xmlns:wpc="http://schemas.microsoft.com/office/word/2010/wordprocessingCanvas" xmlns:mc="http://schemas.openxmlformats.org/markup-compatibility/2006" xmlns:o="urn:schemas-microsoft-com:office:office" xmlns:r="http://schemas.openxmlformats.org/officeDocument/2006/relationships" xmlns:m="http://schemas.openxmlformats.org/officeDocument/2006/math" xmlns:v="urn:schemas-microsoft-com:vml" xmlns:wp14="http://schemas.microsoft.com/office/word/2010/wordprocessingDrawing" xmlns:wp="http://schemas.openxmlformats.org/drawingml/2006/wordprocessingDrawing" xmlns:w10="urn:schemas-microsoft-com:office:word" xmlns:w="http://schemas.openxmlformats.org/wordprocessingml/2006/main" xmlns:w14="http://schemas.microsoft.com/office/word/2010/wordml" xmlns:wpg="http://schemas.microsoft.com/office/word/2010/wordprocessingGroup" xmlns:wpi="http://schemas.microsoft.com/office/word/2010/wordprocessingInk" xmlns:wne="http://schemas.microsoft.com/office/word/2006/wordml" xmlns:wps="http://schemas.microsoft.com/office/word/2010/wordprocessingShape" mc:Ignorable="w14 wp14">
+<w:hdr xmlns:wpc="http://schemas.microsoft.com/office/word/2010/wordprocessingCanvas" xmlns:cx="http://schemas.microsoft.com/office/drawing/2014/chartex" xmlns:cx1="http://schemas.microsoft.com/office/drawing/2015/9/8/chartex" xmlns:cx2="http://schemas.microsoft.com/office/drawing/2015/10/21/chartex" xmlns:cx3="http://schemas.microsoft.com/office/drawing/2016/5/9/chartex" xmlns:cx4="http://schemas.microsoft.com/office/drawing/2016/5/10/chartex" xmlns:cx5="http://schemas.microsoft.com/office/drawing/2016/5/11/chartex" xmlns:cx6="http://schemas.microsoft.com/office/drawing/2016/5/12/chartex" xmlns:cx7="http://schemas.microsoft.com/office/drawing/2016/5/13/chartex" xmlns:cx8="http://schemas.microsoft.com/office/drawing/2016/5/14/chartex" xmlns:mc="http://schemas.openxmlformats.org/markup-compatibility/2006" xmlns:aink="http://schemas.microsoft.com/office/drawing/2016/ink" xmlns:am3d="http://schemas.microsoft.com/office/drawing/2017/model3d" xmlns:o="urn:schemas-microsoft-com:office:office" xmlns:r="http://schemas.openxmlformats.org/officeDocument/2006/relationships" xmlns:m="http://schemas.openxmlformats.org/officeDocument/2006/math" xmlns:v="urn:schemas-microsoft-com:vml" xmlns:wp14="http://schemas.microsoft.com/office/word/2010/wordprocessingDrawing" xmlns:wp="http://schemas.openxmlformats.org/drawingml/2006/wordprocessingDrawing" xmlns:w10="urn:schemas-microsoft-com:office:word" xmlns:w="http://schemas.openxmlformats.org/wordprocessingml/2006/main" xmlns:w14="http://schemas.microsoft.com/office/word/2010/wordml" xmlns:w15="http://schemas.microsoft.com/office/word/2012/wordml" xmlns:w16se="http://schemas.microsoft.com/office/word/2015/wordml/symex" xmlns:wpg="http://schemas.microsoft.com/office/word/2010/wordprocessingGroup" xmlns:wpi="http://schemas.microsoft.com/office/word/2010/wordprocessingInk" xmlns:wne="http://schemas.microsoft.com/office/word/2006/wordml" xmlns:wps="http://schemas.microsoft.com/office/word/2010/wordprocessingShape" mc:Ignorable="w14 w15 w16se wp14">
   <w:p>
     <w:pPr>
       <w:spacing w:before="720"/>
@@ -21497,8 +20768,8 @@
 </file>
 
 <file path=word/numbering.xml><?xml version="1.0" encoding="utf-8"?>
-<w:numbering xmlns:wpc="http://schemas.microsoft.com/office/word/2010/wordprocessingCanvas" xmlns:mc="http://schemas.openxmlformats.org/markup-compatibility/2006" xmlns:o="urn:schemas-microsoft-com:office:office" xmlns:r="http://schemas.openxmlformats.org/officeDocument/2006/relationships" xmlns:m="http://schemas.openxmlformats.org/officeDocument/2006/math" xmlns:v="urn:schemas-microsoft-com:vml" xmlns:wp14="http://schemas.microsoft.com/office/word/2010/wordprocessingDrawing" xmlns:wp="http://schemas.openxmlformats.org/drawingml/2006/wordprocessingDrawing" xmlns:w10="urn:schemas-microsoft-com:office:word" xmlns:w="http://schemas.openxmlformats.org/wordprocessingml/2006/main" xmlns:w14="http://schemas.microsoft.com/office/word/2010/wordml" xmlns:wpg="http://schemas.microsoft.com/office/word/2010/wordprocessingGroup" xmlns:wpi="http://schemas.microsoft.com/office/word/2010/wordprocessingInk" xmlns:wne="http://schemas.microsoft.com/office/word/2006/wordml" xmlns:wps="http://schemas.microsoft.com/office/word/2010/wordprocessingShape" mc:Ignorable="w14 wp14">
-  <w:abstractNum w:abstractNumId="0">
+<w:numbering xmlns:wpc="http://schemas.microsoft.com/office/word/2010/wordprocessingCanvas" xmlns:cx="http://schemas.microsoft.com/office/drawing/2014/chartex" xmlns:cx1="http://schemas.microsoft.com/office/drawing/2015/9/8/chartex" xmlns:cx2="http://schemas.microsoft.com/office/drawing/2015/10/21/chartex" xmlns:cx3="http://schemas.microsoft.com/office/drawing/2016/5/9/chartex" xmlns:cx4="http://schemas.microsoft.com/office/drawing/2016/5/10/chartex" xmlns:cx5="http://schemas.microsoft.com/office/drawing/2016/5/11/chartex" xmlns:cx6="http://schemas.microsoft.com/office/drawing/2016/5/12/chartex" xmlns:cx7="http://schemas.microsoft.com/office/drawing/2016/5/13/chartex" xmlns:cx8="http://schemas.microsoft.com/office/drawing/2016/5/14/chartex" xmlns:mc="http://schemas.openxmlformats.org/markup-compatibility/2006" xmlns:aink="http://schemas.microsoft.com/office/drawing/2016/ink" xmlns:am3d="http://schemas.microsoft.com/office/drawing/2017/model3d" xmlns:o="urn:schemas-microsoft-com:office:office" xmlns:r="http://schemas.openxmlformats.org/officeDocument/2006/relationships" xmlns:m="http://schemas.openxmlformats.org/officeDocument/2006/math" xmlns:v="urn:schemas-microsoft-com:vml" xmlns:wp14="http://schemas.microsoft.com/office/word/2010/wordprocessingDrawing" xmlns:wp="http://schemas.openxmlformats.org/drawingml/2006/wordprocessingDrawing" xmlns:w10="urn:schemas-microsoft-com:office:word" xmlns:w="http://schemas.openxmlformats.org/wordprocessingml/2006/main" xmlns:w14="http://schemas.microsoft.com/office/word/2010/wordml" xmlns:w15="http://schemas.microsoft.com/office/word/2012/wordml" xmlns:w16se="http://schemas.microsoft.com/office/word/2015/wordml/symex" xmlns:wpg="http://schemas.microsoft.com/office/word/2010/wordprocessingGroup" xmlns:wpi="http://schemas.microsoft.com/office/word/2010/wordprocessingInk" xmlns:wne="http://schemas.microsoft.com/office/word/2006/wordml" xmlns:wps="http://schemas.microsoft.com/office/word/2010/wordprocessingShape" mc:Ignorable="w14 w15 w16se wp14">
+  <w:abstractNum w:abstractNumId="0" w15:restartNumberingAfterBreak="0">
     <w:nsid w:val="01D44DF8"/>
     <w:multiLevelType w:val="multilevel"/>
     <w:tmpl w:val="C63A4D72"/>
@@ -21629,7 +20900,7 @@
       </w:rPr>
     </w:lvl>
   </w:abstractNum>
-  <w:abstractNum w:abstractNumId="1">
+  <w:abstractNum w:abstractNumId="1" w15:restartNumberingAfterBreak="0">
     <w:nsid w:val="08C110EB"/>
     <w:multiLevelType w:val="multilevel"/>
     <w:tmpl w:val="89FCF6CA"/>
@@ -21760,7 +21031,7 @@
       </w:rPr>
     </w:lvl>
   </w:abstractNum>
-  <w:abstractNum w:abstractNumId="2">
+  <w:abstractNum w:abstractNumId="2" w15:restartNumberingAfterBreak="0">
     <w:nsid w:val="0AAB7346"/>
     <w:multiLevelType w:val="hybridMultilevel"/>
     <w:tmpl w:val="0B74C5E6"/>
@@ -21873,7 +21144,7 @@
       </w:rPr>
     </w:lvl>
   </w:abstractNum>
-  <w:abstractNum w:abstractNumId="3">
+  <w:abstractNum w:abstractNumId="3" w15:restartNumberingAfterBreak="0">
     <w:nsid w:val="0D57757C"/>
     <w:multiLevelType w:val="hybridMultilevel"/>
     <w:tmpl w:val="3DA0B80C"/>
@@ -21986,7 +21257,7 @@
       </w:rPr>
     </w:lvl>
   </w:abstractNum>
-  <w:abstractNum w:abstractNumId="4">
+  <w:abstractNum w:abstractNumId="4" w15:restartNumberingAfterBreak="0">
     <w:nsid w:val="1F912E76"/>
     <w:multiLevelType w:val="hybridMultilevel"/>
     <w:tmpl w:val="6638E1BA"/>
@@ -22099,7 +21370,7 @@
       </w:rPr>
     </w:lvl>
   </w:abstractNum>
-  <w:abstractNum w:abstractNumId="5">
+  <w:abstractNum w:abstractNumId="5" w15:restartNumberingAfterBreak="0">
     <w:nsid w:val="207E442E"/>
     <w:multiLevelType w:val="hybridMultilevel"/>
     <w:tmpl w:val="445270E2"/>
@@ -22212,7 +21483,7 @@
       </w:rPr>
     </w:lvl>
   </w:abstractNum>
-  <w:abstractNum w:abstractNumId="6">
+  <w:abstractNum w:abstractNumId="6" w15:restartNumberingAfterBreak="0">
     <w:nsid w:val="2D7A6F20"/>
     <w:multiLevelType w:val="multilevel"/>
     <w:tmpl w:val="CB9C952C"/>
@@ -22334,7 +21605,7 @@
       </w:rPr>
     </w:lvl>
   </w:abstractNum>
-  <w:abstractNum w:abstractNumId="7">
+  <w:abstractNum w:abstractNumId="7" w15:restartNumberingAfterBreak="0">
     <w:nsid w:val="2DC22E28"/>
     <w:multiLevelType w:val="hybridMultilevel"/>
     <w:tmpl w:val="D7184CB6"/>
@@ -22447,7 +21718,7 @@
       </w:rPr>
     </w:lvl>
   </w:abstractNum>
-  <w:abstractNum w:abstractNumId="8">
+  <w:abstractNum w:abstractNumId="8" w15:restartNumberingAfterBreak="0">
     <w:nsid w:val="2FAC1B63"/>
     <w:multiLevelType w:val="hybridMultilevel"/>
     <w:tmpl w:val="5CB4B974"/>
@@ -22560,7 +21831,7 @@
       </w:rPr>
     </w:lvl>
   </w:abstractNum>
-  <w:abstractNum w:abstractNumId="9">
+  <w:abstractNum w:abstractNumId="9" w15:restartNumberingAfterBreak="0">
     <w:nsid w:val="31D870A3"/>
     <w:multiLevelType w:val="multilevel"/>
     <w:tmpl w:val="B8DA009A"/>
@@ -22673,7 +21944,7 @@
       </w:rPr>
     </w:lvl>
   </w:abstractNum>
-  <w:abstractNum w:abstractNumId="10">
+  <w:abstractNum w:abstractNumId="10" w15:restartNumberingAfterBreak="0">
     <w:nsid w:val="363F5258"/>
     <w:multiLevelType w:val="multilevel"/>
     <w:tmpl w:val="7FA6ABD2"/>
@@ -22804,7 +22075,7 @@
       </w:rPr>
     </w:lvl>
   </w:abstractNum>
-  <w:abstractNum w:abstractNumId="11">
+  <w:abstractNum w:abstractNumId="11" w15:restartNumberingAfterBreak="0">
     <w:nsid w:val="395776D7"/>
     <w:multiLevelType w:val="multilevel"/>
     <w:tmpl w:val="BECAF448"/>
@@ -22902,7 +22173,7 @@
       </w:pPr>
     </w:lvl>
   </w:abstractNum>
-  <w:abstractNum w:abstractNumId="12">
+  <w:abstractNum w:abstractNumId="12" w15:restartNumberingAfterBreak="0">
     <w:nsid w:val="4109340B"/>
     <w:multiLevelType w:val="multilevel"/>
     <w:tmpl w:val="6B5AC126"/>
@@ -23033,7 +22304,7 @@
       </w:rPr>
     </w:lvl>
   </w:abstractNum>
-  <w:abstractNum w:abstractNumId="13">
+  <w:abstractNum w:abstractNumId="13" w15:restartNumberingAfterBreak="0">
     <w:nsid w:val="51365A3D"/>
     <w:multiLevelType w:val="hybridMultilevel"/>
     <w:tmpl w:val="F5927964"/>
@@ -23146,7 +22417,7 @@
       </w:rPr>
     </w:lvl>
   </w:abstractNum>
-  <w:abstractNum w:abstractNumId="14">
+  <w:abstractNum w:abstractNumId="14" w15:restartNumberingAfterBreak="0">
     <w:nsid w:val="68460343"/>
     <w:multiLevelType w:val="hybridMultilevel"/>
     <w:tmpl w:val="E834B4AC"/>
@@ -23259,7 +22530,7 @@
       </w:rPr>
     </w:lvl>
   </w:abstractNum>
-  <w:abstractNum w:abstractNumId="15">
+  <w:abstractNum w:abstractNumId="15" w15:restartNumberingAfterBreak="0">
     <w:nsid w:val="69B4797A"/>
     <w:multiLevelType w:val="hybridMultilevel"/>
     <w:tmpl w:val="2B50F7B2"/>
@@ -23372,7 +22643,7 @@
       </w:rPr>
     </w:lvl>
   </w:abstractNum>
-  <w:abstractNum w:abstractNumId="16">
+  <w:abstractNum w:abstractNumId="16" w15:restartNumberingAfterBreak="0">
     <w:nsid w:val="710340C1"/>
     <w:multiLevelType w:val="hybridMultilevel"/>
     <w:tmpl w:val="66B21832"/>
@@ -23485,7 +22756,7 @@
       </w:rPr>
     </w:lvl>
   </w:abstractNum>
-  <w:abstractNum w:abstractNumId="17">
+  <w:abstractNum w:abstractNumId="17" w15:restartNumberingAfterBreak="0">
     <w:nsid w:val="77C76D94"/>
     <w:multiLevelType w:val="multilevel"/>
     <w:tmpl w:val="55D2D66C"/>
@@ -23583,7 +22854,7 @@
       </w:pPr>
     </w:lvl>
   </w:abstractNum>
-  <w:abstractNum w:abstractNumId="18">
+  <w:abstractNum w:abstractNumId="18" w15:restartNumberingAfterBreak="0">
     <w:nsid w:val="7E47326A"/>
     <w:multiLevelType w:val="hybridMultilevel"/>
     <w:tmpl w:val="A7B4203A"/>
@@ -23757,7 +23028,7 @@
 </file>
 
 <file path=word/styles.xml><?xml version="1.0" encoding="utf-8"?>
-<w:styles xmlns:mc="http://schemas.openxmlformats.org/markup-compatibility/2006" xmlns:r="http://schemas.openxmlformats.org/officeDocument/2006/relationships" xmlns:w="http://schemas.openxmlformats.org/wordprocessingml/2006/main" xmlns:w14="http://schemas.microsoft.com/office/word/2010/wordml" mc:Ignorable="w14">
+<w:styles xmlns:mc="http://schemas.openxmlformats.org/markup-compatibility/2006" xmlns:r="http://schemas.openxmlformats.org/officeDocument/2006/relationships" xmlns:w="http://schemas.openxmlformats.org/wordprocessingml/2006/main" xmlns:w14="http://schemas.microsoft.com/office/word/2010/wordml" xmlns:w15="http://schemas.microsoft.com/office/word/2012/wordml" xmlns:w16se="http://schemas.microsoft.com/office/word/2015/wordml/symex" mc:Ignorable="w14 w15 w16se">
   <w:docDefaults>
     <w:rPrDefault>
       <w:rPr>
@@ -23774,144 +23045,382 @@
       </w:pPr>
     </w:pPrDefault>
   </w:docDefaults>
-  <w:latentStyles w:defLockedState="0" w:defUIPriority="99" w:defSemiHidden="1" w:defUnhideWhenUsed="1" w:defQFormat="0" w:count="267">
-    <w:lsdException w:name="Normal" w:semiHidden="0" w:uiPriority="0" w:unhideWhenUsed="0" w:qFormat="1"/>
-    <w:lsdException w:name="heading 1" w:semiHidden="0" w:uiPriority="0" w:unhideWhenUsed="0" w:qFormat="1"/>
-    <w:lsdException w:name="heading 2" w:uiPriority="9" w:qFormat="1"/>
-    <w:lsdException w:name="heading 3" w:uiPriority="0" w:qFormat="1"/>
-    <w:lsdException w:name="heading 4" w:uiPriority="9" w:qFormat="1"/>
-    <w:lsdException w:name="heading 5" w:uiPriority="9" w:qFormat="1"/>
-    <w:lsdException w:name="heading 6" w:uiPriority="9" w:qFormat="1"/>
-    <w:lsdException w:name="heading 7" w:uiPriority="9" w:qFormat="1"/>
-    <w:lsdException w:name="heading 8" w:uiPriority="9" w:qFormat="1"/>
-    <w:lsdException w:name="heading 9" w:uiPriority="9" w:qFormat="1"/>
-    <w:lsdException w:name="toc 1" w:uiPriority="39"/>
-    <w:lsdException w:name="toc 2" w:uiPriority="39"/>
-    <w:lsdException w:name="toc 3" w:uiPriority="39"/>
-    <w:lsdException w:name="toc 4" w:uiPriority="39"/>
-    <w:lsdException w:name="toc 5" w:uiPriority="39"/>
-    <w:lsdException w:name="toc 6" w:uiPriority="39"/>
-    <w:lsdException w:name="toc 7" w:uiPriority="39"/>
-    <w:lsdException w:name="toc 8" w:uiPriority="39"/>
-    <w:lsdException w:name="toc 9" w:uiPriority="39"/>
-    <w:lsdException w:name="caption" w:uiPriority="35" w:qFormat="1"/>
-    <w:lsdException w:name="Title" w:semiHidden="0" w:uiPriority="10" w:unhideWhenUsed="0" w:qFormat="1"/>
-    <w:lsdException w:name="Default Paragraph Font" w:uiPriority="1"/>
-    <w:lsdException w:name="Subtitle" w:semiHidden="0" w:uiPriority="11" w:unhideWhenUsed="0" w:qFormat="1"/>
-    <w:lsdException w:name="Strong" w:semiHidden="0" w:uiPriority="22" w:unhideWhenUsed="0" w:qFormat="1"/>
-    <w:lsdException w:name="Emphasis" w:semiHidden="0" w:uiPriority="20" w:unhideWhenUsed="0" w:qFormat="1"/>
-    <w:lsdException w:name="Table Grid" w:semiHidden="0" w:uiPriority="39" w:unhideWhenUsed="0"/>
-    <w:lsdException w:name="Placeholder Text" w:unhideWhenUsed="0"/>
-    <w:lsdException w:name="No Spacing" w:semiHidden="0" w:uiPriority="1" w:unhideWhenUsed="0" w:qFormat="1"/>
-    <w:lsdException w:name="Light Shading" w:semiHidden="0" w:uiPriority="60" w:unhideWhenUsed="0"/>
-    <w:lsdException w:name="Light List" w:semiHidden="0" w:uiPriority="61" w:unhideWhenUsed="0"/>
-    <w:lsdException w:name="Light Grid" w:semiHidden="0" w:uiPriority="62" w:unhideWhenUsed="0"/>
-    <w:lsdException w:name="Medium Shading 1" w:semiHidden="0" w:uiPriority="63" w:unhideWhenUsed="0"/>
-    <w:lsdException w:name="Medium Shading 2" w:semiHidden="0" w:uiPriority="64" w:unhideWhenUsed="0"/>
-    <w:lsdException w:name="Medium List 1" w:semiHidden="0" w:uiPriority="65" w:unhideWhenUsed="0"/>
-    <w:lsdException w:name="Medium List 2" w:semiHidden="0" w:uiPriority="66" w:unhideWhenUsed="0"/>
-    <w:lsdException w:name="Medium Grid 1" w:semiHidden="0" w:uiPriority="67" w:unhideWhenUsed="0"/>
-    <w:lsdException w:name="Medium Grid 2" w:semiHidden="0" w:uiPriority="68" w:unhideWhenUsed="0"/>
-    <w:lsdException w:name="Medium Grid 3" w:semiHidden="0" w:uiPriority="69" w:unhideWhenUsed="0"/>
-    <w:lsdException w:name="Dark List" w:semiHidden="0" w:uiPriority="70" w:unhideWhenUsed="0"/>
-    <w:lsdException w:name="Colorful Shading" w:semiHidden="0" w:uiPriority="71" w:unhideWhenUsed="0"/>
-    <w:lsdException w:name="Colorful List" w:semiHidden="0" w:uiPriority="72" w:unhideWhenUsed="0"/>
-    <w:lsdException w:name="Colorful Grid" w:semiHidden="0" w:uiPriority="73" w:unhideWhenUsed="0"/>
-    <w:lsdException w:name="Light Shading Accent 1" w:semiHidden="0" w:uiPriority="60" w:unhideWhenUsed="0"/>
-    <w:lsdException w:name="Light List Accent 1" w:semiHidden="0" w:uiPriority="61" w:unhideWhenUsed="0"/>
-    <w:lsdException w:name="Light Grid Accent 1" w:semiHidden="0" w:uiPriority="62" w:unhideWhenUsed="0"/>
-    <w:lsdException w:name="Medium Shading 1 Accent 1" w:semiHidden="0" w:uiPriority="63" w:unhideWhenUsed="0"/>
-    <w:lsdException w:name="Medium Shading 2 Accent 1" w:semiHidden="0" w:uiPriority="64" w:unhideWhenUsed="0"/>
-    <w:lsdException w:name="Medium List 1 Accent 1" w:semiHidden="0" w:uiPriority="65" w:unhideWhenUsed="0"/>
-    <w:lsdException w:name="Revision" w:unhideWhenUsed="0"/>
-    <w:lsdException w:name="List Paragraph" w:semiHidden="0" w:uiPriority="34" w:unhideWhenUsed="0" w:qFormat="1"/>
-    <w:lsdException w:name="Quote" w:semiHidden="0" w:uiPriority="29" w:unhideWhenUsed="0" w:qFormat="1"/>
-    <w:lsdException w:name="Intense Quote" w:semiHidden="0" w:uiPriority="30" w:unhideWhenUsed="0" w:qFormat="1"/>
-    <w:lsdException w:name="Medium List 2 Accent 1" w:semiHidden="0" w:uiPriority="66" w:unhideWhenUsed="0"/>
-    <w:lsdException w:name="Medium Grid 1 Accent 1" w:semiHidden="0" w:uiPriority="67" w:unhideWhenUsed="0"/>
-    <w:lsdException w:name="Medium Grid 2 Accent 1" w:semiHidden="0" w:uiPriority="68" w:unhideWhenUsed="0"/>
-    <w:lsdException w:name="Medium Grid 3 Accent 1" w:semiHidden="0" w:uiPriority="69" w:unhideWhenUsed="0"/>
-    <w:lsdException w:name="Dark List Accent 1" w:semiHidden="0" w:uiPriority="70" w:unhideWhenUsed="0"/>
-    <w:lsdException w:name="Colorful Shading Accent 1" w:semiHidden="0" w:uiPriority="71" w:unhideWhenUsed="0"/>
-    <w:lsdException w:name="Colorful List Accent 1" w:semiHidden="0" w:uiPriority="72" w:unhideWhenUsed="0"/>
-    <w:lsdException w:name="Colorful Grid Accent 1" w:semiHidden="0" w:uiPriority="73" w:unhideWhenUsed="0"/>
-    <w:lsdException w:name="Light Shading Accent 2" w:semiHidden="0" w:uiPriority="60" w:unhideWhenUsed="0"/>
-    <w:lsdException w:name="Light List Accent 2" w:semiHidden="0" w:uiPriority="61" w:unhideWhenUsed="0"/>
-    <w:lsdException w:name="Light Grid Accent 2" w:semiHidden="0" w:uiPriority="62" w:unhideWhenUsed="0"/>
-    <w:lsdException w:name="Medium Shading 1 Accent 2" w:semiHidden="0" w:uiPriority="63" w:unhideWhenUsed="0"/>
-    <w:lsdException w:name="Medium Shading 2 Accent 2" w:semiHidden="0" w:uiPriority="64" w:unhideWhenUsed="0"/>
-    <w:lsdException w:name="Medium List 1 Accent 2" w:semiHidden="0" w:uiPriority="65" w:unhideWhenUsed="0"/>
-    <w:lsdException w:name="Medium List 2 Accent 2" w:semiHidden="0" w:uiPriority="66" w:unhideWhenUsed="0"/>
-    <w:lsdException w:name="Medium Grid 1 Accent 2" w:semiHidden="0" w:uiPriority="67" w:unhideWhenUsed="0"/>
-    <w:lsdException w:name="Medium Grid 2 Accent 2" w:semiHidden="0" w:uiPriority="68" w:unhideWhenUsed="0"/>
-    <w:lsdException w:name="Medium Grid 3 Accent 2" w:semiHidden="0" w:uiPriority="69" w:unhideWhenUsed="0"/>
-    <w:lsdException w:name="Dark List Accent 2" w:semiHidden="0" w:uiPriority="70" w:unhideWhenUsed="0"/>
-    <w:lsdException w:name="Colorful Shading Accent 2" w:semiHidden="0" w:uiPriority="71" w:unhideWhenUsed="0"/>
-    <w:lsdException w:name="Colorful List Accent 2" w:semiHidden="0" w:uiPriority="72" w:unhideWhenUsed="0"/>
-    <w:lsdException w:name="Colorful Grid Accent 2" w:semiHidden="0" w:uiPriority="73" w:unhideWhenUsed="0"/>
-    <w:lsdException w:name="Light Shading Accent 3" w:semiHidden="0" w:uiPriority="60" w:unhideWhenUsed="0"/>
-    <w:lsdException w:name="Light List Accent 3" w:semiHidden="0" w:uiPriority="61" w:unhideWhenUsed="0"/>
-    <w:lsdException w:name="Light Grid Accent 3" w:semiHidden="0" w:uiPriority="62" w:unhideWhenUsed="0"/>
-    <w:lsdException w:name="Medium Shading 1 Accent 3" w:semiHidden="0" w:uiPriority="63" w:unhideWhenUsed="0"/>
-    <w:lsdException w:name="Medium Shading 2 Accent 3" w:semiHidden="0" w:uiPriority="64" w:unhideWhenUsed="0"/>
-    <w:lsdException w:name="Medium List 1 Accent 3" w:semiHidden="0" w:uiPriority="65" w:unhideWhenUsed="0"/>
-    <w:lsdException w:name="Medium List 2 Accent 3" w:semiHidden="0" w:uiPriority="66" w:unhideWhenUsed="0"/>
-    <w:lsdException w:name="Medium Grid 1 Accent 3" w:semiHidden="0" w:uiPriority="67" w:unhideWhenUsed="0"/>
-    <w:lsdException w:name="Medium Grid 2 Accent 3" w:semiHidden="0" w:uiPriority="68" w:unhideWhenUsed="0"/>
-    <w:lsdException w:name="Medium Grid 3 Accent 3" w:semiHidden="0" w:uiPriority="69" w:unhideWhenUsed="0"/>
-    <w:lsdException w:name="Dark List Accent 3" w:semiHidden="0" w:uiPriority="70" w:unhideWhenUsed="0"/>
-    <w:lsdException w:name="Colorful Shading Accent 3" w:semiHidden="0" w:uiPriority="71" w:unhideWhenUsed="0"/>
-    <w:lsdException w:name="Colorful List Accent 3" w:semiHidden="0" w:uiPriority="72" w:unhideWhenUsed="0"/>
-    <w:lsdException w:name="Colorful Grid Accent 3" w:semiHidden="0" w:uiPriority="73" w:unhideWhenUsed="0"/>
-    <w:lsdException w:name="Light Shading Accent 4" w:semiHidden="0" w:uiPriority="60" w:unhideWhenUsed="0"/>
-    <w:lsdException w:name="Light List Accent 4" w:semiHidden="0" w:uiPriority="61" w:unhideWhenUsed="0"/>
-    <w:lsdException w:name="Light Grid Accent 4" w:semiHidden="0" w:uiPriority="62" w:unhideWhenUsed="0"/>
-    <w:lsdException w:name="Medium Shading 1 Accent 4" w:semiHidden="0" w:uiPriority="63" w:unhideWhenUsed="0"/>
-    <w:lsdException w:name="Medium Shading 2 Accent 4" w:semiHidden="0" w:uiPriority="64" w:unhideWhenUsed="0"/>
-    <w:lsdException w:name="Medium List 1 Accent 4" w:semiHidden="0" w:uiPriority="65" w:unhideWhenUsed="0"/>
-    <w:lsdException w:name="Medium List 2 Accent 4" w:semiHidden="0" w:uiPriority="66" w:unhideWhenUsed="0"/>
-    <w:lsdException w:name="Medium Grid 1 Accent 4" w:semiHidden="0" w:uiPriority="67" w:unhideWhenUsed="0"/>
-    <w:lsdException w:name="Medium Grid 2 Accent 4" w:semiHidden="0" w:uiPriority="68" w:unhideWhenUsed="0"/>
-    <w:lsdException w:name="Medium Grid 3 Accent 4" w:semiHidden="0" w:uiPriority="69" w:unhideWhenUsed="0"/>
-    <w:lsdException w:name="Dark List Accent 4" w:semiHidden="0" w:uiPriority="70" w:unhideWhenUsed="0"/>
-    <w:lsdException w:name="Colorful Shading Accent 4" w:semiHidden="0" w:uiPriority="71" w:unhideWhenUsed="0"/>
-    <w:lsdException w:name="Colorful List Accent 4" w:semiHidden="0" w:uiPriority="72" w:unhideWhenUsed="0"/>
-    <w:lsdException w:name="Colorful Grid Accent 4" w:semiHidden="0" w:uiPriority="73" w:unhideWhenUsed="0"/>
-    <w:lsdException w:name="Light Shading Accent 5" w:semiHidden="0" w:uiPriority="60" w:unhideWhenUsed="0"/>
-    <w:lsdException w:name="Light List Accent 5" w:semiHidden="0" w:uiPriority="61" w:unhideWhenUsed="0"/>
-    <w:lsdException w:name="Light Grid Accent 5" w:semiHidden="0" w:uiPriority="62" w:unhideWhenUsed="0"/>
-    <w:lsdException w:name="Medium Shading 1 Accent 5" w:semiHidden="0" w:uiPriority="63" w:unhideWhenUsed="0"/>
-    <w:lsdException w:name="Medium Shading 2 Accent 5" w:semiHidden="0" w:uiPriority="64" w:unhideWhenUsed="0"/>
-    <w:lsdException w:name="Medium List 1 Accent 5" w:semiHidden="0" w:uiPriority="65" w:unhideWhenUsed="0"/>
-    <w:lsdException w:name="Medium List 2 Accent 5" w:semiHidden="0" w:uiPriority="66" w:unhideWhenUsed="0"/>
-    <w:lsdException w:name="Medium Grid 1 Accent 5" w:semiHidden="0" w:uiPriority="67" w:unhideWhenUsed="0"/>
-    <w:lsdException w:name="Medium Grid 2 Accent 5" w:semiHidden="0" w:uiPriority="68" w:unhideWhenUsed="0"/>
-    <w:lsdException w:name="Medium Grid 3 Accent 5" w:semiHidden="0" w:uiPriority="69" w:unhideWhenUsed="0"/>
-    <w:lsdException w:name="Dark List Accent 5" w:semiHidden="0" w:uiPriority="70" w:unhideWhenUsed="0"/>
-    <w:lsdException w:name="Colorful Shading Accent 5" w:semiHidden="0" w:uiPriority="71" w:unhideWhenUsed="0"/>
-    <w:lsdException w:name="Colorful List Accent 5" w:semiHidden="0" w:uiPriority="72" w:unhideWhenUsed="0"/>
-    <w:lsdException w:name="Colorful Grid Accent 5" w:semiHidden="0" w:uiPriority="73" w:unhideWhenUsed="0"/>
-    <w:lsdException w:name="Light Shading Accent 6" w:semiHidden="0" w:uiPriority="60" w:unhideWhenUsed="0"/>
-    <w:lsdException w:name="Light List Accent 6" w:semiHidden="0" w:uiPriority="61" w:unhideWhenUsed="0"/>
-    <w:lsdException w:name="Light Grid Accent 6" w:semiHidden="0" w:uiPriority="62" w:unhideWhenUsed="0"/>
-    <w:lsdException w:name="Medium Shading 1 Accent 6" w:semiHidden="0" w:uiPriority="63" w:unhideWhenUsed="0"/>
-    <w:lsdException w:name="Medium Shading 2 Accent 6" w:semiHidden="0" w:uiPriority="64" w:unhideWhenUsed="0"/>
-    <w:lsdException w:name="Medium List 1 Accent 6" w:semiHidden="0" w:uiPriority="65" w:unhideWhenUsed="0"/>
-    <w:lsdException w:name="Medium List 2 Accent 6" w:semiHidden="0" w:uiPriority="66" w:unhideWhenUsed="0"/>
-    <w:lsdException w:name="Medium Grid 1 Accent 6" w:semiHidden="0" w:uiPriority="67" w:unhideWhenUsed="0"/>
-    <w:lsdException w:name="Medium Grid 2 Accent 6" w:semiHidden="0" w:uiPriority="68" w:unhideWhenUsed="0"/>
-    <w:lsdException w:name="Medium Grid 3 Accent 6" w:semiHidden="0" w:uiPriority="69" w:unhideWhenUsed="0"/>
-    <w:lsdException w:name="Dark List Accent 6" w:semiHidden="0" w:uiPriority="70" w:unhideWhenUsed="0"/>
-    <w:lsdException w:name="Colorful Shading Accent 6" w:semiHidden="0" w:uiPriority="71" w:unhideWhenUsed="0"/>
-    <w:lsdException w:name="Colorful List Accent 6" w:semiHidden="0" w:uiPriority="72" w:unhideWhenUsed="0"/>
-    <w:lsdException w:name="Colorful Grid Accent 6" w:semiHidden="0" w:uiPriority="73" w:unhideWhenUsed="0"/>
-    <w:lsdException w:name="Subtle Emphasis" w:semiHidden="0" w:uiPriority="19" w:unhideWhenUsed="0" w:qFormat="1"/>
-    <w:lsdException w:name="Intense Emphasis" w:semiHidden="0" w:uiPriority="21" w:unhideWhenUsed="0" w:qFormat="1"/>
-    <w:lsdException w:name="Subtle Reference" w:semiHidden="0" w:uiPriority="31" w:unhideWhenUsed="0" w:qFormat="1"/>
-    <w:lsdException w:name="Intense Reference" w:semiHidden="0" w:uiPriority="32" w:unhideWhenUsed="0" w:qFormat="1"/>
-    <w:lsdException w:name="Book Title" w:semiHidden="0" w:uiPriority="33" w:unhideWhenUsed="0" w:qFormat="1"/>
-    <w:lsdException w:name="Bibliography" w:uiPriority="37"/>
-    <w:lsdException w:name="TOC Heading" w:uiPriority="39" w:qFormat="1"/>
+  <w:latentStyles w:defLockedState="0" w:defUIPriority="99" w:defSemiHidden="0" w:defUnhideWhenUsed="0" w:defQFormat="0" w:count="375">
+    <w:lsdException w:name="Normal" w:uiPriority="0" w:qFormat="1"/>
+    <w:lsdException w:name="heading 1" w:uiPriority="0" w:qFormat="1"/>
+    <w:lsdException w:name="heading 2" w:semiHidden="1" w:uiPriority="9" w:unhideWhenUsed="1" w:qFormat="1"/>
+    <w:lsdException w:name="heading 3" w:semiHidden="1" w:uiPriority="0" w:unhideWhenUsed="1" w:qFormat="1"/>
+    <w:lsdException w:name="heading 4" w:semiHidden="1" w:uiPriority="9" w:unhideWhenUsed="1" w:qFormat="1"/>
+    <w:lsdException w:name="heading 5" w:semiHidden="1" w:uiPriority="9" w:unhideWhenUsed="1" w:qFormat="1"/>
+    <w:lsdException w:name="heading 6" w:semiHidden="1" w:uiPriority="9" w:unhideWhenUsed="1" w:qFormat="1"/>
+    <w:lsdException w:name="heading 7" w:semiHidden="1" w:uiPriority="9" w:unhideWhenUsed="1" w:qFormat="1"/>
+    <w:lsdException w:name="heading 8" w:semiHidden="1" w:uiPriority="9" w:unhideWhenUsed="1" w:qFormat="1"/>
+    <w:lsdException w:name="heading 9" w:semiHidden="1" w:uiPriority="9" w:unhideWhenUsed="1" w:qFormat="1"/>
+    <w:lsdException w:name="index 1" w:semiHidden="1" w:unhideWhenUsed="1"/>
+    <w:lsdException w:name="index 2" w:semiHidden="1" w:unhideWhenUsed="1"/>
+    <w:lsdException w:name="index 3" w:semiHidden="1" w:unhideWhenUsed="1"/>
+    <w:lsdException w:name="index 4" w:semiHidden="1" w:unhideWhenUsed="1"/>
+    <w:lsdException w:name="index 5" w:semiHidden="1" w:unhideWhenUsed="1"/>
+    <w:lsdException w:name="index 6" w:semiHidden="1" w:unhideWhenUsed="1"/>
+    <w:lsdException w:name="index 7" w:semiHidden="1" w:unhideWhenUsed="1"/>
+    <w:lsdException w:name="index 8" w:semiHidden="1" w:unhideWhenUsed="1"/>
+    <w:lsdException w:name="index 9" w:semiHidden="1" w:unhideWhenUsed="1"/>
+    <w:lsdException w:name="toc 1" w:semiHidden="1" w:uiPriority="39" w:unhideWhenUsed="1"/>
+    <w:lsdException w:name="toc 2" w:semiHidden="1" w:uiPriority="39" w:unhideWhenUsed="1"/>
+    <w:lsdException w:name="toc 3" w:semiHidden="1" w:uiPriority="39" w:unhideWhenUsed="1"/>
+    <w:lsdException w:name="toc 4" w:semiHidden="1" w:uiPriority="39" w:unhideWhenUsed="1"/>
+    <w:lsdException w:name="toc 5" w:semiHidden="1" w:uiPriority="39" w:unhideWhenUsed="1"/>
+    <w:lsdException w:name="toc 6" w:semiHidden="1" w:uiPriority="39" w:unhideWhenUsed="1"/>
+    <w:lsdException w:name="toc 7" w:semiHidden="1" w:uiPriority="39" w:unhideWhenUsed="1"/>
+    <w:lsdException w:name="toc 8" w:semiHidden="1" w:uiPriority="39" w:unhideWhenUsed="1"/>
+    <w:lsdException w:name="toc 9" w:semiHidden="1" w:uiPriority="39" w:unhideWhenUsed="1"/>
+    <w:lsdException w:name="Normal Indent" w:semiHidden="1" w:unhideWhenUsed="1"/>
+    <w:lsdException w:name="footnote text" w:semiHidden="1" w:unhideWhenUsed="1"/>
+    <w:lsdException w:name="annotation text" w:semiHidden="1" w:unhideWhenUsed="1"/>
+    <w:lsdException w:name="header" w:semiHidden="1" w:unhideWhenUsed="1"/>
+    <w:lsdException w:name="footer" w:semiHidden="1" w:unhideWhenUsed="1"/>
+    <w:lsdException w:name="index heading" w:semiHidden="1" w:unhideWhenUsed="1"/>
+    <w:lsdException w:name="caption" w:semiHidden="1" w:uiPriority="35" w:unhideWhenUsed="1" w:qFormat="1"/>
+    <w:lsdException w:name="table of figures" w:semiHidden="1" w:unhideWhenUsed="1"/>
+    <w:lsdException w:name="envelope address" w:semiHidden="1" w:unhideWhenUsed="1"/>
+    <w:lsdException w:name="envelope return" w:semiHidden="1" w:unhideWhenUsed="1"/>
+    <w:lsdException w:name="footnote reference" w:semiHidden="1" w:unhideWhenUsed="1"/>
+    <w:lsdException w:name="annotation reference" w:semiHidden="1" w:unhideWhenUsed="1"/>
+    <w:lsdException w:name="line number" w:semiHidden="1" w:unhideWhenUsed="1"/>
+    <w:lsdException w:name="page number" w:semiHidden="1" w:unhideWhenUsed="1"/>
+    <w:lsdException w:name="endnote reference" w:semiHidden="1" w:unhideWhenUsed="1"/>
+    <w:lsdException w:name="endnote text" w:semiHidden="1" w:unhideWhenUsed="1"/>
+    <w:lsdException w:name="table of authorities" w:semiHidden="1" w:unhideWhenUsed="1"/>
+    <w:lsdException w:name="macro" w:semiHidden="1" w:unhideWhenUsed="1"/>
+    <w:lsdException w:name="toa heading" w:semiHidden="1" w:unhideWhenUsed="1"/>
+    <w:lsdException w:name="List" w:semiHidden="1" w:unhideWhenUsed="1"/>
+    <w:lsdException w:name="List Bullet" w:semiHidden="1" w:unhideWhenUsed="1"/>
+    <w:lsdException w:name="List Number" w:semiHidden="1" w:unhideWhenUsed="1"/>
+    <w:lsdException w:name="List 2" w:semiHidden="1" w:unhideWhenUsed="1"/>
+    <w:lsdException w:name="List 3" w:semiHidden="1" w:unhideWhenUsed="1"/>
+    <w:lsdException w:name="List 4" w:semiHidden="1" w:unhideWhenUsed="1"/>
+    <w:lsdException w:name="List 5" w:semiHidden="1" w:unhideWhenUsed="1"/>
+    <w:lsdException w:name="List Bullet 2" w:semiHidden="1" w:unhideWhenUsed="1"/>
+    <w:lsdException w:name="List Bullet 3" w:semiHidden="1" w:unhideWhenUsed="1"/>
+    <w:lsdException w:name="List Bullet 4" w:semiHidden="1" w:unhideWhenUsed="1"/>
+    <w:lsdException w:name="List Bullet 5" w:semiHidden="1" w:unhideWhenUsed="1"/>
+    <w:lsdException w:name="List Number 2" w:semiHidden="1" w:unhideWhenUsed="1"/>
+    <w:lsdException w:name="List Number 3" w:semiHidden="1" w:unhideWhenUsed="1"/>
+    <w:lsdException w:name="List Number 4" w:semiHidden="1" w:unhideWhenUsed="1"/>
+    <w:lsdException w:name="List Number 5" w:semiHidden="1" w:unhideWhenUsed="1"/>
+    <w:lsdException w:name="Title" w:uiPriority="10" w:qFormat="1"/>
+    <w:lsdException w:name="Closing" w:semiHidden="1" w:unhideWhenUsed="1"/>
+    <w:lsdException w:name="Signature" w:semiHidden="1" w:unhideWhenUsed="1"/>
+    <w:lsdException w:name="Default Paragraph Font" w:semiHidden="1" w:uiPriority="1" w:unhideWhenUsed="1"/>
+    <w:lsdException w:name="Body Text" w:semiHidden="1" w:unhideWhenUsed="1"/>
+    <w:lsdException w:name="Body Text Indent" w:semiHidden="1" w:unhideWhenUsed="1"/>
+    <w:lsdException w:name="List Continue" w:semiHidden="1" w:unhideWhenUsed="1"/>
+    <w:lsdException w:name="List Continue 2" w:semiHidden="1" w:unhideWhenUsed="1"/>
+    <w:lsdException w:name="List Continue 3" w:semiHidden="1" w:unhideWhenUsed="1"/>
+    <w:lsdException w:name="List Continue 4" w:semiHidden="1" w:unhideWhenUsed="1"/>
+    <w:lsdException w:name="List Continue 5" w:semiHidden="1" w:unhideWhenUsed="1"/>
+    <w:lsdException w:name="Message Header" w:semiHidden="1" w:unhideWhenUsed="1"/>
+    <w:lsdException w:name="Subtitle" w:uiPriority="11" w:qFormat="1"/>
+    <w:lsdException w:name="Salutation" w:semiHidden="1" w:unhideWhenUsed="1"/>
+    <w:lsdException w:name="Date" w:semiHidden="1" w:unhideWhenUsed="1"/>
+    <w:lsdException w:name="Body Text First Indent" w:semiHidden="1" w:unhideWhenUsed="1"/>
+    <w:lsdException w:name="Body Text First Indent 2" w:semiHidden="1" w:unhideWhenUsed="1"/>
+    <w:lsdException w:name="Note Heading" w:semiHidden="1" w:unhideWhenUsed="1"/>
+    <w:lsdException w:name="Body Text 2" w:semiHidden="1" w:unhideWhenUsed="1"/>
+    <w:lsdException w:name="Body Text 3" w:semiHidden="1" w:unhideWhenUsed="1"/>
+    <w:lsdException w:name="Body Text Indent 2" w:semiHidden="1" w:unhideWhenUsed="1"/>
+    <w:lsdException w:name="Body Text Indent 3" w:semiHidden="1" w:unhideWhenUsed="1"/>
+    <w:lsdException w:name="Block Text" w:semiHidden="1" w:unhideWhenUsed="1"/>
+    <w:lsdException w:name="Hyperlink" w:semiHidden="1" w:unhideWhenUsed="1"/>
+    <w:lsdException w:name="FollowedHyperlink" w:semiHidden="1" w:unhideWhenUsed="1"/>
+    <w:lsdException w:name="Strong" w:uiPriority="22" w:qFormat="1"/>
+    <w:lsdException w:name="Emphasis" w:uiPriority="20" w:qFormat="1"/>
+    <w:lsdException w:name="Document Map" w:semiHidden="1" w:unhideWhenUsed="1"/>
+    <w:lsdException w:name="Plain Text" w:semiHidden="1" w:unhideWhenUsed="1"/>
+    <w:lsdException w:name="E-mail Signature" w:semiHidden="1" w:unhideWhenUsed="1"/>
+    <w:lsdException w:name="HTML Top of Form" w:semiHidden="1" w:unhideWhenUsed="1"/>
+    <w:lsdException w:name="HTML Bottom of Form" w:semiHidden="1" w:unhideWhenUsed="1"/>
+    <w:lsdException w:name="Normal (Web)" w:semiHidden="1" w:unhideWhenUsed="1"/>
+    <w:lsdException w:name="HTML Acronym" w:semiHidden="1" w:unhideWhenUsed="1"/>
+    <w:lsdException w:name="HTML Address" w:semiHidden="1" w:unhideWhenUsed="1"/>
+    <w:lsdException w:name="HTML Cite" w:semiHidden="1" w:unhideWhenUsed="1"/>
+    <w:lsdException w:name="HTML Code" w:semiHidden="1" w:unhideWhenUsed="1"/>
+    <w:lsdException w:name="HTML Definition" w:semiHidden="1" w:unhideWhenUsed="1"/>
+    <w:lsdException w:name="HTML Keyboard" w:semiHidden="1" w:unhideWhenUsed="1"/>
+    <w:lsdException w:name="HTML Preformatted" w:semiHidden="1" w:unhideWhenUsed="1"/>
+    <w:lsdException w:name="HTML Sample" w:semiHidden="1" w:unhideWhenUsed="1"/>
+    <w:lsdException w:name="HTML Typewriter" w:semiHidden="1" w:unhideWhenUsed="1"/>
+    <w:lsdException w:name="HTML Variable" w:semiHidden="1" w:unhideWhenUsed="1"/>
+    <w:lsdException w:name="Normal Table" w:semiHidden="1" w:unhideWhenUsed="1"/>
+    <w:lsdException w:name="annotation subject" w:semiHidden="1" w:unhideWhenUsed="1"/>
+    <w:lsdException w:name="No List" w:semiHidden="1" w:unhideWhenUsed="1"/>
+    <w:lsdException w:name="Outline List 1" w:semiHidden="1" w:unhideWhenUsed="1"/>
+    <w:lsdException w:name="Outline List 2" w:semiHidden="1" w:unhideWhenUsed="1"/>
+    <w:lsdException w:name="Outline List 3" w:semiHidden="1" w:unhideWhenUsed="1"/>
+    <w:lsdException w:name="Table Simple 1" w:semiHidden="1" w:unhideWhenUsed="1"/>
+    <w:lsdException w:name="Table Simple 2" w:semiHidden="1" w:unhideWhenUsed="1"/>
+    <w:lsdException w:name="Table Simple 3" w:semiHidden="1" w:unhideWhenUsed="1"/>
+    <w:lsdException w:name="Table Classic 1" w:semiHidden="1" w:unhideWhenUsed="1"/>
+    <w:lsdException w:name="Table Classic 2" w:semiHidden="1" w:unhideWhenUsed="1"/>
+    <w:lsdException w:name="Table Classic 3" w:semiHidden="1" w:unhideWhenUsed="1"/>
+    <w:lsdException w:name="Table Classic 4" w:semiHidden="1" w:unhideWhenUsed="1"/>
+    <w:lsdException w:name="Table Colorful 1" w:semiHidden="1" w:unhideWhenUsed="1"/>
+    <w:lsdException w:name="Table Colorful 2" w:semiHidden="1" w:unhideWhenUsed="1"/>
+    <w:lsdException w:name="Table Colorful 3" w:semiHidden="1" w:unhideWhenUsed="1"/>
+    <w:lsdException w:name="Table Columns 1" w:semiHidden="1" w:unhideWhenUsed="1"/>
+    <w:lsdException w:name="Table Columns 2" w:semiHidden="1" w:unhideWhenUsed="1"/>
+    <w:lsdException w:name="Table Columns 3" w:semiHidden="1" w:unhideWhenUsed="1"/>
+    <w:lsdException w:name="Table Columns 4" w:semiHidden="1" w:unhideWhenUsed="1"/>
+    <w:lsdException w:name="Table Columns 5" w:semiHidden="1" w:unhideWhenUsed="1"/>
+    <w:lsdException w:name="Table Grid 1" w:semiHidden="1" w:unhideWhenUsed="1"/>
+    <w:lsdException w:name="Table Grid 2" w:semiHidden="1" w:unhideWhenUsed="1"/>
+    <w:lsdException w:name="Table Grid 3" w:semiHidden="1" w:unhideWhenUsed="1"/>
+    <w:lsdException w:name="Table Grid 4" w:semiHidden="1" w:unhideWhenUsed="1"/>
+    <w:lsdException w:name="Table Grid 5" w:semiHidden="1" w:unhideWhenUsed="1"/>
+    <w:lsdException w:name="Table Grid 6" w:semiHidden="1" w:unhideWhenUsed="1"/>
+    <w:lsdException w:name="Table Grid 7" w:semiHidden="1" w:unhideWhenUsed="1"/>
+    <w:lsdException w:name="Table Grid 8" w:semiHidden="1" w:unhideWhenUsed="1"/>
+    <w:lsdException w:name="Table List 1" w:semiHidden="1" w:unhideWhenUsed="1"/>
+    <w:lsdException w:name="Table List 2" w:semiHidden="1" w:unhideWhenUsed="1"/>
+    <w:lsdException w:name="Table List 3" w:semiHidden="1" w:unhideWhenUsed="1"/>
+    <w:lsdException w:name="Table List 4" w:semiHidden="1" w:unhideWhenUsed="1"/>
+    <w:lsdException w:name="Table List 5" w:semiHidden="1" w:unhideWhenUsed="1"/>
+    <w:lsdException w:name="Table List 6" w:semiHidden="1" w:unhideWhenUsed="1"/>
+    <w:lsdException w:name="Table List 7" w:semiHidden="1" w:unhideWhenUsed="1"/>
+    <w:lsdException w:name="Table List 8" w:semiHidden="1" w:unhideWhenUsed="1"/>
+    <w:lsdException w:name="Table 3D effects 1" w:semiHidden="1" w:unhideWhenUsed="1"/>
+    <w:lsdException w:name="Table 3D effects 2" w:semiHidden="1" w:unhideWhenUsed="1"/>
+    <w:lsdException w:name="Table 3D effects 3" w:semiHidden="1" w:unhideWhenUsed="1"/>
+    <w:lsdException w:name="Table Contemporary" w:semiHidden="1" w:unhideWhenUsed="1"/>
+    <w:lsdException w:name="Table Elegant" w:semiHidden="1" w:unhideWhenUsed="1"/>
+    <w:lsdException w:name="Table Professional" w:semiHidden="1" w:unhideWhenUsed="1"/>
+    <w:lsdException w:name="Table Subtle 1" w:semiHidden="1" w:unhideWhenUsed="1"/>
+    <w:lsdException w:name="Table Subtle 2" w:semiHidden="1" w:unhideWhenUsed="1"/>
+    <w:lsdException w:name="Table Web 1" w:semiHidden="1" w:unhideWhenUsed="1"/>
+    <w:lsdException w:name="Table Web 2" w:semiHidden="1" w:unhideWhenUsed="1"/>
+    <w:lsdException w:name="Table Web 3" w:semiHidden="1" w:unhideWhenUsed="1"/>
+    <w:lsdException w:name="Balloon Text" w:semiHidden="1" w:unhideWhenUsed="1"/>
+    <w:lsdException w:name="Table Grid" w:semiHidden="1" w:uiPriority="39" w:unhideWhenUsed="1"/>
+    <w:lsdException w:name="Table Theme" w:semiHidden="1" w:unhideWhenUsed="1"/>
+    <w:lsdException w:name="Placeholder Text" w:semiHidden="1"/>
+    <w:lsdException w:name="No Spacing" w:uiPriority="1" w:qFormat="1"/>
+    <w:lsdException w:name="Light Shading" w:uiPriority="60"/>
+    <w:lsdException w:name="Light List" w:uiPriority="61"/>
+    <w:lsdException w:name="Light Grid" w:uiPriority="62"/>
+    <w:lsdException w:name="Medium Shading 1" w:uiPriority="63"/>
+    <w:lsdException w:name="Medium Shading 2" w:uiPriority="64"/>
+    <w:lsdException w:name="Medium List 1" w:uiPriority="65"/>
+    <w:lsdException w:name="Medium List 2" w:uiPriority="66"/>
+    <w:lsdException w:name="Medium Grid 1" w:uiPriority="67"/>
+    <w:lsdException w:name="Medium Grid 2" w:uiPriority="68"/>
+    <w:lsdException w:name="Medium Grid 3" w:uiPriority="69"/>
+    <w:lsdException w:name="Dark List" w:uiPriority="70"/>
+    <w:lsdException w:name="Colorful Shading" w:uiPriority="71"/>
+    <w:lsdException w:name="Colorful List" w:uiPriority="72"/>
+    <w:lsdException w:name="Colorful Grid" w:uiPriority="73"/>
+    <w:lsdException w:name="Light Shading Accent 1" w:uiPriority="60"/>
+    <w:lsdException w:name="Light List Accent 1" w:uiPriority="61"/>
+    <w:lsdException w:name="Light Grid Accent 1" w:uiPriority="62"/>
+    <w:lsdException w:name="Medium Shading 1 Accent 1" w:uiPriority="63"/>
+    <w:lsdException w:name="Medium Shading 2 Accent 1" w:uiPriority="64"/>
+    <w:lsdException w:name="Medium List 1 Accent 1" w:uiPriority="65"/>
+    <w:lsdException w:name="Revision" w:semiHidden="1"/>
+    <w:lsdException w:name="List Paragraph" w:uiPriority="34" w:qFormat="1"/>
+    <w:lsdException w:name="Quote" w:uiPriority="29" w:qFormat="1"/>
+    <w:lsdException w:name="Intense Quote" w:uiPriority="30" w:qFormat="1"/>
+    <w:lsdException w:name="Medium List 2 Accent 1" w:uiPriority="66"/>
+    <w:lsdException w:name="Medium Grid 1 Accent 1" w:uiPriority="67"/>
+    <w:lsdException w:name="Medium Grid 2 Accent 1" w:uiPriority="68"/>
+    <w:lsdException w:name="Medium Grid 3 Accent 1" w:uiPriority="69"/>
+    <w:lsdException w:name="Dark List Accent 1" w:uiPriority="70"/>
+    <w:lsdException w:name="Colorful Shading Accent 1" w:uiPriority="71"/>
+    <w:lsdException w:name="Colorful List Accent 1" w:uiPriority="72"/>
+    <w:lsdException w:name="Colorful Grid Accent 1" w:uiPriority="73"/>
+    <w:lsdException w:name="Light Shading Accent 2" w:uiPriority="60"/>
+    <w:lsdException w:name="Light List Accent 2" w:uiPriority="61"/>
+    <w:lsdException w:name="Light Grid Accent 2" w:uiPriority="62"/>
+    <w:lsdException w:name="Medium Shading 1 Accent 2" w:uiPriority="63"/>
+    <w:lsdException w:name="Medium Shading 2 Accent 2" w:uiPriority="64"/>
+    <w:lsdException w:name="Medium List 1 Accent 2" w:uiPriority="65"/>
+    <w:lsdException w:name="Medium List 2 Accent 2" w:uiPriority="66"/>
+    <w:lsdException w:name="Medium Grid 1 Accent 2" w:uiPriority="67"/>
+    <w:lsdException w:name="Medium Grid 2 Accent 2" w:uiPriority="68"/>
+    <w:lsdException w:name="Medium Grid 3 Accent 2" w:uiPriority="69"/>
+    <w:lsdException w:name="Dark List Accent 2" w:uiPriority="70"/>
+    <w:lsdException w:name="Colorful Shading Accent 2" w:uiPriority="71"/>
+    <w:lsdException w:name="Colorful List Accent 2" w:uiPriority="72"/>
+    <w:lsdException w:name="Colorful Grid Accent 2" w:uiPriority="73"/>
+    <w:lsdException w:name="Light Shading Accent 3" w:uiPriority="60"/>
+    <w:lsdException w:name="Light List Accent 3" w:uiPriority="61"/>
+    <w:lsdException w:name="Light Grid Accent 3" w:uiPriority="62"/>
+    <w:lsdException w:name="Medium Shading 1 Accent 3" w:uiPriority="63"/>
+    <w:lsdException w:name="Medium Shading 2 Accent 3" w:uiPriority="64"/>
+    <w:lsdException w:name="Medium List 1 Accent 3" w:uiPriority="65"/>
+    <w:lsdException w:name="Medium List 2 Accent 3" w:uiPriority="66"/>
+    <w:lsdException w:name="Medium Grid 1 Accent 3" w:uiPriority="67"/>
+    <w:lsdException w:name="Medium Grid 2 Accent 3" w:uiPriority="68"/>
+    <w:lsdException w:name="Medium Grid 3 Accent 3" w:uiPriority="69"/>
+    <w:lsdException w:name="Dark List Accent 3" w:uiPriority="70"/>
+    <w:lsdException w:name="Colorful Shading Accent 3" w:uiPriority="71"/>
+    <w:lsdException w:name="Colorful List Accent 3" w:uiPriority="72"/>
+    <w:lsdException w:name="Colorful Grid Accent 3" w:uiPriority="73"/>
+    <w:lsdException w:name="Light Shading Accent 4" w:uiPriority="60"/>
+    <w:lsdException w:name="Light List Accent 4" w:uiPriority="61"/>
+    <w:lsdException w:name="Light Grid Accent 4" w:uiPriority="62"/>
+    <w:lsdException w:name="Medium Shading 1 Accent 4" w:uiPriority="63"/>
+    <w:lsdException w:name="Medium Shading 2 Accent 4" w:uiPriority="64"/>
+    <w:lsdException w:name="Medium List 1 Accent 4" w:uiPriority="65"/>
+    <w:lsdException w:name="Medium List 2 Accent 4" w:uiPriority="66"/>
+    <w:lsdException w:name="Medium Grid 1 Accent 4" w:uiPriority="67"/>
+    <w:lsdException w:name="Medium Grid 2 Accent 4" w:uiPriority="68"/>
+    <w:lsdException w:name="Medium Grid 3 Accent 4" w:uiPriority="69"/>
+    <w:lsdException w:name="Dark List Accent 4" w:uiPriority="70"/>
+    <w:lsdException w:name="Colorful Shading Accent 4" w:uiPriority="71"/>
+    <w:lsdException w:name="Colorful List Accent 4" w:uiPriority="72"/>
+    <w:lsdException w:name="Colorful Grid Accent 4" w:uiPriority="73"/>
+    <w:lsdException w:name="Light Shading Accent 5" w:uiPriority="60"/>
+    <w:lsdException w:name="Light List Accent 5" w:uiPriority="61"/>
+    <w:lsdException w:name="Light Grid Accent 5" w:uiPriority="62"/>
+    <w:lsdException w:name="Medium Shading 1 Accent 5" w:uiPriority="63"/>
+    <w:lsdException w:name="Medium Shading 2 Accent 5" w:uiPriority="64"/>
+    <w:lsdException w:name="Medium List 1 Accent 5" w:uiPriority="65"/>
+    <w:lsdException w:name="Medium List 2 Accent 5" w:uiPriority="66"/>
+    <w:lsdException w:name="Medium Grid 1 Accent 5" w:uiPriority="67"/>
+    <w:lsdException w:name="Medium Grid 2 Accent 5" w:uiPriority="68"/>
+    <w:lsdException w:name="Medium Grid 3 Accent 5" w:uiPriority="69"/>
+    <w:lsdException w:name="Dark List Accent 5" w:uiPriority="70"/>
+    <w:lsdException w:name="Colorful Shading Accent 5" w:uiPriority="71"/>
+    <w:lsdException w:name="Colorful List Accent 5" w:uiPriority="72"/>
+    <w:lsdException w:name="Colorful Grid Accent 5" w:uiPriority="73"/>
+    <w:lsdException w:name="Light Shading Accent 6" w:uiPriority="60"/>
+    <w:lsdException w:name="Light List Accent 6" w:uiPriority="61"/>
+    <w:lsdException w:name="Light Grid Accent 6" w:uiPriority="62"/>
+    <w:lsdException w:name="Medium Shading 1 Accent 6" w:uiPriority="63"/>
+    <w:lsdException w:name="Medium Shading 2 Accent 6" w:uiPriority="64"/>
+    <w:lsdException w:name="Medium List 1 Accent 6" w:uiPriority="65"/>
+    <w:lsdException w:name="Medium List 2 Accent 6" w:uiPriority="66"/>
+    <w:lsdException w:name="Medium Grid 1 Accent 6" w:uiPriority="67"/>
+    <w:lsdException w:name="Medium Grid 2 Accent 6" w:uiPriority="68"/>
+    <w:lsdException w:name="Medium Grid 3 Accent 6" w:uiPriority="69"/>
+    <w:lsdException w:name="Dark List Accent 6" w:uiPriority="70"/>
+    <w:lsdException w:name="Colorful Shading Accent 6" w:uiPriority="71"/>
+    <w:lsdException w:name="Colorful List Accent 6" w:uiPriority="72"/>
+    <w:lsdException w:name="Colorful Grid Accent 6" w:uiPriority="73"/>
+    <w:lsdException w:name="Subtle Emphasis" w:uiPriority="19" w:qFormat="1"/>
+    <w:lsdException w:name="Intense Emphasis" w:uiPriority="21" w:qFormat="1"/>
+    <w:lsdException w:name="Subtle Reference" w:uiPriority="31" w:qFormat="1"/>
+    <w:lsdException w:name="Intense Reference" w:uiPriority="32" w:qFormat="1"/>
+    <w:lsdException w:name="Book Title" w:uiPriority="33" w:qFormat="1"/>
+    <w:lsdException w:name="Bibliography" w:semiHidden="1" w:uiPriority="37" w:unhideWhenUsed="1"/>
+    <w:lsdException w:name="TOC Heading" w:semiHidden="1" w:uiPriority="39" w:unhideWhenUsed="1" w:qFormat="1"/>
+    <w:lsdException w:name="Plain Table 1" w:uiPriority="41"/>
+    <w:lsdException w:name="Plain Table 2" w:uiPriority="42"/>
+    <w:lsdException w:name="Plain Table 3" w:uiPriority="43"/>
+    <w:lsdException w:name="Plain Table 4" w:uiPriority="44"/>
+    <w:lsdException w:name="Plain Table 5" w:uiPriority="45"/>
+    <w:lsdException w:name="Grid Table Light" w:uiPriority="40"/>
+    <w:lsdException w:name="Grid Table 1 Light" w:uiPriority="46"/>
+    <w:lsdException w:name="Grid Table 2" w:uiPriority="47"/>
+    <w:lsdException w:name="Grid Table 3" w:uiPriority="48"/>
+    <w:lsdException w:name="Grid Table 4" w:uiPriority="49"/>
+    <w:lsdException w:name="Grid Table 5 Dark" w:uiPriority="50"/>
+    <w:lsdException w:name="Grid Table 6 Colorful" w:uiPriority="51"/>
+    <w:lsdException w:name="Grid Table 7 Colorful" w:uiPriority="52"/>
+    <w:lsdException w:name="Grid Table 1 Light Accent 1" w:uiPriority="46"/>
+    <w:lsdException w:name="Grid Table 2 Accent 1" w:uiPriority="47"/>
+    <w:lsdException w:name="Grid Table 3 Accent 1" w:uiPriority="48"/>
+    <w:lsdException w:name="Grid Table 4 Accent 1" w:uiPriority="49"/>
+    <w:lsdException w:name="Grid Table 5 Dark Accent 1" w:uiPriority="50"/>
+    <w:lsdException w:name="Grid Table 6 Colorful Accent 1" w:uiPriority="51"/>
+    <w:lsdException w:name="Grid Table 7 Colorful Accent 1" w:uiPriority="52"/>
+    <w:lsdException w:name="Grid Table 1 Light Accent 2" w:uiPriority="46"/>
+    <w:lsdException w:name="Grid Table 2 Accent 2" w:uiPriority="47"/>
+    <w:lsdException w:name="Grid Table 3 Accent 2" w:uiPriority="48"/>
+    <w:lsdException w:name="Grid Table 4 Accent 2" w:uiPriority="49"/>
+    <w:lsdException w:name="Grid Table 5 Dark Accent 2" w:uiPriority="50"/>
+    <w:lsdException w:name="Grid Table 6 Colorful Accent 2" w:uiPriority="51"/>
+    <w:lsdException w:name="Grid Table 7 Colorful Accent 2" w:uiPriority="52"/>
+    <w:lsdException w:name="Grid Table 1 Light Accent 3" w:uiPriority="46"/>
+    <w:lsdException w:name="Grid Table 2 Accent 3" w:uiPriority="47"/>
+    <w:lsdException w:name="Grid Table 3 Accent 3" w:uiPriority="48"/>
+    <w:lsdException w:name="Grid Table 4 Accent 3" w:uiPriority="49"/>
+    <w:lsdException w:name="Grid Table 5 Dark Accent 3" w:uiPriority="50"/>
+    <w:lsdException w:name="Grid Table 6 Colorful Accent 3" w:uiPriority="51"/>
+    <w:lsdException w:name="Grid Table 7 Colorful Accent 3" w:uiPriority="52"/>
+    <w:lsdException w:name="Grid Table 1 Light Accent 4" w:uiPriority="46"/>
+    <w:lsdException w:name="Grid Table 2 Accent 4" w:uiPriority="47"/>
+    <w:lsdException w:name="Grid Table 3 Accent 4" w:uiPriority="48"/>
+    <w:lsdException w:name="Grid Table 4 Accent 4" w:uiPriority="49"/>
+    <w:lsdException w:name="Grid Table 5 Dark Accent 4" w:uiPriority="50"/>
+    <w:lsdException w:name="Grid Table 6 Colorful Accent 4" w:uiPriority="51"/>
+    <w:lsdException w:name="Grid Table 7 Colorful Accent 4" w:uiPriority="52"/>
+    <w:lsdException w:name="Grid Table 1 Light Accent 5" w:uiPriority="46"/>
+    <w:lsdException w:name="Grid Table 2 Accent 5" w:uiPriority="47"/>
+    <w:lsdException w:name="Grid Table 3 Accent 5" w:uiPriority="48"/>
+    <w:lsdException w:name="Grid Table 4 Accent 5" w:uiPriority="49"/>
+    <w:lsdException w:name="Grid Table 5 Dark Accent 5" w:uiPriority="50"/>
+    <w:lsdException w:name="Grid Table 6 Colorful Accent 5" w:uiPriority="51"/>
+    <w:lsdException w:name="Grid Table 7 Colorful Accent 5" w:uiPriority="52"/>
+    <w:lsdException w:name="Grid Table 1 Light Accent 6" w:uiPriority="46"/>
+    <w:lsdException w:name="Grid Table 2 Accent 6" w:uiPriority="47"/>
+    <w:lsdException w:name="Grid Table 3 Accent 6" w:uiPriority="48"/>
+    <w:lsdException w:name="Grid Table 4 Accent 6" w:uiPriority="49"/>
+    <w:lsdException w:name="Grid Table 5 Dark Accent 6" w:uiPriority="50"/>
+    <w:lsdException w:name="Grid Table 6 Colorful Accent 6" w:uiPriority="51"/>
+    <w:lsdException w:name="Grid Table 7 Colorful Accent 6" w:uiPriority="52"/>
+    <w:lsdException w:name="List Table 1 Light" w:uiPriority="46"/>
+    <w:lsdException w:name="List Table 2" w:uiPriority="47"/>
+    <w:lsdException w:name="List Table 3" w:uiPriority="48"/>
+    <w:lsdException w:name="List Table 4" w:uiPriority="49"/>
+    <w:lsdException w:name="List Table 5 Dark" w:uiPriority="50"/>
+    <w:lsdException w:name="List Table 6 Colorful" w:uiPriority="51"/>
+    <w:lsdException w:name="List Table 7 Colorful" w:uiPriority="52"/>
+    <w:lsdException w:name="List Table 1 Light Accent 1" w:uiPriority="46"/>
+    <w:lsdException w:name="List Table 2 Accent 1" w:uiPriority="47"/>
+    <w:lsdException w:name="List Table 3 Accent 1" w:uiPriority="48"/>
+    <w:lsdException w:name="List Table 4 Accent 1" w:uiPriority="49"/>
+    <w:lsdException w:name="List Table 5 Dark Accent 1" w:uiPriority="50"/>
+    <w:lsdException w:name="List Table 6 Colorful Accent 1" w:uiPriority="51"/>
+    <w:lsdException w:name="List Table 7 Colorful Accent 1" w:uiPriority="52"/>
+    <w:lsdException w:name="List Table 1 Light Accent 2" w:uiPriority="46"/>
+    <w:lsdException w:name="List Table 2 Accent 2" w:uiPriority="47"/>
+    <w:lsdException w:name="List Table 3 Accent 2" w:uiPriority="48"/>
+    <w:lsdException w:name="List Table 4 Accent 2" w:uiPriority="49"/>
+    <w:lsdException w:name="List Table 5 Dark Accent 2" w:uiPriority="50"/>
+    <w:lsdException w:name="List Table 6 Colorful Accent 2" w:uiPriority="51"/>
+    <w:lsdException w:name="List Table 7 Colorful Accent 2" w:uiPriority="52"/>
+    <w:lsdException w:name="List Table 1 Light Accent 3" w:uiPriority="46"/>
+    <w:lsdException w:name="List Table 2 Accent 3" w:uiPriority="47"/>
+    <w:lsdException w:name="List Table 3 Accent 3" w:uiPriority="48"/>
+    <w:lsdException w:name="List Table 4 Accent 3" w:uiPriority="49"/>
+    <w:lsdException w:name="List Table 5 Dark Accent 3" w:uiPriority="50"/>
+    <w:lsdException w:name="List Table 6 Colorful Accent 3" w:uiPriority="51"/>
+    <w:lsdException w:name="List Table 7 Colorful Accent 3" w:uiPriority="52"/>
+    <w:lsdException w:name="List Table 1 Light Accent 4" w:uiPriority="46"/>
+    <w:lsdException w:name="List Table 2 Accent 4" w:uiPriority="47"/>
+    <w:lsdException w:name="List Table 3 Accent 4" w:uiPriority="48"/>
+    <w:lsdException w:name="List Table 4 Accent 4" w:uiPriority="49"/>
+    <w:lsdException w:name="List Table 5 Dark Accent 4" w:uiPriority="50"/>
+    <w:lsdException w:name="List Table 6 Colorful Accent 4" w:uiPriority="51"/>
+    <w:lsdException w:name="List Table 7 Colorful Accent 4" w:uiPriority="52"/>
+    <w:lsdException w:name="List Table 1 Light Accent 5" w:uiPriority="46"/>
+    <w:lsdException w:name="List Table 2 Accent 5" w:uiPriority="47"/>
+    <w:lsdException w:name="List Table 3 Accent 5" w:uiPriority="48"/>
+    <w:lsdException w:name="List Table 4 Accent 5" w:uiPriority="49"/>
+    <w:lsdException w:name="List Table 5 Dark Accent 5" w:uiPriority="50"/>
+    <w:lsdException w:name="List Table 6 Colorful Accent 5" w:uiPriority="51"/>
+    <w:lsdException w:name="List Table 7 Colorful Accent 5" w:uiPriority="52"/>
+    <w:lsdException w:name="List Table 1 Light Accent 6" w:uiPriority="46"/>
+    <w:lsdException w:name="List Table 2 Accent 6" w:uiPriority="47"/>
+    <w:lsdException w:name="List Table 3 Accent 6" w:uiPriority="48"/>
+    <w:lsdException w:name="List Table 4 Accent 6" w:uiPriority="49"/>
+    <w:lsdException w:name="List Table 5 Dark Accent 6" w:uiPriority="50"/>
+    <w:lsdException w:name="List Table 6 Colorful Accent 6" w:uiPriority="51"/>
+    <w:lsdException w:name="List Table 7 Colorful Accent 6" w:uiPriority="52"/>
+    <w:lsdException w:name="Mention" w:semiHidden="1" w:unhideWhenUsed="1"/>
+    <w:lsdException w:name="Smart Hyperlink" w:semiHidden="1" w:unhideWhenUsed="1"/>
+    <w:lsdException w:name="Hashtag" w:semiHidden="1" w:unhideWhenUsed="1"/>
+    <w:lsdException w:name="Unresolved Mention" w:semiHidden="1" w:unhideWhenUsed="1"/>
   </w:latentStyles>
   <w:style w:type="paragraph" w:default="1" w:styleId="Normal">
     <w:name w:val="Normal"/>
@@ -24105,9 +23614,7 @@
       <w:tblStyleRowBandSize w:val="1"/>
       <w:tblStyleColBandSize w:val="1"/>
       <w:tblCellMar>
-        <w:top w:w="0" w:type="dxa"/>
         <w:left w:w="115" w:type="dxa"/>
-        <w:bottom w:w="0" w:type="dxa"/>
         <w:right w:w="115" w:type="dxa"/>
       </w:tblCellMar>
     </w:tblPr>
@@ -24129,9 +23636,7 @@
       <w:tblStyleRowBandSize w:val="1"/>
       <w:tblStyleColBandSize w:val="1"/>
       <w:tblCellMar>
-        <w:top w:w="0" w:type="dxa"/>
         <w:left w:w="115" w:type="dxa"/>
-        <w:bottom w:w="0" w:type="dxa"/>
         <w:right w:w="115" w:type="dxa"/>
       </w:tblCellMar>
     </w:tblPr>
@@ -24259,9 +23764,7 @@
       <w:tblStyleRowBandSize w:val="1"/>
       <w:tblStyleColBandSize w:val="1"/>
       <w:tblCellMar>
-        <w:top w:w="0" w:type="dxa"/>
         <w:left w:w="115" w:type="dxa"/>
-        <w:bottom w:w="0" w:type="dxa"/>
         <w:right w:w="115" w:type="dxa"/>
       </w:tblCellMar>
     </w:tblPr>
@@ -24320,7 +23823,6 @@
       <w:lang w:eastAsia="en-US"/>
     </w:rPr>
     <w:tblPr>
-      <w:tblInd w:w="0" w:type="dxa"/>
       <w:tblBorders>
         <w:top w:val="single" w:sz="4" w:space="0" w:color="auto"/>
         <w:left w:val="single" w:sz="4" w:space="0" w:color="auto"/>
@@ -24329,12 +23831,6 @@
         <w:insideH w:val="single" w:sz="4" w:space="0" w:color="auto"/>
         <w:insideV w:val="single" w:sz="4" w:space="0" w:color="auto"/>
       </w:tblBorders>
-      <w:tblCellMar>
-        <w:top w:w="0" w:type="dxa"/>
-        <w:left w:w="108" w:type="dxa"/>
-        <w:bottom w:w="0" w:type="dxa"/>
-        <w:right w:w="108" w:type="dxa"/>
-      </w:tblCellMar>
     </w:tblPr>
   </w:style>
   <w:style w:type="paragraph" w:styleId="Sinespaciado">
@@ -24384,7 +23880,6 @@
     <w:tblPr>
       <w:tblStyleRowBandSize w:val="1"/>
       <w:tblStyleColBandSize w:val="1"/>
-      <w:tblInd w:w="0" w:type="dxa"/>
       <w:tblBorders>
         <w:top w:val="single" w:sz="4" w:space="0" w:color="95B3D7" w:themeColor="accent1" w:themeTint="99"/>
         <w:left w:val="single" w:sz="4" w:space="0" w:color="95B3D7" w:themeColor="accent1" w:themeTint="99"/>
@@ -24393,12 +23888,6 @@
         <w:insideH w:val="single" w:sz="4" w:space="0" w:color="95B3D7" w:themeColor="accent1" w:themeTint="99"/>
         <w:insideV w:val="single" w:sz="4" w:space="0" w:color="95B3D7" w:themeColor="accent1" w:themeTint="99"/>
       </w:tblBorders>
-      <w:tblCellMar>
-        <w:top w:w="0" w:type="dxa"/>
-        <w:left w:w="108" w:type="dxa"/>
-        <w:bottom w:w="0" w:type="dxa"/>
-        <w:right w:w="108" w:type="dxa"/>
-      </w:tblCellMar>
     </w:tblPr>
     <w:tblStylePr w:type="firstRow">
       <w:rPr>
@@ -24474,7 +23963,6 @@
     <w:tblPr>
       <w:tblStyleRowBandSize w:val="1"/>
       <w:tblStyleColBandSize w:val="1"/>
-      <w:tblInd w:w="0" w:type="dxa"/>
       <w:tblBorders>
         <w:top w:val="single" w:sz="4" w:space="0" w:color="95B3D7" w:themeColor="accent1" w:themeTint="99"/>
         <w:left w:val="single" w:sz="4" w:space="0" w:color="95B3D7" w:themeColor="accent1" w:themeTint="99"/>
@@ -24483,909 +23971,6 @@
         <w:insideH w:val="single" w:sz="4" w:space="0" w:color="95B3D7" w:themeColor="accent1" w:themeTint="99"/>
         <w:insideV w:val="single" w:sz="4" w:space="0" w:color="95B3D7" w:themeColor="accent1" w:themeTint="99"/>
       </w:tblBorders>
-      <w:tblCellMar>
-        <w:top w:w="0" w:type="dxa"/>
-        <w:left w:w="108" w:type="dxa"/>
-        <w:bottom w:w="0" w:type="dxa"/>
-        <w:right w:w="108" w:type="dxa"/>
-      </w:tblCellMar>
-    </w:tblPr>
-    <w:tblStylePr w:type="firstRow">
-      <w:rPr>
-        <w:b/>
-        <w:bCs/>
-        <w:color w:val="FFFFFF" w:themeColor="background1"/>
-      </w:rPr>
-      <w:tblPr/>
-      <w:tcPr>
-        <w:tcBorders>
-          <w:top w:val="single" w:sz="4" w:space="0" w:color="4F81BD" w:themeColor="accent1"/>
-          <w:left w:val="single" w:sz="4" w:space="0" w:color="4F81BD" w:themeColor="accent1"/>
-          <w:bottom w:val="single" w:sz="4" w:space="0" w:color="4F81BD" w:themeColor="accent1"/>
-          <w:right w:val="single" w:sz="4" w:space="0" w:color="4F81BD" w:themeColor="accent1"/>
-          <w:insideH w:val="nil"/>
-          <w:insideV w:val="nil"/>
-        </w:tcBorders>
-        <w:shd w:val="clear" w:color="auto" w:fill="4F81BD" w:themeFill="accent1"/>
-      </w:tcPr>
-    </w:tblStylePr>
-    <w:tblStylePr w:type="lastRow">
-      <w:rPr>
-        <w:b/>
-        <w:bCs/>
-      </w:rPr>
-      <w:tblPr/>
-      <w:tcPr>
-        <w:tcBorders>
-          <w:top w:val="double" w:sz="4" w:space="0" w:color="4F81BD" w:themeColor="accent1"/>
-        </w:tcBorders>
-      </w:tcPr>
-    </w:tblStylePr>
-    <w:tblStylePr w:type="firstCol">
-      <w:rPr>
-        <w:b/>
-        <w:bCs/>
-      </w:rPr>
-    </w:tblStylePr>
-    <w:tblStylePr w:type="lastCol">
-      <w:rPr>
-        <w:b/>
-        <w:bCs/>
-      </w:rPr>
-    </w:tblStylePr>
-    <w:tblStylePr w:type="band1Vert">
-      <w:tblPr/>
-      <w:tcPr>
-        <w:shd w:val="clear" w:color="auto" w:fill="DBE5F1" w:themeFill="accent1" w:themeFillTint="33"/>
-      </w:tcPr>
-    </w:tblStylePr>
-    <w:tblStylePr w:type="band1Horz">
-      <w:tblPr/>
-      <w:tcPr>
-        <w:shd w:val="clear" w:color="auto" w:fill="DBE5F1" w:themeFill="accent1" w:themeFillTint="33"/>
-      </w:tcPr>
-    </w:tblStylePr>
-  </w:style>
-  <w:style w:type="paragraph" w:styleId="Encabezado">
-    <w:name w:val="header"/>
-    <w:basedOn w:val="Normal"/>
-    <w:link w:val="EncabezadoCar"/>
-    <w:uiPriority w:val="99"/>
-    <w:unhideWhenUsed/>
-    <w:rsid w:val="00D64781"/>
-    <w:pPr>
-      <w:tabs>
-        <w:tab w:val="center" w:pos="4419"/>
-        <w:tab w:val="right" w:pos="8838"/>
-      </w:tabs>
-    </w:pPr>
-  </w:style>
-  <w:style w:type="character" w:customStyle="1" w:styleId="EncabezadoCar">
-    <w:name w:val="Encabezado Car"/>
-    <w:basedOn w:val="Fuentedeprrafopredeter"/>
-    <w:link w:val="Encabezado"/>
-    <w:uiPriority w:val="99"/>
-    <w:rsid w:val="00D64781"/>
-  </w:style>
-  <w:style w:type="paragraph" w:styleId="Piedepgina">
-    <w:name w:val="footer"/>
-    <w:basedOn w:val="Normal"/>
-    <w:link w:val="PiedepginaCar"/>
-    <w:uiPriority w:val="99"/>
-    <w:unhideWhenUsed/>
-    <w:rsid w:val="00D64781"/>
-    <w:pPr>
-      <w:tabs>
-        <w:tab w:val="center" w:pos="4419"/>
-        <w:tab w:val="right" w:pos="8838"/>
-      </w:tabs>
-    </w:pPr>
-  </w:style>
-  <w:style w:type="character" w:customStyle="1" w:styleId="PiedepginaCar">
-    <w:name w:val="Pie de página Car"/>
-    <w:basedOn w:val="Fuentedeprrafopredeter"/>
-    <w:link w:val="Piedepgina"/>
-    <w:uiPriority w:val="99"/>
-    <w:rsid w:val="00D64781"/>
-  </w:style>
-  <w:style w:type="paragraph" w:styleId="TDC1">
-    <w:name w:val="toc 1"/>
-    <w:basedOn w:val="Normal"/>
-    <w:next w:val="Normal"/>
-    <w:autoRedefine/>
-    <w:uiPriority w:val="39"/>
-    <w:unhideWhenUsed/>
-    <w:rsid w:val="00257F41"/>
-    <w:pPr>
-      <w:spacing w:after="100"/>
-    </w:pPr>
-  </w:style>
-  <w:style w:type="character" w:styleId="Hipervnculo">
-    <w:name w:val="Hyperlink"/>
-    <w:basedOn w:val="Fuentedeprrafopredeter"/>
-    <w:uiPriority w:val="99"/>
-    <w:unhideWhenUsed/>
-    <w:rsid w:val="00257F41"/>
-    <w:rPr>
-      <w:color w:val="0000FF" w:themeColor="hyperlink"/>
-      <w:u w:val="single"/>
-    </w:rPr>
-  </w:style>
-  <w:style w:type="character" w:customStyle="1" w:styleId="Ttulo1Car">
-    <w:name w:val="Título 1 Car"/>
-    <w:basedOn w:val="Fuentedeprrafopredeter"/>
-    <w:link w:val="Ttulo1"/>
-    <w:rsid w:val="00B55927"/>
-    <w:rPr>
-      <w:rFonts w:ascii="Arial" w:eastAsia="Arial" w:hAnsi="Arial" w:cs="Arial"/>
-      <w:b/>
-      <w:sz w:val="48"/>
-      <w:szCs w:val="48"/>
-    </w:rPr>
-  </w:style>
-  <w:style w:type="character" w:customStyle="1" w:styleId="Ttulo3Car">
-    <w:name w:val="Título 3 Car"/>
-    <w:basedOn w:val="Fuentedeprrafopredeter"/>
-    <w:link w:val="Ttulo3"/>
-    <w:rsid w:val="00B55927"/>
-    <w:rPr>
-      <w:rFonts w:ascii="Arial" w:eastAsia="Arial" w:hAnsi="Arial" w:cs="Arial"/>
-      <w:b/>
-      <w:sz w:val="28"/>
-      <w:szCs w:val="28"/>
-    </w:rPr>
-  </w:style>
-  <w:style w:type="paragraph" w:customStyle="1" w:styleId="TableText">
-    <w:name w:val="Table Text"/>
-    <w:basedOn w:val="Normal"/>
-    <w:rsid w:val="00B55927"/>
-    <w:pPr>
-      <w:widowControl/>
-      <w:spacing w:line="220" w:lineRule="exact"/>
-    </w:pPr>
-    <w:rPr>
-      <w:rFonts w:ascii="Arial" w:hAnsi="Arial"/>
-      <w:color w:val="auto"/>
-      <w:sz w:val="18"/>
-      <w:lang w:val="en-US" w:eastAsia="en-US"/>
-    </w:rPr>
-  </w:style>
-</w:styles>
-</file>
-
-<file path=word/stylesWithEffects.xml><?xml version="1.0" encoding="utf-8"?>
-<w:styles xmlns:wpc="http://schemas.microsoft.com/office/word/2010/wordprocessingCanvas" xmlns:mc="http://schemas.openxmlformats.org/markup-compatibility/2006" xmlns:o="urn:schemas-microsoft-com:office:office" xmlns:r="http://schemas.openxmlformats.org/officeDocument/2006/relationships" xmlns:m="http://schemas.openxmlformats.org/officeDocument/2006/math" xmlns:v="urn:schemas-microsoft-com:vml" xmlns:wp14="http://schemas.microsoft.com/office/word/2010/wordprocessingDrawing" xmlns:wp="http://schemas.openxmlformats.org/drawingml/2006/wordprocessingDrawing" xmlns:w10="urn:schemas-microsoft-com:office:word" xmlns:w="http://schemas.openxmlformats.org/wordprocessingml/2006/main" xmlns:w14="http://schemas.microsoft.com/office/word/2010/wordml" xmlns:wpg="http://schemas.microsoft.com/office/word/2010/wordprocessingGroup" xmlns:wpi="http://schemas.microsoft.com/office/word/2010/wordprocessingInk" xmlns:wne="http://schemas.microsoft.com/office/word/2006/wordml" xmlns:wps="http://schemas.microsoft.com/office/word/2010/wordprocessingShape" mc:Ignorable="w14 wp14">
-  <w:docDefaults>
-    <w:rPrDefault>
-      <w:rPr>
-        <w:rFonts w:ascii="Times New Roman" w:eastAsia="Times New Roman" w:hAnsi="Times New Roman" w:cs="Times New Roman"/>
-        <w:color w:val="000000"/>
-        <w:sz w:val="24"/>
-        <w:szCs w:val="24"/>
-        <w:lang w:val="es-PE" w:eastAsia="es-PE" w:bidi="ar-SA"/>
-      </w:rPr>
-    </w:rPrDefault>
-    <w:pPrDefault>
-      <w:pPr>
-        <w:widowControl w:val="0"/>
-      </w:pPr>
-    </w:pPrDefault>
-  </w:docDefaults>
-  <w:latentStyles w:defLockedState="0" w:defUIPriority="99" w:defSemiHidden="1" w:defUnhideWhenUsed="1" w:defQFormat="0" w:count="267">
-    <w:lsdException w:name="Normal" w:semiHidden="0" w:uiPriority="0" w:unhideWhenUsed="0" w:qFormat="1"/>
-    <w:lsdException w:name="heading 1" w:semiHidden="0" w:uiPriority="0" w:unhideWhenUsed="0" w:qFormat="1"/>
-    <w:lsdException w:name="heading 2" w:uiPriority="9" w:qFormat="1"/>
-    <w:lsdException w:name="heading 3" w:uiPriority="0" w:qFormat="1"/>
-    <w:lsdException w:name="heading 4" w:uiPriority="9" w:qFormat="1"/>
-    <w:lsdException w:name="heading 5" w:uiPriority="9" w:qFormat="1"/>
-    <w:lsdException w:name="heading 6" w:uiPriority="9" w:qFormat="1"/>
-    <w:lsdException w:name="heading 7" w:uiPriority="9" w:qFormat="1"/>
-    <w:lsdException w:name="heading 8" w:uiPriority="9" w:qFormat="1"/>
-    <w:lsdException w:name="heading 9" w:uiPriority="9" w:qFormat="1"/>
-    <w:lsdException w:name="toc 1" w:uiPriority="39"/>
-    <w:lsdException w:name="toc 2" w:uiPriority="39"/>
-    <w:lsdException w:name="toc 3" w:uiPriority="39"/>
-    <w:lsdException w:name="toc 4" w:uiPriority="39"/>
-    <w:lsdException w:name="toc 5" w:uiPriority="39"/>
-    <w:lsdException w:name="toc 6" w:uiPriority="39"/>
-    <w:lsdException w:name="toc 7" w:uiPriority="39"/>
-    <w:lsdException w:name="toc 8" w:uiPriority="39"/>
-    <w:lsdException w:name="toc 9" w:uiPriority="39"/>
-    <w:lsdException w:name="caption" w:uiPriority="35" w:qFormat="1"/>
-    <w:lsdException w:name="Title" w:semiHidden="0" w:uiPriority="10" w:unhideWhenUsed="0" w:qFormat="1"/>
-    <w:lsdException w:name="Default Paragraph Font" w:uiPriority="1"/>
-    <w:lsdException w:name="Subtitle" w:semiHidden="0" w:uiPriority="11" w:unhideWhenUsed="0" w:qFormat="1"/>
-    <w:lsdException w:name="Strong" w:semiHidden="0" w:uiPriority="22" w:unhideWhenUsed="0" w:qFormat="1"/>
-    <w:lsdException w:name="Emphasis" w:semiHidden="0" w:uiPriority="20" w:unhideWhenUsed="0" w:qFormat="1"/>
-    <w:lsdException w:name="Table Grid" w:semiHidden="0" w:uiPriority="39" w:unhideWhenUsed="0"/>
-    <w:lsdException w:name="Placeholder Text" w:unhideWhenUsed="0"/>
-    <w:lsdException w:name="No Spacing" w:semiHidden="0" w:uiPriority="1" w:unhideWhenUsed="0" w:qFormat="1"/>
-    <w:lsdException w:name="Light Shading" w:semiHidden="0" w:uiPriority="60" w:unhideWhenUsed="0"/>
-    <w:lsdException w:name="Light List" w:semiHidden="0" w:uiPriority="61" w:unhideWhenUsed="0"/>
-    <w:lsdException w:name="Light Grid" w:semiHidden="0" w:uiPriority="62" w:unhideWhenUsed="0"/>
-    <w:lsdException w:name="Medium Shading 1" w:semiHidden="0" w:uiPriority="63" w:unhideWhenUsed="0"/>
-    <w:lsdException w:name="Medium Shading 2" w:semiHidden="0" w:uiPriority="64" w:unhideWhenUsed="0"/>
-    <w:lsdException w:name="Medium List 1" w:semiHidden="0" w:uiPriority="65" w:unhideWhenUsed="0"/>
-    <w:lsdException w:name="Medium List 2" w:semiHidden="0" w:uiPriority="66" w:unhideWhenUsed="0"/>
-    <w:lsdException w:name="Medium Grid 1" w:semiHidden="0" w:uiPriority="67" w:unhideWhenUsed="0"/>
-    <w:lsdException w:name="Medium Grid 2" w:semiHidden="0" w:uiPriority="68" w:unhideWhenUsed="0"/>
-    <w:lsdException w:name="Medium Grid 3" w:semiHidden="0" w:uiPriority="69" w:unhideWhenUsed="0"/>
-    <w:lsdException w:name="Dark List" w:semiHidden="0" w:uiPriority="70" w:unhideWhenUsed="0"/>
-    <w:lsdException w:name="Colorful Shading" w:semiHidden="0" w:uiPriority="71" w:unhideWhenUsed="0"/>
-    <w:lsdException w:name="Colorful List" w:semiHidden="0" w:uiPriority="72" w:unhideWhenUsed="0"/>
-    <w:lsdException w:name="Colorful Grid" w:semiHidden="0" w:uiPriority="73" w:unhideWhenUsed="0"/>
-    <w:lsdException w:name="Light Shading Accent 1" w:semiHidden="0" w:uiPriority="60" w:unhideWhenUsed="0"/>
-    <w:lsdException w:name="Light List Accent 1" w:semiHidden="0" w:uiPriority="61" w:unhideWhenUsed="0"/>
-    <w:lsdException w:name="Light Grid Accent 1" w:semiHidden="0" w:uiPriority="62" w:unhideWhenUsed="0"/>
-    <w:lsdException w:name="Medium Shading 1 Accent 1" w:semiHidden="0" w:uiPriority="63" w:unhideWhenUsed="0"/>
-    <w:lsdException w:name="Medium Shading 2 Accent 1" w:semiHidden="0" w:uiPriority="64" w:unhideWhenUsed="0"/>
-    <w:lsdException w:name="Medium List 1 Accent 1" w:semiHidden="0" w:uiPriority="65" w:unhideWhenUsed="0"/>
-    <w:lsdException w:name="Revision" w:unhideWhenUsed="0"/>
-    <w:lsdException w:name="List Paragraph" w:semiHidden="0" w:uiPriority="34" w:unhideWhenUsed="0" w:qFormat="1"/>
-    <w:lsdException w:name="Quote" w:semiHidden="0" w:uiPriority="29" w:unhideWhenUsed="0" w:qFormat="1"/>
-    <w:lsdException w:name="Intense Quote" w:semiHidden="0" w:uiPriority="30" w:unhideWhenUsed="0" w:qFormat="1"/>
-    <w:lsdException w:name="Medium List 2 Accent 1" w:semiHidden="0" w:uiPriority="66" w:unhideWhenUsed="0"/>
-    <w:lsdException w:name="Medium Grid 1 Accent 1" w:semiHidden="0" w:uiPriority="67" w:unhideWhenUsed="0"/>
-    <w:lsdException w:name="Medium Grid 2 Accent 1" w:semiHidden="0" w:uiPriority="68" w:unhideWhenUsed="0"/>
-    <w:lsdException w:name="Medium Grid 3 Accent 1" w:semiHidden="0" w:uiPriority="69" w:unhideWhenUsed="0"/>
-    <w:lsdException w:name="Dark List Accent 1" w:semiHidden="0" w:uiPriority="70" w:unhideWhenUsed="0"/>
-    <w:lsdException w:name="Colorful Shading Accent 1" w:semiHidden="0" w:uiPriority="71" w:unhideWhenUsed="0"/>
-    <w:lsdException w:name="Colorful List Accent 1" w:semiHidden="0" w:uiPriority="72" w:unhideWhenUsed="0"/>
-    <w:lsdException w:name="Colorful Grid Accent 1" w:semiHidden="0" w:uiPriority="73" w:unhideWhenUsed="0"/>
-    <w:lsdException w:name="Light Shading Accent 2" w:semiHidden="0" w:uiPriority="60" w:unhideWhenUsed="0"/>
-    <w:lsdException w:name="Light List Accent 2" w:semiHidden="0" w:uiPriority="61" w:unhideWhenUsed="0"/>
-    <w:lsdException w:name="Light Grid Accent 2" w:semiHidden="0" w:uiPriority="62" w:unhideWhenUsed="0"/>
-    <w:lsdException w:name="Medium Shading 1 Accent 2" w:semiHidden="0" w:uiPriority="63" w:unhideWhenUsed="0"/>
-    <w:lsdException w:name="Medium Shading 2 Accent 2" w:semiHidden="0" w:uiPriority="64" w:unhideWhenUsed="0"/>
-    <w:lsdException w:name="Medium List 1 Accent 2" w:semiHidden="0" w:uiPriority="65" w:unhideWhenUsed="0"/>
-    <w:lsdException w:name="Medium List 2 Accent 2" w:semiHidden="0" w:uiPriority="66" w:unhideWhenUsed="0"/>
-    <w:lsdException w:name="Medium Grid 1 Accent 2" w:semiHidden="0" w:uiPriority="67" w:unhideWhenUsed="0"/>
-    <w:lsdException w:name="Medium Grid 2 Accent 2" w:semiHidden="0" w:uiPriority="68" w:unhideWhenUsed="0"/>
-    <w:lsdException w:name="Medium Grid 3 Accent 2" w:semiHidden="0" w:uiPriority="69" w:unhideWhenUsed="0"/>
-    <w:lsdException w:name="Dark List Accent 2" w:semiHidden="0" w:uiPriority="70" w:unhideWhenUsed="0"/>
-    <w:lsdException w:name="Colorful Shading Accent 2" w:semiHidden="0" w:uiPriority="71" w:unhideWhenUsed="0"/>
-    <w:lsdException w:name="Colorful List Accent 2" w:semiHidden="0" w:uiPriority="72" w:unhideWhenUsed="0"/>
-    <w:lsdException w:name="Colorful Grid Accent 2" w:semiHidden="0" w:uiPriority="73" w:unhideWhenUsed="0"/>
-    <w:lsdException w:name="Light Shading Accent 3" w:semiHidden="0" w:uiPriority="60" w:unhideWhenUsed="0"/>
-    <w:lsdException w:name="Light List Accent 3" w:semiHidden="0" w:uiPriority="61" w:unhideWhenUsed="0"/>
-    <w:lsdException w:name="Light Grid Accent 3" w:semiHidden="0" w:uiPriority="62" w:unhideWhenUsed="0"/>
-    <w:lsdException w:name="Medium Shading 1 Accent 3" w:semiHidden="0" w:uiPriority="63" w:unhideWhenUsed="0"/>
-    <w:lsdException w:name="Medium Shading 2 Accent 3" w:semiHidden="0" w:uiPriority="64" w:unhideWhenUsed="0"/>
-    <w:lsdException w:name="Medium List 1 Accent 3" w:semiHidden="0" w:uiPriority="65" w:unhideWhenUsed="0"/>
-    <w:lsdException w:name="Medium List 2 Accent 3" w:semiHidden="0" w:uiPriority="66" w:unhideWhenUsed="0"/>
-    <w:lsdException w:name="Medium Grid 1 Accent 3" w:semiHidden="0" w:uiPriority="67" w:unhideWhenUsed="0"/>
-    <w:lsdException w:name="Medium Grid 2 Accent 3" w:semiHidden="0" w:uiPriority="68" w:unhideWhenUsed="0"/>
-    <w:lsdException w:name="Medium Grid 3 Accent 3" w:semiHidden="0" w:uiPriority="69" w:unhideWhenUsed="0"/>
-    <w:lsdException w:name="Dark List Accent 3" w:semiHidden="0" w:uiPriority="70" w:unhideWhenUsed="0"/>
-    <w:lsdException w:name="Colorful Shading Accent 3" w:semiHidden="0" w:uiPriority="71" w:unhideWhenUsed="0"/>
-    <w:lsdException w:name="Colorful List Accent 3" w:semiHidden="0" w:uiPriority="72" w:unhideWhenUsed="0"/>
-    <w:lsdException w:name="Colorful Grid Accent 3" w:semiHidden="0" w:uiPriority="73" w:unhideWhenUsed="0"/>
-    <w:lsdException w:name="Light Shading Accent 4" w:semiHidden="0" w:uiPriority="60" w:unhideWhenUsed="0"/>
-    <w:lsdException w:name="Light List Accent 4" w:semiHidden="0" w:uiPriority="61" w:unhideWhenUsed="0"/>
-    <w:lsdException w:name="Light Grid Accent 4" w:semiHidden="0" w:uiPriority="62" w:unhideWhenUsed="0"/>
-    <w:lsdException w:name="Medium Shading 1 Accent 4" w:semiHidden="0" w:uiPriority="63" w:unhideWhenUsed="0"/>
-    <w:lsdException w:name="Medium Shading 2 Accent 4" w:semiHidden="0" w:uiPriority="64" w:unhideWhenUsed="0"/>
-    <w:lsdException w:name="Medium List 1 Accent 4" w:semiHidden="0" w:uiPriority="65" w:unhideWhenUsed="0"/>
-    <w:lsdException w:name="Medium List 2 Accent 4" w:semiHidden="0" w:uiPriority="66" w:unhideWhenUsed="0"/>
-    <w:lsdException w:name="Medium Grid 1 Accent 4" w:semiHidden="0" w:uiPriority="67" w:unhideWhenUsed="0"/>
-    <w:lsdException w:name="Medium Grid 2 Accent 4" w:semiHidden="0" w:uiPriority="68" w:unhideWhenUsed="0"/>
-    <w:lsdException w:name="Medium Grid 3 Accent 4" w:semiHidden="0" w:uiPriority="69" w:unhideWhenUsed="0"/>
-    <w:lsdException w:name="Dark List Accent 4" w:semiHidden="0" w:uiPriority="70" w:unhideWhenUsed="0"/>
-    <w:lsdException w:name="Colorful Shading Accent 4" w:semiHidden="0" w:uiPriority="71" w:unhideWhenUsed="0"/>
-    <w:lsdException w:name="Colorful List Accent 4" w:semiHidden="0" w:uiPriority="72" w:unhideWhenUsed="0"/>
-    <w:lsdException w:name="Colorful Grid Accent 4" w:semiHidden="0" w:uiPriority="73" w:unhideWhenUsed="0"/>
-    <w:lsdException w:name="Light Shading Accent 5" w:semiHidden="0" w:uiPriority="60" w:unhideWhenUsed="0"/>
-    <w:lsdException w:name="Light List Accent 5" w:semiHidden="0" w:uiPriority="61" w:unhideWhenUsed="0"/>
-    <w:lsdException w:name="Light Grid Accent 5" w:semiHidden="0" w:uiPriority="62" w:unhideWhenUsed="0"/>
-    <w:lsdException w:name="Medium Shading 1 Accent 5" w:semiHidden="0" w:uiPriority="63" w:unhideWhenUsed="0"/>
-    <w:lsdException w:name="Medium Shading 2 Accent 5" w:semiHidden="0" w:uiPriority="64" w:unhideWhenUsed="0"/>
-    <w:lsdException w:name="Medium List 1 Accent 5" w:semiHidden="0" w:uiPriority="65" w:unhideWhenUsed="0"/>
-    <w:lsdException w:name="Medium List 2 Accent 5" w:semiHidden="0" w:uiPriority="66" w:unhideWhenUsed="0"/>
-    <w:lsdException w:name="Medium Grid 1 Accent 5" w:semiHidden="0" w:uiPriority="67" w:unhideWhenUsed="0"/>
-    <w:lsdException w:name="Medium Grid 2 Accent 5" w:semiHidden="0" w:uiPriority="68" w:unhideWhenUsed="0"/>
-    <w:lsdException w:name="Medium Grid 3 Accent 5" w:semiHidden="0" w:uiPriority="69" w:unhideWhenUsed="0"/>
-    <w:lsdException w:name="Dark List Accent 5" w:semiHidden="0" w:uiPriority="70" w:unhideWhenUsed="0"/>
-    <w:lsdException w:name="Colorful Shading Accent 5" w:semiHidden="0" w:uiPriority="71" w:unhideWhenUsed="0"/>
-    <w:lsdException w:name="Colorful List Accent 5" w:semiHidden="0" w:uiPriority="72" w:unhideWhenUsed="0"/>
-    <w:lsdException w:name="Colorful Grid Accent 5" w:semiHidden="0" w:uiPriority="73" w:unhideWhenUsed="0"/>
-    <w:lsdException w:name="Light Shading Accent 6" w:semiHidden="0" w:uiPriority="60" w:unhideWhenUsed="0"/>
-    <w:lsdException w:name="Light List Accent 6" w:semiHidden="0" w:uiPriority="61" w:unhideWhenUsed="0"/>
-    <w:lsdException w:name="Light Grid Accent 6" w:semiHidden="0" w:uiPriority="62" w:unhideWhenUsed="0"/>
-    <w:lsdException w:name="Medium Shading 1 Accent 6" w:semiHidden="0" w:uiPriority="63" w:unhideWhenUsed="0"/>
-    <w:lsdException w:name="Medium Shading 2 Accent 6" w:semiHidden="0" w:uiPriority="64" w:unhideWhenUsed="0"/>
-    <w:lsdException w:name="Medium List 1 Accent 6" w:semiHidden="0" w:uiPriority="65" w:unhideWhenUsed="0"/>
-    <w:lsdException w:name="Medium List 2 Accent 6" w:semiHidden="0" w:uiPriority="66" w:unhideWhenUsed="0"/>
-    <w:lsdException w:name="Medium Grid 1 Accent 6" w:semiHidden="0" w:uiPriority="67" w:unhideWhenUsed="0"/>
-    <w:lsdException w:name="Medium Grid 2 Accent 6" w:semiHidden="0" w:uiPriority="68" w:unhideWhenUsed="0"/>
-    <w:lsdException w:name="Medium Grid 3 Accent 6" w:semiHidden="0" w:uiPriority="69" w:unhideWhenUsed="0"/>
-    <w:lsdException w:name="Dark List Accent 6" w:semiHidden="0" w:uiPriority="70" w:unhideWhenUsed="0"/>
-    <w:lsdException w:name="Colorful Shading Accent 6" w:semiHidden="0" w:uiPriority="71" w:unhideWhenUsed="0"/>
-    <w:lsdException w:name="Colorful List Accent 6" w:semiHidden="0" w:uiPriority="72" w:unhideWhenUsed="0"/>
-    <w:lsdException w:name="Colorful Grid Accent 6" w:semiHidden="0" w:uiPriority="73" w:unhideWhenUsed="0"/>
-    <w:lsdException w:name="Subtle Emphasis" w:semiHidden="0" w:uiPriority="19" w:unhideWhenUsed="0" w:qFormat="1"/>
-    <w:lsdException w:name="Intense Emphasis" w:semiHidden="0" w:uiPriority="21" w:unhideWhenUsed="0" w:qFormat="1"/>
-    <w:lsdException w:name="Subtle Reference" w:semiHidden="0" w:uiPriority="31" w:unhideWhenUsed="0" w:qFormat="1"/>
-    <w:lsdException w:name="Intense Reference" w:semiHidden="0" w:uiPriority="32" w:unhideWhenUsed="0" w:qFormat="1"/>
-    <w:lsdException w:name="Book Title" w:semiHidden="0" w:uiPriority="33" w:unhideWhenUsed="0" w:qFormat="1"/>
-    <w:lsdException w:name="Bibliography" w:uiPriority="37"/>
-    <w:lsdException w:name="TOC Heading" w:uiPriority="39" w:qFormat="1"/>
-  </w:latentStyles>
-  <w:style w:type="paragraph" w:default="1" w:styleId="Normal">
-    <w:name w:val="Normal"/>
-  </w:style>
-  <w:style w:type="paragraph" w:styleId="Ttulo1">
-    <w:name w:val="heading 1"/>
-    <w:basedOn w:val="Normal"/>
-    <w:next w:val="Normal"/>
-    <w:link w:val="Ttulo1Car"/>
-    <w:qFormat/>
-    <w:pPr>
-      <w:keepNext/>
-      <w:keepLines/>
-      <w:spacing w:before="480" w:after="120"/>
-      <w:outlineLvl w:val="0"/>
-    </w:pPr>
-    <w:rPr>
-      <w:rFonts w:ascii="Arial" w:eastAsia="Arial" w:hAnsi="Arial" w:cs="Arial"/>
-      <w:b/>
-      <w:sz w:val="48"/>
-      <w:szCs w:val="48"/>
-    </w:rPr>
-  </w:style>
-  <w:style w:type="paragraph" w:styleId="Ttulo2">
-    <w:name w:val="heading 2"/>
-    <w:basedOn w:val="Normal"/>
-    <w:next w:val="Normal"/>
-    <w:pPr>
-      <w:keepNext/>
-      <w:keepLines/>
-      <w:spacing w:before="360" w:after="80"/>
-      <w:outlineLvl w:val="1"/>
-    </w:pPr>
-    <w:rPr>
-      <w:rFonts w:ascii="Arial" w:eastAsia="Arial" w:hAnsi="Arial" w:cs="Arial"/>
-      <w:b/>
-      <w:sz w:val="36"/>
-      <w:szCs w:val="36"/>
-    </w:rPr>
-  </w:style>
-  <w:style w:type="paragraph" w:styleId="Ttulo3">
-    <w:name w:val="heading 3"/>
-    <w:basedOn w:val="Normal"/>
-    <w:next w:val="Normal"/>
-    <w:link w:val="Ttulo3Car"/>
-    <w:qFormat/>
-    <w:pPr>
-      <w:keepNext/>
-      <w:keepLines/>
-      <w:spacing w:before="280" w:after="80"/>
-      <w:outlineLvl w:val="2"/>
-    </w:pPr>
-    <w:rPr>
-      <w:rFonts w:ascii="Arial" w:eastAsia="Arial" w:hAnsi="Arial" w:cs="Arial"/>
-      <w:b/>
-      <w:sz w:val="28"/>
-      <w:szCs w:val="28"/>
-    </w:rPr>
-  </w:style>
-  <w:style w:type="paragraph" w:styleId="Ttulo4">
-    <w:name w:val="heading 4"/>
-    <w:basedOn w:val="Normal"/>
-    <w:next w:val="Normal"/>
-    <w:pPr>
-      <w:keepNext/>
-      <w:keepLines/>
-      <w:spacing w:before="240" w:after="40"/>
-      <w:outlineLvl w:val="3"/>
-    </w:pPr>
-    <w:rPr>
-      <w:rFonts w:ascii="Arial" w:eastAsia="Arial" w:hAnsi="Arial" w:cs="Arial"/>
-      <w:b/>
-    </w:rPr>
-  </w:style>
-  <w:style w:type="paragraph" w:styleId="Ttulo5">
-    <w:name w:val="heading 5"/>
-    <w:basedOn w:val="Normal"/>
-    <w:next w:val="Normal"/>
-    <w:pPr>
-      <w:keepNext/>
-      <w:keepLines/>
-      <w:spacing w:before="220" w:after="40"/>
-      <w:outlineLvl w:val="4"/>
-    </w:pPr>
-    <w:rPr>
-      <w:rFonts w:ascii="Arial" w:eastAsia="Arial" w:hAnsi="Arial" w:cs="Arial"/>
-      <w:b/>
-      <w:sz w:val="22"/>
-      <w:szCs w:val="22"/>
-    </w:rPr>
-  </w:style>
-  <w:style w:type="paragraph" w:styleId="Ttulo6">
-    <w:name w:val="heading 6"/>
-    <w:basedOn w:val="Normal"/>
-    <w:next w:val="Normal"/>
-    <w:pPr>
-      <w:keepNext/>
-      <w:keepLines/>
-      <w:spacing w:before="200" w:after="40"/>
-      <w:outlineLvl w:val="5"/>
-    </w:pPr>
-    <w:rPr>
-      <w:rFonts w:ascii="Arial" w:eastAsia="Arial" w:hAnsi="Arial" w:cs="Arial"/>
-      <w:b/>
-      <w:sz w:val="20"/>
-      <w:szCs w:val="20"/>
-    </w:rPr>
-  </w:style>
-  <w:style w:type="character" w:default="1" w:styleId="Fuentedeprrafopredeter">
-    <w:name w:val="Default Paragraph Font"/>
-    <w:uiPriority w:val="1"/>
-    <w:semiHidden/>
-    <w:unhideWhenUsed/>
-  </w:style>
-  <w:style w:type="table" w:default="1" w:styleId="Tablanormal">
-    <w:name w:val="Normal Table"/>
-    <w:uiPriority w:val="99"/>
-    <w:semiHidden/>
-    <w:unhideWhenUsed/>
-    <w:tblPr>
-      <w:tblInd w:w="0" w:type="dxa"/>
-      <w:tblCellMar>
-        <w:top w:w="0" w:type="dxa"/>
-        <w:left w:w="108" w:type="dxa"/>
-        <w:bottom w:w="0" w:type="dxa"/>
-        <w:right w:w="108" w:type="dxa"/>
-      </w:tblCellMar>
-    </w:tblPr>
-  </w:style>
-  <w:style w:type="numbering" w:default="1" w:styleId="Sinlista">
-    <w:name w:val="No List"/>
-    <w:uiPriority w:val="99"/>
-    <w:semiHidden/>
-    <w:unhideWhenUsed/>
-  </w:style>
-  <w:style w:type="table" w:customStyle="1" w:styleId="TableNormal">
-    <w:name w:val="Table Normal"/>
-    <w:tblPr>
-      <w:tblCellMar>
-        <w:top w:w="0" w:type="dxa"/>
-        <w:left w:w="0" w:type="dxa"/>
-        <w:bottom w:w="0" w:type="dxa"/>
-        <w:right w:w="0" w:type="dxa"/>
-      </w:tblCellMar>
-    </w:tblPr>
-  </w:style>
-  <w:style w:type="paragraph" w:styleId="Ttulo">
-    <w:name w:val="Title"/>
-    <w:basedOn w:val="Normal"/>
-    <w:next w:val="Normal"/>
-    <w:pPr>
-      <w:keepNext/>
-      <w:keepLines/>
-      <w:spacing w:before="480" w:after="120"/>
-    </w:pPr>
-    <w:rPr>
-      <w:rFonts w:ascii="Arial" w:eastAsia="Arial" w:hAnsi="Arial" w:cs="Arial"/>
-      <w:b/>
-      <w:sz w:val="72"/>
-      <w:szCs w:val="72"/>
-    </w:rPr>
-  </w:style>
-  <w:style w:type="paragraph" w:styleId="Subttulo">
-    <w:name w:val="Subtitle"/>
-    <w:basedOn w:val="Normal"/>
-    <w:next w:val="Normal"/>
-    <w:pPr>
-      <w:keepNext/>
-      <w:keepLines/>
-      <w:spacing w:before="360" w:after="80"/>
-    </w:pPr>
-    <w:rPr>
-      <w:rFonts w:ascii="Georgia" w:eastAsia="Georgia" w:hAnsi="Georgia" w:cs="Georgia"/>
-      <w:i/>
-      <w:color w:val="666666"/>
-      <w:sz w:val="48"/>
-      <w:szCs w:val="48"/>
-    </w:rPr>
-  </w:style>
-  <w:style w:type="table" w:customStyle="1" w:styleId="a">
-    <w:basedOn w:val="TableNormal"/>
-    <w:pPr>
-      <w:contextualSpacing/>
-    </w:pPr>
-    <w:rPr>
-      <w:rFonts w:ascii="Calibri" w:eastAsia="Calibri" w:hAnsi="Calibri" w:cs="Calibri"/>
-      <w:sz w:val="22"/>
-      <w:szCs w:val="22"/>
-    </w:rPr>
-    <w:tblPr>
-      <w:tblStyleRowBandSize w:val="1"/>
-      <w:tblStyleColBandSize w:val="1"/>
-      <w:tblCellMar>
-        <w:top w:w="0" w:type="dxa"/>
-        <w:left w:w="115" w:type="dxa"/>
-        <w:bottom w:w="0" w:type="dxa"/>
-        <w:right w:w="115" w:type="dxa"/>
-      </w:tblCellMar>
-    </w:tblPr>
-    <w:tcPr>
-      <w:shd w:val="clear" w:color="auto" w:fill="DEEBF6"/>
-    </w:tcPr>
-  </w:style>
-  <w:style w:type="table" w:customStyle="1" w:styleId="a0">
-    <w:basedOn w:val="TableNormal"/>
-    <w:pPr>
-      <w:contextualSpacing/>
-    </w:pPr>
-    <w:rPr>
-      <w:rFonts w:ascii="Calibri" w:eastAsia="Calibri" w:hAnsi="Calibri" w:cs="Calibri"/>
-      <w:sz w:val="22"/>
-      <w:szCs w:val="22"/>
-    </w:rPr>
-    <w:tblPr>
-      <w:tblStyleRowBandSize w:val="1"/>
-      <w:tblStyleColBandSize w:val="1"/>
-      <w:tblCellMar>
-        <w:top w:w="0" w:type="dxa"/>
-        <w:left w:w="115" w:type="dxa"/>
-        <w:bottom w:w="0" w:type="dxa"/>
-        <w:right w:w="115" w:type="dxa"/>
-      </w:tblCellMar>
-    </w:tblPr>
-    <w:tcPr>
-      <w:shd w:val="clear" w:color="auto" w:fill="DEEBF6"/>
-    </w:tcPr>
-    <w:tblStylePr w:type="firstRow">
-      <w:pPr>
-        <w:contextualSpacing/>
-      </w:pPr>
-      <w:rPr>
-        <w:b/>
-        <w:color w:val="FFFFFF"/>
-      </w:rPr>
-      <w:tblPr/>
-      <w:tcPr>
-        <w:tcBorders>
-          <w:top w:val="single" w:sz="4" w:space="0" w:color="5B9BD5"/>
-          <w:left w:val="single" w:sz="4" w:space="0" w:color="5B9BD5"/>
-          <w:bottom w:val="single" w:sz="4" w:space="0" w:color="5B9BD5"/>
-          <w:right w:val="single" w:sz="4" w:space="0" w:color="5B9BD5"/>
-          <w:insideH w:val="nil"/>
-          <w:insideV w:val="nil"/>
-        </w:tcBorders>
-        <w:shd w:val="clear" w:color="auto" w:fill="5B9BD5"/>
-        <w:tcMar>
-          <w:top w:w="0" w:type="nil"/>
-          <w:left w:w="115" w:type="dxa"/>
-          <w:bottom w:w="0" w:type="nil"/>
-          <w:right w:w="115" w:type="dxa"/>
-        </w:tcMar>
-      </w:tcPr>
-    </w:tblStylePr>
-    <w:tblStylePr w:type="lastRow">
-      <w:pPr>
-        <w:contextualSpacing/>
-      </w:pPr>
-      <w:rPr>
-        <w:b/>
-      </w:rPr>
-      <w:tblPr/>
-      <w:tcPr>
-        <w:tcBorders>
-          <w:top w:val="single" w:sz="4" w:space="0" w:color="5B9BD5"/>
-        </w:tcBorders>
-        <w:tcMar>
-          <w:top w:w="0" w:type="nil"/>
-          <w:left w:w="115" w:type="dxa"/>
-          <w:bottom w:w="0" w:type="nil"/>
-          <w:right w:w="115" w:type="dxa"/>
-        </w:tcMar>
-      </w:tcPr>
-    </w:tblStylePr>
-    <w:tblStylePr w:type="firstCol">
-      <w:pPr>
-        <w:contextualSpacing/>
-      </w:pPr>
-      <w:rPr>
-        <w:b/>
-      </w:rPr>
-      <w:tblPr/>
-      <w:tcPr>
-        <w:tcMar>
-          <w:top w:w="0" w:type="nil"/>
-          <w:left w:w="115" w:type="dxa"/>
-          <w:bottom w:w="0" w:type="nil"/>
-          <w:right w:w="115" w:type="dxa"/>
-        </w:tcMar>
-      </w:tcPr>
-    </w:tblStylePr>
-    <w:tblStylePr w:type="lastCol">
-      <w:pPr>
-        <w:contextualSpacing/>
-      </w:pPr>
-      <w:rPr>
-        <w:b/>
-      </w:rPr>
-      <w:tblPr/>
-      <w:tcPr>
-        <w:tcMar>
-          <w:top w:w="0" w:type="nil"/>
-          <w:left w:w="115" w:type="dxa"/>
-          <w:bottom w:w="0" w:type="nil"/>
-          <w:right w:w="115" w:type="dxa"/>
-        </w:tcMar>
-      </w:tcPr>
-    </w:tblStylePr>
-    <w:tblStylePr w:type="band1Vert">
-      <w:pPr>
-        <w:contextualSpacing/>
-      </w:pPr>
-      <w:tblPr/>
-      <w:tcPr>
-        <w:shd w:val="clear" w:color="auto" w:fill="DEEBF6"/>
-        <w:tcMar>
-          <w:top w:w="0" w:type="nil"/>
-          <w:left w:w="115" w:type="dxa"/>
-          <w:bottom w:w="0" w:type="nil"/>
-          <w:right w:w="115" w:type="dxa"/>
-        </w:tcMar>
-      </w:tcPr>
-    </w:tblStylePr>
-    <w:tblStylePr w:type="band1Horz">
-      <w:pPr>
-        <w:contextualSpacing/>
-      </w:pPr>
-      <w:tblPr/>
-      <w:tcPr>
-        <w:shd w:val="clear" w:color="auto" w:fill="DEEBF6"/>
-        <w:tcMar>
-          <w:top w:w="0" w:type="nil"/>
-          <w:left w:w="115" w:type="dxa"/>
-          <w:bottom w:w="0" w:type="nil"/>
-          <w:right w:w="115" w:type="dxa"/>
-        </w:tcMar>
-      </w:tcPr>
-    </w:tblStylePr>
-  </w:style>
-  <w:style w:type="table" w:customStyle="1" w:styleId="a1">
-    <w:basedOn w:val="TableNormal"/>
-    <w:pPr>
-      <w:contextualSpacing/>
-    </w:pPr>
-    <w:tblPr>
-      <w:tblStyleRowBandSize w:val="1"/>
-      <w:tblStyleColBandSize w:val="1"/>
-      <w:tblCellMar>
-        <w:top w:w="0" w:type="dxa"/>
-        <w:left w:w="115" w:type="dxa"/>
-        <w:bottom w:w="0" w:type="dxa"/>
-        <w:right w:w="115" w:type="dxa"/>
-      </w:tblCellMar>
-    </w:tblPr>
-  </w:style>
-  <w:style w:type="paragraph" w:styleId="Textodeglobo">
-    <w:name w:val="Balloon Text"/>
-    <w:basedOn w:val="Normal"/>
-    <w:link w:val="TextodegloboCar"/>
-    <w:uiPriority w:val="99"/>
-    <w:semiHidden/>
-    <w:unhideWhenUsed/>
-    <w:rsid w:val="00126D2E"/>
-    <w:rPr>
-      <w:rFonts w:ascii="Tahoma" w:hAnsi="Tahoma" w:cs="Tahoma"/>
-      <w:sz w:val="16"/>
-      <w:szCs w:val="16"/>
-    </w:rPr>
-  </w:style>
-  <w:style w:type="character" w:customStyle="1" w:styleId="TextodegloboCar">
-    <w:name w:val="Texto de globo Car"/>
-    <w:basedOn w:val="Fuentedeprrafopredeter"/>
-    <w:link w:val="Textodeglobo"/>
-    <w:uiPriority w:val="99"/>
-    <w:semiHidden/>
-    <w:rsid w:val="00126D2E"/>
-    <w:rPr>
-      <w:rFonts w:ascii="Tahoma" w:hAnsi="Tahoma" w:cs="Tahoma"/>
-      <w:sz w:val="16"/>
-      <w:szCs w:val="16"/>
-    </w:rPr>
-  </w:style>
-  <w:style w:type="paragraph" w:styleId="Prrafodelista">
-    <w:name w:val="List Paragraph"/>
-    <w:basedOn w:val="Normal"/>
-    <w:uiPriority w:val="34"/>
-    <w:qFormat/>
-    <w:rsid w:val="00126D2E"/>
-    <w:pPr>
-      <w:ind w:left="720"/>
-      <w:contextualSpacing/>
-    </w:pPr>
-  </w:style>
-  <w:style w:type="table" w:styleId="Tablaconcuadrcula">
-    <w:name w:val="Table Grid"/>
-    <w:basedOn w:val="Tablanormal"/>
-    <w:uiPriority w:val="39"/>
-    <w:rsid w:val="00126D2E"/>
-    <w:pPr>
-      <w:widowControl/>
-    </w:pPr>
-    <w:rPr>
-      <w:rFonts w:asciiTheme="minorHAnsi" w:eastAsiaTheme="minorHAnsi" w:hAnsiTheme="minorHAnsi" w:cstheme="minorBidi"/>
-      <w:color w:val="auto"/>
-      <w:sz w:val="22"/>
-      <w:szCs w:val="22"/>
-      <w:lang w:eastAsia="en-US"/>
-    </w:rPr>
-    <w:tblPr>
-      <w:tblInd w:w="0" w:type="dxa"/>
-      <w:tblBorders>
-        <w:top w:val="single" w:sz="4" w:space="0" w:color="auto"/>
-        <w:left w:val="single" w:sz="4" w:space="0" w:color="auto"/>
-        <w:bottom w:val="single" w:sz="4" w:space="0" w:color="auto"/>
-        <w:right w:val="single" w:sz="4" w:space="0" w:color="auto"/>
-        <w:insideH w:val="single" w:sz="4" w:space="0" w:color="auto"/>
-        <w:insideV w:val="single" w:sz="4" w:space="0" w:color="auto"/>
-      </w:tblBorders>
-      <w:tblCellMar>
-        <w:top w:w="0" w:type="dxa"/>
-        <w:left w:w="108" w:type="dxa"/>
-        <w:bottom w:w="0" w:type="dxa"/>
-        <w:right w:w="108" w:type="dxa"/>
-      </w:tblCellMar>
-    </w:tblPr>
-  </w:style>
-  <w:style w:type="paragraph" w:styleId="Sinespaciado">
-    <w:name w:val="No Spacing"/>
-    <w:link w:val="SinespaciadoCar"/>
-    <w:uiPriority w:val="1"/>
-    <w:qFormat/>
-    <w:rsid w:val="00A95F39"/>
-    <w:pPr>
-      <w:widowControl/>
-    </w:pPr>
-    <w:rPr>
-      <w:rFonts w:asciiTheme="minorHAnsi" w:eastAsiaTheme="minorEastAsia" w:hAnsiTheme="minorHAnsi" w:cstheme="minorBidi"/>
-      <w:color w:val="auto"/>
-      <w:sz w:val="22"/>
-      <w:szCs w:val="22"/>
-    </w:rPr>
-  </w:style>
-  <w:style w:type="character" w:customStyle="1" w:styleId="SinespaciadoCar">
-    <w:name w:val="Sin espaciado Car"/>
-    <w:basedOn w:val="Fuentedeprrafopredeter"/>
-    <w:link w:val="Sinespaciado"/>
-    <w:uiPriority w:val="1"/>
-    <w:rsid w:val="00A95F39"/>
-    <w:rPr>
-      <w:rFonts w:asciiTheme="minorHAnsi" w:eastAsiaTheme="minorEastAsia" w:hAnsiTheme="minorHAnsi" w:cstheme="minorBidi"/>
-      <w:color w:val="auto"/>
-      <w:sz w:val="22"/>
-      <w:szCs w:val="22"/>
-    </w:rPr>
-  </w:style>
-  <w:style w:type="table" w:customStyle="1" w:styleId="Tabladecuadrcula4-nfasis12">
-    <w:name w:val="Tabla de cuadrícula 4 - Énfasis 12"/>
-    <w:basedOn w:val="Tablanormal"/>
-    <w:uiPriority w:val="49"/>
-    <w:rsid w:val="00A95F39"/>
-    <w:pPr>
-      <w:widowControl/>
-    </w:pPr>
-    <w:rPr>
-      <w:rFonts w:asciiTheme="minorHAnsi" w:eastAsiaTheme="minorHAnsi" w:hAnsiTheme="minorHAnsi" w:cstheme="minorBidi"/>
-      <w:color w:val="auto"/>
-      <w:sz w:val="22"/>
-      <w:szCs w:val="22"/>
-      <w:lang w:eastAsia="en-US"/>
-    </w:rPr>
-    <w:tblPr>
-      <w:tblStyleRowBandSize w:val="1"/>
-      <w:tblStyleColBandSize w:val="1"/>
-      <w:tblInd w:w="0" w:type="dxa"/>
-      <w:tblBorders>
-        <w:top w:val="single" w:sz="4" w:space="0" w:color="95B3D7" w:themeColor="accent1" w:themeTint="99"/>
-        <w:left w:val="single" w:sz="4" w:space="0" w:color="95B3D7" w:themeColor="accent1" w:themeTint="99"/>
-        <w:bottom w:val="single" w:sz="4" w:space="0" w:color="95B3D7" w:themeColor="accent1" w:themeTint="99"/>
-        <w:right w:val="single" w:sz="4" w:space="0" w:color="95B3D7" w:themeColor="accent1" w:themeTint="99"/>
-        <w:insideH w:val="single" w:sz="4" w:space="0" w:color="95B3D7" w:themeColor="accent1" w:themeTint="99"/>
-        <w:insideV w:val="single" w:sz="4" w:space="0" w:color="95B3D7" w:themeColor="accent1" w:themeTint="99"/>
-      </w:tblBorders>
-      <w:tblCellMar>
-        <w:top w:w="0" w:type="dxa"/>
-        <w:left w:w="108" w:type="dxa"/>
-        <w:bottom w:w="0" w:type="dxa"/>
-        <w:right w:w="108" w:type="dxa"/>
-      </w:tblCellMar>
-    </w:tblPr>
-    <w:tblStylePr w:type="firstRow">
-      <w:rPr>
-        <w:b/>
-        <w:bCs/>
-        <w:color w:val="FFFFFF" w:themeColor="background1"/>
-      </w:rPr>
-      <w:tblPr/>
-      <w:tcPr>
-        <w:tcBorders>
-          <w:top w:val="single" w:sz="4" w:space="0" w:color="4F81BD" w:themeColor="accent1"/>
-          <w:left w:val="single" w:sz="4" w:space="0" w:color="4F81BD" w:themeColor="accent1"/>
-          <w:bottom w:val="single" w:sz="4" w:space="0" w:color="4F81BD" w:themeColor="accent1"/>
-          <w:right w:val="single" w:sz="4" w:space="0" w:color="4F81BD" w:themeColor="accent1"/>
-          <w:insideH w:val="nil"/>
-          <w:insideV w:val="nil"/>
-        </w:tcBorders>
-        <w:shd w:val="clear" w:color="auto" w:fill="4F81BD" w:themeFill="accent1"/>
-      </w:tcPr>
-    </w:tblStylePr>
-    <w:tblStylePr w:type="lastRow">
-      <w:rPr>
-        <w:b/>
-        <w:bCs/>
-      </w:rPr>
-      <w:tblPr/>
-      <w:tcPr>
-        <w:tcBorders>
-          <w:top w:val="double" w:sz="4" w:space="0" w:color="4F81BD" w:themeColor="accent1"/>
-        </w:tcBorders>
-      </w:tcPr>
-    </w:tblStylePr>
-    <w:tblStylePr w:type="firstCol">
-      <w:rPr>
-        <w:b/>
-        <w:bCs/>
-      </w:rPr>
-    </w:tblStylePr>
-    <w:tblStylePr w:type="lastCol">
-      <w:rPr>
-        <w:b/>
-        <w:bCs/>
-      </w:rPr>
-    </w:tblStylePr>
-    <w:tblStylePr w:type="band1Vert">
-      <w:tblPr/>
-      <w:tcPr>
-        <w:shd w:val="clear" w:color="auto" w:fill="DBE5F1" w:themeFill="accent1" w:themeFillTint="33"/>
-      </w:tcPr>
-    </w:tblStylePr>
-    <w:tblStylePr w:type="band1Horz">
-      <w:tblPr/>
-      <w:tcPr>
-        <w:shd w:val="clear" w:color="auto" w:fill="DBE5F1" w:themeFill="accent1" w:themeFillTint="33"/>
-      </w:tcPr>
-    </w:tblStylePr>
-  </w:style>
-  <w:style w:type="table" w:customStyle="1" w:styleId="Tabladecuadrcula4-nfasis11">
-    <w:name w:val="Tabla de cuadrícula 4 - Énfasis 11"/>
-    <w:basedOn w:val="Tablanormal"/>
-    <w:uiPriority w:val="49"/>
-    <w:rsid w:val="0054202B"/>
-    <w:pPr>
-      <w:widowControl/>
-    </w:pPr>
-    <w:rPr>
-      <w:rFonts w:asciiTheme="minorHAnsi" w:eastAsiaTheme="minorHAnsi" w:hAnsiTheme="minorHAnsi" w:cstheme="minorBidi"/>
-      <w:color w:val="auto"/>
-      <w:sz w:val="22"/>
-      <w:szCs w:val="22"/>
-      <w:lang w:eastAsia="en-US"/>
-    </w:rPr>
-    <w:tblPr>
-      <w:tblStyleRowBandSize w:val="1"/>
-      <w:tblStyleColBandSize w:val="1"/>
-      <w:tblInd w:w="0" w:type="dxa"/>
-      <w:tblBorders>
-        <w:top w:val="single" w:sz="4" w:space="0" w:color="95B3D7" w:themeColor="accent1" w:themeTint="99"/>
-        <w:left w:val="single" w:sz="4" w:space="0" w:color="95B3D7" w:themeColor="accent1" w:themeTint="99"/>
-        <w:bottom w:val="single" w:sz="4" w:space="0" w:color="95B3D7" w:themeColor="accent1" w:themeTint="99"/>
-        <w:right w:val="single" w:sz="4" w:space="0" w:color="95B3D7" w:themeColor="accent1" w:themeTint="99"/>
-        <w:insideH w:val="single" w:sz="4" w:space="0" w:color="95B3D7" w:themeColor="accent1" w:themeTint="99"/>
-        <w:insideV w:val="single" w:sz="4" w:space="0" w:color="95B3D7" w:themeColor="accent1" w:themeTint="99"/>
-      </w:tblBorders>
-      <w:tblCellMar>
-        <w:top w:w="0" w:type="dxa"/>
-        <w:left w:w="108" w:type="dxa"/>
-        <w:bottom w:w="0" w:type="dxa"/>
-        <w:right w:w="108" w:type="dxa"/>
-      </w:tblCellMar>
     </w:tblPr>
     <w:tblStylePr w:type="firstRow">
       <w:rPr>
@@ -25840,7 +24425,7 @@
 </file>
 
 <file path=customXml/itemProps1.xml><?xml version="1.0" encoding="utf-8"?>
-<ds:datastoreItem xmlns:ds="http://schemas.openxmlformats.org/officeDocument/2006/customXml" ds:itemID="{A7017009-2B24-4AB5-901F-DDBE07F78623}">
+<ds:datastoreItem xmlns:ds="http://schemas.openxmlformats.org/officeDocument/2006/customXml" ds:itemID="{25FF421C-4B21-44FB-85E1-A58C04383342}">
   <ds:schemaRefs>
     <ds:schemaRef ds:uri="http://schemas.openxmlformats.org/officeDocument/2006/bibliography"/>
   </ds:schemaRefs>

</xml_diff>